<commit_message>
AR + start QR
</commit_message>
<xml_diff>
--- a/Pelikan/BP_Pelikan.docx
+++ b/Pelikan/BP_Pelikan.docx
@@ -1345,7 +1345,7 @@
               <w:tab w:val="right" w:leader="dot" w:pos="7926"/>
             </w:tabs>
             <w:rPr>
-              <w:rFonts w:ascii="Times New Roman" w:eastAsiaTheme="minorEastAsia" w:hAnsi="Times New Roman" w:cs="Times New Roman"/>
+              <w:rFonts w:eastAsiaTheme="minorEastAsia"/>
               <w:noProof/>
               <w:lang w:eastAsia="cs-CZ"/>
             </w:rPr>
@@ -1368,7 +1368,7 @@
             </w:rPr>
             <w:fldChar w:fldCharType="separate"/>
           </w:r>
-          <w:hyperlink w:anchor="_Toc82528455" w:history="1">
+          <w:hyperlink w:anchor="_Toc86336210" w:history="1">
             <w:r>
               <w:rPr>
                 <w:rStyle w:val="Hypertextovodkaz"/>
@@ -1379,7 +1379,7 @@
             </w:r>
             <w:r>
               <w:rPr>
-                <w:rFonts w:ascii="Times New Roman" w:eastAsiaTheme="minorEastAsia" w:hAnsi="Times New Roman" w:cs="Times New Roman"/>
+                <w:rFonts w:eastAsiaTheme="minorEastAsia"/>
                 <w:noProof/>
                 <w:lang w:eastAsia="cs-CZ"/>
               </w:rPr>
@@ -1395,38 +1395,121 @@
             </w:r>
             <w:r>
               <w:rPr>
+                <w:noProof/>
+                <w:webHidden/>
+              </w:rPr>
+              <w:tab/>
+            </w:r>
+            <w:r>
+              <w:rPr>
+                <w:noProof/>
+                <w:webHidden/>
+              </w:rPr>
+              <w:fldChar w:fldCharType="begin"/>
+            </w:r>
+            <w:r>
+              <w:rPr>
+                <w:noProof/>
+                <w:webHidden/>
+              </w:rPr>
+              <w:instrText xml:space="preserve"> PAGEREF _Toc86336210 \h </w:instrText>
+            </w:r>
+            <w:r>
+              <w:rPr>
+                <w:noProof/>
+                <w:webHidden/>
+              </w:rPr>
+            </w:r>
+            <w:r>
+              <w:rPr>
+                <w:noProof/>
+                <w:webHidden/>
+              </w:rPr>
+              <w:fldChar w:fldCharType="separate"/>
+            </w:r>
+            <w:r>
+              <w:rPr>
+                <w:noProof/>
+                <w:webHidden/>
+              </w:rPr>
+              <w:t>6</w:t>
+            </w:r>
+            <w:r>
+              <w:rPr>
+                <w:noProof/>
+                <w:webHidden/>
+              </w:rPr>
+              <w:fldChar w:fldCharType="end"/>
+            </w:r>
+          </w:hyperlink>
+        </w:p>
+        <w:p>
+          <w:pPr>
+            <w:pStyle w:val="Obsah1"/>
+            <w:tabs>
+              <w:tab w:val="left" w:pos="440"/>
+              <w:tab w:val="right" w:leader="dot" w:pos="7926"/>
+            </w:tabs>
+            <w:rPr>
+              <w:rFonts w:eastAsiaTheme="minorEastAsia"/>
+              <w:noProof/>
+              <w:lang w:eastAsia="cs-CZ"/>
+            </w:rPr>
+          </w:pPr>
+          <w:hyperlink w:anchor="_Toc86336211" w:history="1">
+            <w:r>
+              <w:rPr>
+                <w:rStyle w:val="Hypertextovodkaz"/>
                 <w:rFonts w:ascii="Times New Roman" w:hAnsi="Times New Roman" w:cs="Times New Roman"/>
                 <w:noProof/>
-                <w:webHidden/>
+              </w:rPr>
+              <w:t>2</w:t>
+            </w:r>
+            <w:r>
+              <w:rPr>
+                <w:rFonts w:eastAsiaTheme="minorEastAsia"/>
+                <w:noProof/>
+                <w:lang w:eastAsia="cs-CZ"/>
               </w:rPr>
               <w:tab/>
             </w:r>
             <w:r>
               <w:rPr>
+                <w:rStyle w:val="Hypertextovodkaz"/>
                 <w:rFonts w:ascii="Times New Roman" w:hAnsi="Times New Roman" w:cs="Times New Roman"/>
                 <w:noProof/>
+              </w:rPr>
+              <w:t>Dostupné technologie pro mobilní aplikace a jejich vývoj</w:t>
+            </w:r>
+            <w:r>
+              <w:rPr>
+                <w:noProof/>
+                <w:webHidden/>
+              </w:rPr>
+              <w:tab/>
+            </w:r>
+            <w:r>
+              <w:rPr>
+                <w:noProof/>
                 <w:webHidden/>
               </w:rPr>
               <w:fldChar w:fldCharType="begin"/>
             </w:r>
             <w:r>
               <w:rPr>
-                <w:rFonts w:ascii="Times New Roman" w:hAnsi="Times New Roman" w:cs="Times New Roman"/>
-                <w:noProof/>
-                <w:webHidden/>
-              </w:rPr>
-              <w:instrText xml:space="preserve"> PAGEREF _Toc82528455 \h </w:instrText>
-            </w:r>
-            <w:r>
-              <w:rPr>
-                <w:rFonts w:ascii="Times New Roman" w:hAnsi="Times New Roman" w:cs="Times New Roman"/>
-                <w:noProof/>
-                <w:webHidden/>
-              </w:rPr>
-            </w:r>
-            <w:r>
-              <w:rPr>
-                <w:rFonts w:ascii="Times New Roman" w:hAnsi="Times New Roman" w:cs="Times New Roman"/>
+                <w:noProof/>
+                <w:webHidden/>
+              </w:rPr>
+              <w:instrText xml:space="preserve"> PAGEREF _Toc86336211 \h </w:instrText>
+            </w:r>
+            <w:r>
+              <w:rPr>
+                <w:noProof/>
+                <w:webHidden/>
+              </w:rPr>
+            </w:r>
+            <w:r>
+              <w:rPr>
                 <w:noProof/>
                 <w:webHidden/>
               </w:rPr>
@@ -1434,15 +1517,13 @@
             </w:r>
             <w:r>
               <w:rPr>
-                <w:rFonts w:ascii="Times New Roman" w:hAnsi="Times New Roman" w:cs="Times New Roman"/>
-                <w:noProof/>
-                <w:webHidden/>
-              </w:rPr>
-              <w:t>6</w:t>
-            </w:r>
-            <w:r>
-              <w:rPr>
-                <w:rFonts w:ascii="Times New Roman" w:hAnsi="Times New Roman" w:cs="Times New Roman"/>
+                <w:noProof/>
+                <w:webHidden/>
+              </w:rPr>
+              <w:t>7</w:t>
+            </w:r>
+            <w:r>
+              <w:rPr>
                 <w:noProof/>
                 <w:webHidden/>
               </w:rPr>
@@ -1458,23 +1539,22 @@
               <w:tab w:val="right" w:leader="dot" w:pos="7926"/>
             </w:tabs>
             <w:rPr>
-              <w:rFonts w:ascii="Times New Roman" w:eastAsiaTheme="minorEastAsia" w:hAnsi="Times New Roman" w:cs="Times New Roman"/>
+              <w:rFonts w:eastAsiaTheme="minorEastAsia"/>
               <w:noProof/>
               <w:lang w:eastAsia="cs-CZ"/>
             </w:rPr>
           </w:pPr>
-          <w:hyperlink w:anchor="_Toc82528456" w:history="1">
+          <w:hyperlink w:anchor="_Toc86336212" w:history="1">
             <w:r>
               <w:rPr>
                 <w:rStyle w:val="Hypertextovodkaz"/>
-                <w:rFonts w:ascii="Times New Roman" w:hAnsi="Times New Roman" w:cs="Times New Roman"/>
-                <w:noProof/>
-              </w:rPr>
-              <w:t>1.1</w:t>
-            </w:r>
-            <w:r>
-              <w:rPr>
-                <w:rFonts w:ascii="Times New Roman" w:eastAsiaTheme="minorEastAsia" w:hAnsi="Times New Roman" w:cs="Times New Roman"/>
+                <w:noProof/>
+              </w:rPr>
+              <w:t>2.1</w:t>
+            </w:r>
+            <w:r>
+              <w:rPr>
+                <w:rFonts w:eastAsiaTheme="minorEastAsia"/>
                 <w:noProof/>
                 <w:lang w:eastAsia="cs-CZ"/>
               </w:rPr>
@@ -1483,14 +1563,12 @@
             <w:r>
               <w:rPr>
                 <w:rStyle w:val="Hypertextovodkaz"/>
-                <w:rFonts w:ascii="Times New Roman" w:hAnsi="Times New Roman" w:cs="Times New Roman"/>
-                <w:noProof/>
-              </w:rPr>
-              <w:t>PodÚvod</w:t>
-            </w:r>
-            <w:r>
-              <w:rPr>
-                <w:rFonts w:ascii="Times New Roman" w:hAnsi="Times New Roman" w:cs="Times New Roman"/>
+                <w:noProof/>
+              </w:rPr>
+              <w:t>Augmented reality</w:t>
+            </w:r>
+            <w:r>
+              <w:rPr>
                 <w:noProof/>
                 <w:webHidden/>
               </w:rPr>
@@ -1498,7 +1576,6 @@
             </w:r>
             <w:r>
               <w:rPr>
-                <w:rFonts w:ascii="Times New Roman" w:hAnsi="Times New Roman" w:cs="Times New Roman"/>
                 <w:noProof/>
                 <w:webHidden/>
               </w:rPr>
@@ -1506,22 +1583,19 @@
             </w:r>
             <w:r>
               <w:rPr>
-                <w:rFonts w:ascii="Times New Roman" w:hAnsi="Times New Roman" w:cs="Times New Roman"/>
-                <w:noProof/>
-                <w:webHidden/>
-              </w:rPr>
-              <w:instrText xml:space="preserve"> PAGEREF _Toc82528456 \h </w:instrText>
-            </w:r>
-            <w:r>
-              <w:rPr>
-                <w:rFonts w:ascii="Times New Roman" w:hAnsi="Times New Roman" w:cs="Times New Roman"/>
-                <w:noProof/>
-                <w:webHidden/>
-              </w:rPr>
-            </w:r>
-            <w:r>
-              <w:rPr>
-                <w:rFonts w:ascii="Times New Roman" w:hAnsi="Times New Roman" w:cs="Times New Roman"/>
+                <w:noProof/>
+                <w:webHidden/>
+              </w:rPr>
+              <w:instrText xml:space="preserve"> PAGEREF _Toc86336212 \h </w:instrText>
+            </w:r>
+            <w:r>
+              <w:rPr>
+                <w:noProof/>
+                <w:webHidden/>
+              </w:rPr>
+            </w:r>
+            <w:r>
+              <w:rPr>
                 <w:noProof/>
                 <w:webHidden/>
               </w:rPr>
@@ -1529,15 +1603,357 @@
             </w:r>
             <w:r>
               <w:rPr>
-                <w:rFonts w:ascii="Times New Roman" w:hAnsi="Times New Roman" w:cs="Times New Roman"/>
-                <w:noProof/>
-                <w:webHidden/>
-              </w:rPr>
-              <w:t>6</w:t>
-            </w:r>
-            <w:r>
-              <w:rPr>
-                <w:rFonts w:ascii="Times New Roman" w:hAnsi="Times New Roman" w:cs="Times New Roman"/>
+                <w:noProof/>
+                <w:webHidden/>
+              </w:rPr>
+              <w:t>7</w:t>
+            </w:r>
+            <w:r>
+              <w:rPr>
+                <w:noProof/>
+                <w:webHidden/>
+              </w:rPr>
+              <w:fldChar w:fldCharType="end"/>
+            </w:r>
+          </w:hyperlink>
+        </w:p>
+        <w:p>
+          <w:pPr>
+            <w:pStyle w:val="Obsah3"/>
+            <w:tabs>
+              <w:tab w:val="left" w:pos="1320"/>
+              <w:tab w:val="right" w:leader="dot" w:pos="7926"/>
+            </w:tabs>
+            <w:rPr>
+              <w:rFonts w:eastAsiaTheme="minorEastAsia"/>
+              <w:noProof/>
+              <w:lang w:eastAsia="cs-CZ"/>
+            </w:rPr>
+          </w:pPr>
+          <w:hyperlink w:anchor="_Toc86336213" w:history="1">
+            <w:r>
+              <w:rPr>
+                <w:rStyle w:val="Hypertextovodkaz"/>
+                <w:noProof/>
+              </w:rPr>
+              <w:t>2.1.1</w:t>
+            </w:r>
+            <w:r>
+              <w:rPr>
+                <w:rFonts w:eastAsiaTheme="minorEastAsia"/>
+                <w:noProof/>
+                <w:lang w:eastAsia="cs-CZ"/>
+              </w:rPr>
+              <w:tab/>
+            </w:r>
+            <w:r>
+              <w:rPr>
+                <w:rStyle w:val="Hypertextovodkaz"/>
+                <w:noProof/>
+              </w:rPr>
+              <w:t>Knihovna ARCore</w:t>
+            </w:r>
+            <w:r>
+              <w:rPr>
+                <w:noProof/>
+                <w:webHidden/>
+              </w:rPr>
+              <w:tab/>
+            </w:r>
+            <w:r>
+              <w:rPr>
+                <w:noProof/>
+                <w:webHidden/>
+              </w:rPr>
+              <w:fldChar w:fldCharType="begin"/>
+            </w:r>
+            <w:r>
+              <w:rPr>
+                <w:noProof/>
+                <w:webHidden/>
+              </w:rPr>
+              <w:instrText xml:space="preserve"> PAGEREF _Toc86336213 \h </w:instrText>
+            </w:r>
+            <w:r>
+              <w:rPr>
+                <w:noProof/>
+                <w:webHidden/>
+              </w:rPr>
+            </w:r>
+            <w:r>
+              <w:rPr>
+                <w:noProof/>
+                <w:webHidden/>
+              </w:rPr>
+              <w:fldChar w:fldCharType="separate"/>
+            </w:r>
+            <w:r>
+              <w:rPr>
+                <w:noProof/>
+                <w:webHidden/>
+              </w:rPr>
+              <w:t>7</w:t>
+            </w:r>
+            <w:r>
+              <w:rPr>
+                <w:noProof/>
+                <w:webHidden/>
+              </w:rPr>
+              <w:fldChar w:fldCharType="end"/>
+            </w:r>
+          </w:hyperlink>
+        </w:p>
+        <w:p>
+          <w:pPr>
+            <w:pStyle w:val="Obsah3"/>
+            <w:tabs>
+              <w:tab w:val="left" w:pos="1320"/>
+              <w:tab w:val="right" w:leader="dot" w:pos="7926"/>
+            </w:tabs>
+            <w:rPr>
+              <w:rFonts w:eastAsiaTheme="minorEastAsia"/>
+              <w:noProof/>
+              <w:lang w:eastAsia="cs-CZ"/>
+            </w:rPr>
+          </w:pPr>
+          <w:hyperlink w:anchor="_Toc86336214" w:history="1">
+            <w:r>
+              <w:rPr>
+                <w:rStyle w:val="Hypertextovodkaz"/>
+                <w:noProof/>
+              </w:rPr>
+              <w:t>2.1.2</w:t>
+            </w:r>
+            <w:r>
+              <w:rPr>
+                <w:rFonts w:eastAsiaTheme="minorEastAsia"/>
+                <w:noProof/>
+                <w:lang w:eastAsia="cs-CZ"/>
+              </w:rPr>
+              <w:tab/>
+            </w:r>
+            <w:r>
+              <w:rPr>
+                <w:rStyle w:val="Hypertextovodkaz"/>
+                <w:noProof/>
+              </w:rPr>
+              <w:t>Knihovna ARKit</w:t>
+            </w:r>
+            <w:r>
+              <w:rPr>
+                <w:noProof/>
+                <w:webHidden/>
+              </w:rPr>
+              <w:tab/>
+            </w:r>
+            <w:r>
+              <w:rPr>
+                <w:noProof/>
+                <w:webHidden/>
+              </w:rPr>
+              <w:fldChar w:fldCharType="begin"/>
+            </w:r>
+            <w:r>
+              <w:rPr>
+                <w:noProof/>
+                <w:webHidden/>
+              </w:rPr>
+              <w:instrText xml:space="preserve"> PAGEREF _Toc86336214 \h </w:instrText>
+            </w:r>
+            <w:r>
+              <w:rPr>
+                <w:noProof/>
+                <w:webHidden/>
+              </w:rPr>
+            </w:r>
+            <w:r>
+              <w:rPr>
+                <w:noProof/>
+                <w:webHidden/>
+              </w:rPr>
+              <w:fldChar w:fldCharType="separate"/>
+            </w:r>
+            <w:r>
+              <w:rPr>
+                <w:noProof/>
+                <w:webHidden/>
+              </w:rPr>
+              <w:t>7</w:t>
+            </w:r>
+            <w:r>
+              <w:rPr>
+                <w:noProof/>
+                <w:webHidden/>
+              </w:rPr>
+              <w:fldChar w:fldCharType="end"/>
+            </w:r>
+          </w:hyperlink>
+        </w:p>
+        <w:p>
+          <w:pPr>
+            <w:pStyle w:val="Obsah3"/>
+            <w:tabs>
+              <w:tab w:val="left" w:pos="1320"/>
+              <w:tab w:val="right" w:leader="dot" w:pos="7926"/>
+            </w:tabs>
+            <w:rPr>
+              <w:rFonts w:eastAsiaTheme="minorEastAsia"/>
+              <w:noProof/>
+              <w:lang w:eastAsia="cs-CZ"/>
+            </w:rPr>
+          </w:pPr>
+          <w:hyperlink w:anchor="_Toc86336215" w:history="1">
+            <w:r>
+              <w:rPr>
+                <w:rStyle w:val="Hypertextovodkaz"/>
+                <w:noProof/>
+              </w:rPr>
+              <w:t>2.1.3</w:t>
+            </w:r>
+            <w:r>
+              <w:rPr>
+                <w:rFonts w:eastAsiaTheme="minorEastAsia"/>
+                <w:noProof/>
+                <w:lang w:eastAsia="cs-CZ"/>
+              </w:rPr>
+              <w:tab/>
+            </w:r>
+            <w:r>
+              <w:rPr>
+                <w:rStyle w:val="Hypertextovodkaz"/>
+                <w:noProof/>
+              </w:rPr>
+              <w:t>Wikitude</w:t>
+            </w:r>
+            <w:r>
+              <w:rPr>
+                <w:noProof/>
+                <w:webHidden/>
+              </w:rPr>
+              <w:tab/>
+            </w:r>
+            <w:r>
+              <w:rPr>
+                <w:noProof/>
+                <w:webHidden/>
+              </w:rPr>
+              <w:fldChar w:fldCharType="begin"/>
+            </w:r>
+            <w:r>
+              <w:rPr>
+                <w:noProof/>
+                <w:webHidden/>
+              </w:rPr>
+              <w:instrText xml:space="preserve"> PAGEREF _Toc86336215 \h </w:instrText>
+            </w:r>
+            <w:r>
+              <w:rPr>
+                <w:noProof/>
+                <w:webHidden/>
+              </w:rPr>
+            </w:r>
+            <w:r>
+              <w:rPr>
+                <w:noProof/>
+                <w:webHidden/>
+              </w:rPr>
+              <w:fldChar w:fldCharType="separate"/>
+            </w:r>
+            <w:r>
+              <w:rPr>
+                <w:noProof/>
+                <w:webHidden/>
+              </w:rPr>
+              <w:t>8</w:t>
+            </w:r>
+            <w:r>
+              <w:rPr>
+                <w:noProof/>
+                <w:webHidden/>
+              </w:rPr>
+              <w:fldChar w:fldCharType="end"/>
+            </w:r>
+          </w:hyperlink>
+        </w:p>
+        <w:p>
+          <w:pPr>
+            <w:pStyle w:val="Obsah3"/>
+            <w:tabs>
+              <w:tab w:val="left" w:pos="1320"/>
+              <w:tab w:val="right" w:leader="dot" w:pos="7926"/>
+            </w:tabs>
+            <w:rPr>
+              <w:rFonts w:eastAsiaTheme="minorEastAsia"/>
+              <w:noProof/>
+              <w:lang w:eastAsia="cs-CZ"/>
+            </w:rPr>
+          </w:pPr>
+          <w:hyperlink w:anchor="_Toc86336216" w:history="1">
+            <w:r>
+              <w:rPr>
+                <w:rStyle w:val="Hypertextovodkaz"/>
+                <w:noProof/>
+              </w:rPr>
+              <w:t>2.1.4</w:t>
+            </w:r>
+            <w:r>
+              <w:rPr>
+                <w:rFonts w:eastAsiaTheme="minorEastAsia"/>
+                <w:noProof/>
+                <w:lang w:eastAsia="cs-CZ"/>
+              </w:rPr>
+              <w:tab/>
+            </w:r>
+            <w:r>
+              <w:rPr>
+                <w:rStyle w:val="Hypertextovodkaz"/>
+                <w:noProof/>
+              </w:rPr>
+              <w:t>Shrnutí</w:t>
+            </w:r>
+            <w:r>
+              <w:rPr>
+                <w:noProof/>
+                <w:webHidden/>
+              </w:rPr>
+              <w:tab/>
+            </w:r>
+            <w:r>
+              <w:rPr>
+                <w:noProof/>
+                <w:webHidden/>
+              </w:rPr>
+              <w:fldChar w:fldCharType="begin"/>
+            </w:r>
+            <w:r>
+              <w:rPr>
+                <w:noProof/>
+                <w:webHidden/>
+              </w:rPr>
+              <w:instrText xml:space="preserve"> PAGEREF _Toc86336216 \h </w:instrText>
+            </w:r>
+            <w:r>
+              <w:rPr>
+                <w:noProof/>
+                <w:webHidden/>
+              </w:rPr>
+            </w:r>
+            <w:r>
+              <w:rPr>
+                <w:noProof/>
+                <w:webHidden/>
+              </w:rPr>
+              <w:fldChar w:fldCharType="separate"/>
+            </w:r>
+            <w:r>
+              <w:rPr>
+                <w:noProof/>
+                <w:webHidden/>
+              </w:rPr>
+              <w:t>8</w:t>
+            </w:r>
+            <w:r>
+              <w:rPr>
                 <w:noProof/>
                 <w:webHidden/>
               </w:rPr>
@@ -1549,43 +1965,94 @@
           <w:pPr>
             <w:pStyle w:val="Obsah1"/>
             <w:tabs>
-              <w:tab w:val="left" w:pos="440"/>
               <w:tab w:val="right" w:leader="dot" w:pos="7926"/>
             </w:tabs>
             <w:rPr>
-              <w:rFonts w:ascii="Times New Roman" w:eastAsiaTheme="minorEastAsia" w:hAnsi="Times New Roman" w:cs="Times New Roman"/>
+              <w:rFonts w:eastAsiaTheme="minorEastAsia"/>
               <w:noProof/>
               <w:lang w:eastAsia="cs-CZ"/>
             </w:rPr>
           </w:pPr>
-          <w:hyperlink w:anchor="_Toc82528457" w:history="1">
+          <w:hyperlink w:anchor="_Toc86336217" w:history="1">
             <w:r>
               <w:rPr>
                 <w:rStyle w:val="Hypertextovodkaz"/>
-                <w:rFonts w:ascii="Times New Roman" w:hAnsi="Times New Roman" w:cs="Times New Roman"/>
-                <w:noProof/>
-              </w:rPr>
-              <w:t>2</w:t>
-            </w:r>
-            <w:r>
-              <w:rPr>
-                <w:rFonts w:ascii="Times New Roman" w:eastAsiaTheme="minorEastAsia" w:hAnsi="Times New Roman" w:cs="Times New Roman"/>
-                <w:noProof/>
-                <w:lang w:eastAsia="cs-CZ"/>
+                <w:noProof/>
+              </w:rPr>
+              <w:t>Augmented reality</w:t>
+            </w:r>
+            <w:r>
+              <w:rPr>
+                <w:noProof/>
+                <w:webHidden/>
               </w:rPr>
               <w:tab/>
             </w:r>
             <w:r>
               <w:rPr>
+                <w:noProof/>
+                <w:webHidden/>
+              </w:rPr>
+              <w:fldChar w:fldCharType="begin"/>
+            </w:r>
+            <w:r>
+              <w:rPr>
+                <w:noProof/>
+                <w:webHidden/>
+              </w:rPr>
+              <w:instrText xml:space="preserve"> PAGEREF _Toc86336217 \h </w:instrText>
+            </w:r>
+            <w:r>
+              <w:rPr>
+                <w:noProof/>
+                <w:webHidden/>
+              </w:rPr>
+            </w:r>
+            <w:r>
+              <w:rPr>
+                <w:noProof/>
+                <w:webHidden/>
+              </w:rPr>
+              <w:fldChar w:fldCharType="separate"/>
+            </w:r>
+            <w:r>
+              <w:rPr>
+                <w:noProof/>
+                <w:webHidden/>
+              </w:rPr>
+              <w:t>8</w:t>
+            </w:r>
+            <w:r>
+              <w:rPr>
+                <w:noProof/>
+                <w:webHidden/>
+              </w:rPr>
+              <w:fldChar w:fldCharType="end"/>
+            </w:r>
+          </w:hyperlink>
+        </w:p>
+        <w:p>
+          <w:pPr>
+            <w:pStyle w:val="Obsah1"/>
+            <w:tabs>
+              <w:tab w:val="right" w:leader="dot" w:pos="7926"/>
+            </w:tabs>
+            <w:rPr>
+              <w:rFonts w:eastAsiaTheme="minorEastAsia"/>
+              <w:noProof/>
+              <w:lang w:eastAsia="cs-CZ"/>
+            </w:rPr>
+          </w:pPr>
+          <w:hyperlink w:anchor="_Toc86336218" w:history="1">
+            <w:r>
+              <w:rPr>
                 <w:rStyle w:val="Hypertextovodkaz"/>
-                <w:rFonts w:ascii="Times New Roman" w:hAnsi="Times New Roman" w:cs="Times New Roman"/>
-                <w:noProof/>
-              </w:rPr>
-              <w:t>Druhej úvod</w:t>
-            </w:r>
-            <w:r>
-              <w:rPr>
-                <w:rFonts w:ascii="Times New Roman" w:hAnsi="Times New Roman" w:cs="Times New Roman"/>
+                <w:noProof/>
+              </w:rPr>
+              <w:t>QR kód</w:t>
+            </w:r>
+            <w:r>
+              <w:rPr>
                 <w:noProof/>
                 <w:webHidden/>
               </w:rPr>
@@ -1593,7 +2060,6 @@
             </w:r>
             <w:r>
               <w:rPr>
-                <w:rFonts w:ascii="Times New Roman" w:hAnsi="Times New Roman" w:cs="Times New Roman"/>
                 <w:noProof/>
                 <w:webHidden/>
               </w:rPr>
@@ -1601,22 +2067,19 @@
             </w:r>
             <w:r>
               <w:rPr>
-                <w:rFonts w:ascii="Times New Roman" w:hAnsi="Times New Roman" w:cs="Times New Roman"/>
-                <w:noProof/>
-                <w:webHidden/>
-              </w:rPr>
-              <w:instrText xml:space="preserve"> PAGEREF _Toc82528457 \h </w:instrText>
-            </w:r>
-            <w:r>
-              <w:rPr>
-                <w:rFonts w:ascii="Times New Roman" w:hAnsi="Times New Roman" w:cs="Times New Roman"/>
-                <w:noProof/>
-                <w:webHidden/>
-              </w:rPr>
-            </w:r>
-            <w:r>
-              <w:rPr>
-                <w:rFonts w:ascii="Times New Roman" w:hAnsi="Times New Roman" w:cs="Times New Roman"/>
+                <w:noProof/>
+                <w:webHidden/>
+              </w:rPr>
+              <w:instrText xml:space="preserve"> PAGEREF _Toc86336218 \h </w:instrText>
+            </w:r>
+            <w:r>
+              <w:rPr>
+                <w:noProof/>
+                <w:webHidden/>
+              </w:rPr>
+            </w:r>
+            <w:r>
+              <w:rPr>
                 <w:noProof/>
                 <w:webHidden/>
               </w:rPr>
@@ -1624,15 +2087,13 @@
             </w:r>
             <w:r>
               <w:rPr>
-                <w:rFonts w:ascii="Times New Roman" w:hAnsi="Times New Roman" w:cs="Times New Roman"/>
-                <w:noProof/>
-                <w:webHidden/>
-              </w:rPr>
-              <w:t>6</w:t>
-            </w:r>
-            <w:r>
-              <w:rPr>
-                <w:rFonts w:ascii="Times New Roman" w:hAnsi="Times New Roman" w:cs="Times New Roman"/>
+                <w:noProof/>
+                <w:webHidden/>
+              </w:rPr>
+              <w:t>9</w:t>
+            </w:r>
+            <w:r>
+              <w:rPr>
                 <w:noProof/>
                 <w:webHidden/>
               </w:rPr>
@@ -1686,7 +2147,7 @@
           <w:rFonts w:ascii="Times New Roman" w:hAnsi="Times New Roman" w:cs="Times New Roman"/>
         </w:rPr>
       </w:pPr>
-      <w:bookmarkStart w:id="0" w:name="_Toc82528455"/>
+      <w:bookmarkStart w:id="0" w:name="_Toc86336210"/>
       <w:r>
         <w:rPr>
           <w:rFonts w:ascii="Times New Roman" w:hAnsi="Times New Roman" w:cs="Times New Roman"/>
@@ -1712,291 +2173,686 @@
     <w:p>
       <w:pPr>
         <w:pStyle w:val="Nadpis1"/>
-      </w:pPr>
-      <w:r>
+        <w:ind w:left="709" w:hanging="709"/>
+        <w:rPr>
+          <w:rFonts w:ascii="Times New Roman" w:hAnsi="Times New Roman" w:cs="Times New Roman"/>
+        </w:rPr>
+      </w:pPr>
+      <w:bookmarkStart w:id="1" w:name="_Toc86336211"/>
+      <w:r>
+        <w:rPr>
+          <w:rFonts w:ascii="Times New Roman" w:hAnsi="Times New Roman" w:cs="Times New Roman"/>
+        </w:rPr>
         <w:lastRenderedPageBreak/>
-        <w:t>Augmented reality</w:t>
-      </w:r>
-    </w:p>
-    <w:p>
-      <w:pPr>
+        <w:t>2</w:t>
+      </w:r>
+      <w:r>
+        <w:rPr>
+          <w:rFonts w:ascii="Times New Roman" w:hAnsi="Times New Roman" w:cs="Times New Roman"/>
+        </w:rPr>
+        <w:tab/>
+        <w:t>Dostupné technologie pro mobilní aplikace a jejich vývoj</w:t>
+      </w:r>
+      <w:bookmarkEnd w:id="1"/>
+    </w:p>
+    <w:p>
+      <w:pPr>
+        <w:jc w:val="both"/>
+        <w:rPr>
+          <w:rFonts w:ascii="Times New Roman" w:hAnsi="Times New Roman" w:cs="Times New Roman"/>
+        </w:rPr>
+      </w:pPr>
+      <w:r>
+        <w:rPr>
+          <w:rFonts w:ascii="Times New Roman" w:hAnsi="Times New Roman" w:cs="Times New Roman"/>
+        </w:rPr>
+        <w:t>Tato kapitola se bude zabývat analýzou dostupných knihoven, které by mohli sloužit pro vývoj interaktivního mobilního průvodce. Díky této kapitole získáme přehled o volně dostupných funkcionalitách, které případně lze využít při vývoji aplikace. Daná znalost nám pomůže při návrhu a programování průvodce.</w:t>
+      </w:r>
+    </w:p>
+    <w:p>
+      <w:pPr>
+        <w:pStyle w:val="Nadpis2"/>
+      </w:pPr>
+      <w:bookmarkStart w:id="2" w:name="_Toc86336212"/>
+      <w:r>
+        <w:t>2.1</w:t>
+      </w:r>
+      <w:r>
+        <w:tab/>
+      </w:r>
+      <w:r>
+        <w:t>Augmented</w:t>
+      </w:r>
+      <w:r>
+        <w:t xml:space="preserve"> reality</w:t>
+      </w:r>
+      <w:bookmarkEnd w:id="2"/>
+    </w:p>
+    <w:p>
+      <w:pPr>
+        <w:spacing w:after="0"/>
+        <w:jc w:val="both"/>
+        <w:rPr>
+          <w:rFonts w:ascii="Times New Roman" w:hAnsi="Times New Roman" w:cs="Times New Roman"/>
+        </w:rPr>
+      </w:pPr>
+      <w:r>
+        <w:rPr>
+          <w:rFonts w:ascii="Times New Roman" w:hAnsi="Times New Roman" w:cs="Times New Roman"/>
+        </w:rPr>
+        <w:t>Augmented reality (AR), nebo také česky Rozšířená realita je v dnešní době často využívanou technilogií na poli mobilních zařízení. Pojďme si rozšířenou realitu blíže představit. O co se vlastně jedná a jaké má využití v mobilních aplikacích. Rozšířená realita je způsob zobrazení virtuálně vytvořených objektů do reálného prostoru</w:t>
+      </w:r>
+      <w:r>
+        <w:rPr>
+          <w:rFonts w:ascii="Times New Roman" w:hAnsi="Times New Roman" w:cs="Times New Roman"/>
+        </w:rPr>
+        <w:t>. Pod virtuálními objekty si můžeme představit pohyblivé i nehybné postavy případně i „vylepšené“ objekty z reálného světa, může se jednat i o audio</w:t>
+      </w:r>
+      <w:r>
+        <w:rPr>
+          <w:rFonts w:ascii="Times New Roman" w:hAnsi="Times New Roman" w:cs="Times New Roman"/>
+        </w:rPr>
+        <w:t xml:space="preserve"> nebo pouze o fotky</w:t>
+      </w:r>
+      <w:r>
+        <w:rPr>
+          <w:rFonts w:ascii="Times New Roman" w:hAnsi="Times New Roman" w:cs="Times New Roman"/>
+        </w:rPr>
+        <w:t xml:space="preserve">. Vytvoření těchto objektů závisí na podnětu z reálného světa. </w:t>
+      </w:r>
+      <w:r>
+        <w:rPr>
+          <w:rFonts w:ascii="Times New Roman" w:hAnsi="Times New Roman" w:cs="Times New Roman"/>
+        </w:rPr>
+        <w:t xml:space="preserve">Mobilní fotoaparát nasnímá reálný objekt, který slouží jako podnět právě pro vytvoření virtuálního objektu. </w:t>
+      </w:r>
+    </w:p>
+    <w:p>
+      <w:pPr>
+        <w:spacing w:after="0"/>
+        <w:jc w:val="both"/>
+        <w:rPr>
+          <w:rFonts w:ascii="Times New Roman" w:hAnsi="Times New Roman" w:cs="Times New Roman"/>
+        </w:rPr>
+      </w:pPr>
+      <w:r>
+        <w:rPr>
+          <w:rFonts w:ascii="Times New Roman" w:hAnsi="Times New Roman" w:cs="Times New Roman"/>
+        </w:rPr>
+        <w:tab/>
+        <w:t>Dnes můžeme vidět rozšířenou realitu běžně využitou například v edukativních aplikacích (</w:t>
+      </w:r>
+      <w:r>
+        <w:rPr>
+          <w:rFonts w:ascii="Times New Roman" w:hAnsi="Times New Roman" w:cs="Times New Roman"/>
+        </w:rPr>
+        <w:t>Experience Real History</w:t>
+      </w:r>
+      <w:r>
+        <w:rPr>
+          <w:rFonts w:ascii="Times New Roman" w:hAnsi="Times New Roman" w:cs="Times New Roman"/>
+        </w:rPr>
+        <w:t xml:space="preserve"> -&gt; využití obrázků a virtuálních karet k zlepšení znalostí z historie), hrách (Pokémon GO -&gt; možnost zobrazení pokémonů v reálném prostředí) nebo na sociálních sítích (Facebook, Instagram nebo Snapchat -&gt; využívají filtry pro vylepšení fotek uživatelů). </w:t>
+      </w:r>
+    </w:p>
+    <w:p>
+      <w:pPr>
+        <w:spacing w:after="0"/>
+        <w:jc w:val="both"/>
+        <w:rPr>
+          <w:rFonts w:ascii="Times New Roman" w:hAnsi="Times New Roman" w:cs="Times New Roman"/>
+        </w:rPr>
+      </w:pPr>
+      <w:r>
+        <w:rPr>
+          <w:rFonts w:ascii="Times New Roman" w:hAnsi="Times New Roman" w:cs="Times New Roman"/>
+        </w:rPr>
+        <w:tab/>
+        <w:t xml:space="preserve">Ovšem aby vylepšená realita správně fungovala, je potřeba </w:t>
+      </w:r>
+      <w:r>
+        <w:rPr>
+          <w:rFonts w:ascii="Times New Roman" w:hAnsi="Times New Roman" w:cs="Times New Roman"/>
+        </w:rPr>
+        <w:t>aby zařízení splňovalo minimální požadavky.</w:t>
+      </w:r>
+      <w:r>
+        <w:rPr>
+          <w:rFonts w:ascii="Times New Roman" w:hAnsi="Times New Roman" w:cs="Times New Roman"/>
+        </w:rPr>
+        <w:t xml:space="preserve"> Mobilní zařízení musí podporovat lokační služby (GPS), fotoaparát a některé aplikace můžou vyžadovat připojení k internetu. Zároveň mobilní telefon musí mít dostatečný výkon, aby byl schopný generovat a využít rozšířenou realitu.</w:t>
+      </w:r>
+    </w:p>
+    <w:p>
+      <w:pPr>
+        <w:jc w:val="both"/>
+        <w:rPr>
+          <w:rFonts w:ascii="Times New Roman" w:hAnsi="Times New Roman" w:cs="Times New Roman"/>
+        </w:rPr>
+      </w:pPr>
+      <w:r>
+        <w:rPr>
+          <w:rFonts w:ascii="Times New Roman" w:hAnsi="Times New Roman" w:cs="Times New Roman"/>
+        </w:rPr>
+        <w:tab/>
+        <w:t>Nyní bych rád přiblížil mnou vybrané knihovny pro AR:</w:t>
+      </w:r>
+    </w:p>
+    <w:p>
+      <w:pPr>
+        <w:pStyle w:val="Nadpis3"/>
+      </w:pPr>
+      <w:bookmarkStart w:id="3" w:name="_2.1.1_Knihovna_ARCore"/>
+      <w:bookmarkStart w:id="4" w:name="_Toc86336213"/>
+      <w:bookmarkEnd w:id="3"/>
+      <w:r>
+        <w:t>2.1.1</w:t>
+      </w:r>
+      <w:r>
+        <w:tab/>
+      </w:r>
+      <w:r>
+        <w:t>Knihovna</w:t>
+      </w:r>
+      <w:r>
+        <w:t xml:space="preserve"> ARCore</w:t>
+      </w:r>
+      <w:bookmarkEnd w:id="4"/>
+    </w:p>
+    <w:p>
+      <w:pPr>
+        <w:jc w:val="both"/>
+        <w:rPr>
+          <w:rFonts w:ascii="Times New Roman" w:hAnsi="Times New Roman" w:cs="Times New Roman"/>
+        </w:rPr>
+      </w:pPr>
+      <w:r>
+        <w:rPr>
+          <w:rFonts w:ascii="Times New Roman" w:hAnsi="Times New Roman" w:cs="Times New Roman"/>
+        </w:rPr>
+        <w:tab/>
+        <w:t xml:space="preserve">Jedná se o velkou knihovnu od firmy Google, je dostupná zdarma v celém rozsahu. </w:t>
+      </w:r>
+      <w:r>
+        <w:rPr>
+          <w:rFonts w:ascii="Times New Roman" w:hAnsi="Times New Roman" w:cs="Times New Roman"/>
+        </w:rPr>
+        <w:t>Minimální požadavky jsou Android verze 7.0 a vyšší a API level 24. Knihovna má širokou škálu funkcionalit</w:t>
+      </w:r>
+      <w:r>
+        <w:rPr>
+          <w:rFonts w:ascii="Times New Roman" w:hAnsi="Times New Roman" w:cs="Times New Roman"/>
+        </w:rPr>
+        <w:t xml:space="preserve"> jako například: nastavení správného světla přidaného objektu, tak aby správně „zapadl“ do reality</w:t>
+      </w:r>
+      <w:r>
+        <w:rPr>
+          <w:rFonts w:ascii="Times New Roman" w:hAnsi="Times New Roman" w:cs="Times New Roman"/>
+        </w:rPr>
+        <w:t>, vylepšit (rozpohybovat) obrazy i obličeje a zajištění správného postavení objektu, to znamená objekt, který má být v pozadí je překrýván tím v popředí.</w:t>
+      </w:r>
+      <w:r>
+        <w:rPr>
+          <w:rFonts w:ascii="Times New Roman" w:hAnsi="Times New Roman" w:cs="Times New Roman"/>
+        </w:rPr>
+        <w:t xml:space="preserve"> </w:t>
+      </w:r>
+      <w:r>
+        <w:rPr>
+          <w:rFonts w:ascii="Times New Roman" w:hAnsi="Times New Roman" w:cs="Times New Roman"/>
+        </w:rPr>
+        <w:t xml:space="preserve">Knihovna nepodporuje rozpoznávání 3D objektů, ovšem na GitHubu už je toto téma v issues [1]. </w:t>
+      </w:r>
+      <w:r>
+        <w:rPr>
+          <w:rFonts w:ascii="Times New Roman" w:hAnsi="Times New Roman" w:cs="Times New Roman"/>
+        </w:rPr>
+        <w:t>Díky tomu, že je tato knihovna od Googlu, je zde obsáhlá dokumentace i se zdrojovými kódy pro Android (Java/Kotlin).</w:t>
+      </w:r>
+    </w:p>
+    <w:p>
+      <w:pPr>
+        <w:pStyle w:val="Nadpis3"/>
+      </w:pPr>
+      <w:bookmarkStart w:id="5" w:name="_Toc86336214"/>
+      <w:r>
+        <w:t>2.1.2</w:t>
+      </w:r>
+      <w:r>
+        <w:tab/>
+        <w:t>Knihovna ARKit</w:t>
+      </w:r>
+      <w:bookmarkEnd w:id="5"/>
+    </w:p>
+    <w:p>
+      <w:pPr>
+        <w:jc w:val="both"/>
+        <w:rPr>
+          <w:rFonts w:ascii="Times New Roman" w:hAnsi="Times New Roman" w:cs="Times New Roman"/>
+        </w:rPr>
+      </w:pPr>
+      <w:r>
+        <w:tab/>
+      </w:r>
+      <w:r>
+        <w:rPr>
+          <w:rFonts w:ascii="Times New Roman" w:hAnsi="Times New Roman" w:cs="Times New Roman"/>
+        </w:rPr>
+        <w:t xml:space="preserve">Další </w:t>
+      </w:r>
+      <w:r>
+        <w:rPr>
+          <w:rFonts w:ascii="Times New Roman" w:hAnsi="Times New Roman" w:cs="Times New Roman"/>
+        </w:rPr>
+        <w:t>velká</w:t>
+      </w:r>
+      <w:r>
+        <w:rPr>
+          <w:rFonts w:ascii="Times New Roman" w:hAnsi="Times New Roman" w:cs="Times New Roman"/>
+        </w:rPr>
+        <w:t xml:space="preserve"> knihovna pro rozšířenou realitu</w:t>
+      </w:r>
+      <w:r>
+        <w:rPr>
+          <w:rFonts w:ascii="Times New Roman" w:hAnsi="Times New Roman" w:cs="Times New Roman"/>
+        </w:rPr>
+        <w:t xml:space="preserve">. Obsahuje dosti podobné funkce jako předešlá knihovna </w:t>
+      </w:r>
+      <w:hyperlink w:anchor="_2.1.1_Knihovna_ARCore" w:history="1">
+        <w:r>
+          <w:rPr>
+            <w:rFonts w:ascii="Times New Roman" w:hAnsi="Times New Roman" w:cs="Times New Roman"/>
+          </w:rPr>
+          <w:t>ARCore</w:t>
+        </w:r>
+      </w:hyperlink>
+      <w:r>
+        <w:rPr>
+          <w:rFonts w:ascii="Times New Roman" w:hAnsi="Times New Roman" w:cs="Times New Roman"/>
+        </w:rPr>
+        <w:t xml:space="preserve">, knihovna je obohacena o práci s 3D objekty a jejich rozpoznáváním, kterým zatím knihovna ARCore nedisponuje. </w:t>
+      </w:r>
+      <w:r>
+        <w:rPr>
+          <w:rFonts w:ascii="Times New Roman" w:hAnsi="Times New Roman" w:cs="Times New Roman"/>
+        </w:rPr>
+        <w:t xml:space="preserve">3D objekty by se v našem případě hodily, protože bychom mohli potřebovat skenovat například sochu či bistu. </w:t>
+      </w:r>
+      <w:r>
+        <w:rPr>
+          <w:rFonts w:ascii="Times New Roman" w:hAnsi="Times New Roman" w:cs="Times New Roman"/>
+        </w:rPr>
+        <w:lastRenderedPageBreak/>
+        <w:t>Knihovna je vytvořená a vylepšovaná firmou Apple, obsahuje rozsáhlou dokumentaci obohacenou o „best practices“ použití. Tím, že je knihovna od Apple, funguje pouze pro iOS a iPadOS.</w:t>
+      </w:r>
+    </w:p>
+    <w:p>
+      <w:pPr>
+        <w:pStyle w:val="Nadpis3"/>
+      </w:pPr>
+      <w:bookmarkStart w:id="6" w:name="_Toc86336215"/>
+      <w:r>
+        <w:t>2.1.3</w:t>
+      </w:r>
+      <w:r>
+        <w:tab/>
+        <w:t>Wikitude</w:t>
+      </w:r>
+      <w:bookmarkEnd w:id="6"/>
+    </w:p>
+    <w:p>
+      <w:pPr>
+        <w:jc w:val="both"/>
+      </w:pPr>
+      <w:r>
+        <w:tab/>
+      </w:r>
+      <w:r>
+        <w:rPr>
+          <w:rFonts w:ascii="Times New Roman" w:hAnsi="Times New Roman" w:cs="Times New Roman"/>
+        </w:rPr>
+        <w:t xml:space="preserve">Jedná se o all-in-one framework, který podporuje jak Android, tak iOS. </w:t>
+      </w:r>
+      <w:r>
+        <w:rPr>
+          <w:rFonts w:ascii="Times New Roman" w:hAnsi="Times New Roman" w:cs="Times New Roman"/>
+        </w:rPr>
+        <w:t>Je to hlavní produkt firmy Wikitude. Má stejné funkcionality jako předešlé dvě knihovny, k tomu přidává své další, kterými jsou: Geolokace uživatele, implementace 3D objektů i s jejich skenováním a dokáže sledovat a více objektů zároveň a reagovat na jejich změny. Cena licence začíná od 2490 eur pro jedno použití nebo roční předplatné za 2990 eur [2].</w:t>
+      </w:r>
+    </w:p>
+    <w:p>
+      <w:pPr>
+        <w:pStyle w:val="Nadpis3"/>
+      </w:pPr>
+      <w:bookmarkStart w:id="7" w:name="_Toc86336216"/>
+      <w:r>
+        <w:t>2.1.4</w:t>
+      </w:r>
+      <w:r>
+        <w:tab/>
+      </w:r>
+      <w:r>
+        <w:t>Shrnutí</w:t>
+      </w:r>
+      <w:bookmarkEnd w:id="7"/>
+    </w:p>
+    <w:p>
+      <w:pPr>
+        <w:jc w:val="both"/>
+        <w:rPr>
+          <w:rFonts w:ascii="Times New Roman" w:hAnsi="Times New Roman" w:cs="Times New Roman"/>
+        </w:rPr>
+      </w:pPr>
+      <w:r>
+        <w:tab/>
+      </w:r>
+      <w:r>
+        <w:rPr>
+          <w:rFonts w:ascii="Times New Roman" w:hAnsi="Times New Roman" w:cs="Times New Roman"/>
+        </w:rPr>
+        <w:t>Z výše vypsaných knihoven, jejich funkcí a ceny vyplívá, že pro implementaci rozšířené reality (AR) by jedinou vhodnou knihovnou</w:t>
+      </w:r>
+      <w:r>
+        <w:rPr>
+          <w:rFonts w:ascii="Times New Roman" w:hAnsi="Times New Roman" w:cs="Times New Roman"/>
+        </w:rPr>
+        <w:t xml:space="preserve"> pro náš případ</w:t>
+      </w:r>
+      <w:r>
+        <w:rPr>
+          <w:rFonts w:ascii="Times New Roman" w:hAnsi="Times New Roman" w:cs="Times New Roman"/>
+        </w:rPr>
+        <w:t xml:space="preserve"> bylo ARCore. Bohužel ARCore neumí rozpoznávat 3D modely, tudíž by muselo být „obohaceno“ o nějaký </w:t>
+      </w:r>
+      <w:r>
+        <w:rPr>
+          <w:rFonts w:ascii="Times New Roman" w:hAnsi="Times New Roman" w:cs="Times New Roman"/>
+        </w:rPr>
+        <w:t>skener</w:t>
+      </w:r>
+      <w:r>
+        <w:rPr>
+          <w:rFonts w:ascii="Times New Roman" w:hAnsi="Times New Roman" w:cs="Times New Roman"/>
+        </w:rPr>
+        <w:t xml:space="preserve">, který by </w:t>
+      </w:r>
+      <w:r>
+        <w:rPr>
+          <w:rFonts w:ascii="Times New Roman" w:hAnsi="Times New Roman" w:cs="Times New Roman"/>
+        </w:rPr>
+        <w:t>dokázal rozpoznávat objekty. Implementace a spojení skeneru a ARCore by bylo složité a aplikaci by to z mého pohledu tolik nevylepšilo. Zároveň by se musela zajistit komunikace mezi serverem, skenerem a ARCore</w:t>
+      </w:r>
+      <w:r>
+        <w:rPr>
+          <w:rFonts w:ascii="Times New Roman" w:hAnsi="Times New Roman" w:cs="Times New Roman"/>
+        </w:rPr>
+        <w:t>.</w:t>
+      </w:r>
+    </w:p>
+    <w:p>
+      <w:pPr>
+        <w:jc w:val="both"/>
+        <w:rPr>
+          <w:rFonts w:ascii="Times New Roman" w:hAnsi="Times New Roman" w:cs="Times New Roman"/>
+        </w:rPr>
+      </w:pPr>
+    </w:p>
+    <w:p>
+      <w:pPr>
+        <w:pStyle w:val="Nadpis2"/>
+      </w:pPr>
+      <w:r>
+        <w:t>2.2</w:t>
+      </w:r>
+      <w:r>
+        <w:tab/>
+        <w:t>QR kód</w:t>
+      </w:r>
+    </w:p>
+    <w:p>
+      <w:pPr>
+        <w:spacing w:after="0"/>
+        <w:jc w:val="both"/>
+        <w:rPr>
+          <w:rFonts w:ascii="Times New Roman" w:hAnsi="Times New Roman" w:cs="Times New Roman"/>
+        </w:rPr>
+      </w:pPr>
+      <w:r>
+        <w:tab/>
+      </w:r>
+      <w:r>
+        <w:rPr>
+          <w:rFonts w:ascii="Times New Roman" w:hAnsi="Times New Roman" w:cs="Times New Roman"/>
+        </w:rPr>
+        <w:t>QR kód je nově moderní technologií pro předávání dat v jednoduché a dostupné formě. Kód může naskenovat a použít kdokoliv, kdo vlastní chytrý mobilní telefon s fotoaparátem pro skenování.</w:t>
+      </w:r>
+      <w:r>
+        <w:rPr>
+          <w:rFonts w:ascii="Times New Roman" w:hAnsi="Times New Roman" w:cs="Times New Roman"/>
+        </w:rPr>
+        <w:t xml:space="preserve"> Jejich pomocí se dá vytvořit odkaz na webovou stránku nebo předat pouze jen text.</w:t>
+      </w:r>
+      <w:r>
+        <w:rPr>
+          <w:rFonts w:ascii="Times New Roman" w:hAnsi="Times New Roman" w:cs="Times New Roman"/>
+        </w:rPr>
+        <w:t xml:space="preserve"> Do QR kódu se dá zakódovat až 4296 alfanumerických znaků případně 7089 čistě numerických znaků [3]. </w:t>
+      </w:r>
+    </w:p>
+    <w:p>
+      <w:pPr>
+        <w:spacing w:after="0"/>
+        <w:ind w:firstLine="709"/>
+        <w:jc w:val="both"/>
+        <w:rPr>
+          <w:rFonts w:ascii="Times New Roman" w:hAnsi="Times New Roman" w:cs="Times New Roman"/>
+        </w:rPr>
+      </w:pPr>
+      <w:r>
+        <w:rPr>
+          <w:rFonts w:ascii="Times New Roman" w:hAnsi="Times New Roman" w:cs="Times New Roman"/>
+        </w:rPr>
+        <w:t xml:space="preserve">QR kódy by se v našem případě dali využít tím způsobem, že u každého </w:t>
+      </w:r>
+      <w:r>
+        <w:rPr>
+          <w:rFonts w:ascii="Times New Roman" w:hAnsi="Times New Roman" w:cs="Times New Roman"/>
+        </w:rPr>
+        <w:t xml:space="preserve">exponátu by se nacházel jeden QR kód, který by se dal snadno a rychle naskenovat. Výsledkem skenu by mohl být nějaký kód, díky kterému by server jednoznačně věděl, o který exponát se jedná. Mohl by díky tomu rychle a vždy správně odeslat uživateli data o exponátu, nejspíše se bude jednat o text. </w:t>
+      </w:r>
+    </w:p>
+    <w:p>
+      <w:pPr>
+        <w:spacing w:after="0"/>
+        <w:ind w:firstLine="709"/>
+        <w:jc w:val="both"/>
+        <w:rPr>
+          <w:rFonts w:ascii="Times New Roman" w:hAnsi="Times New Roman" w:cs="Times New Roman"/>
+        </w:rPr>
+      </w:pPr>
+      <w:r>
+        <w:rPr>
+          <w:rFonts w:ascii="Times New Roman" w:hAnsi="Times New Roman" w:cs="Times New Roman"/>
+        </w:rPr>
+        <w:t>Chtěl bych vypsat některé dostupné knihovny, které by se dali využít pro zpracování QR kódu. Většina knihoven, co jsem našel, se nacházejí pouze na GitHubu, a proto k nim je pouze limitované množství informací:</w:t>
+      </w:r>
+    </w:p>
+    <w:p>
+      <w:pPr>
+        <w:spacing w:after="0"/>
+        <w:jc w:val="both"/>
+        <w:rPr>
+          <w:rFonts w:ascii="Times New Roman" w:hAnsi="Times New Roman" w:cs="Times New Roman"/>
+        </w:rPr>
+      </w:pPr>
+    </w:p>
+    <w:p>
+      <w:pPr>
+        <w:pStyle w:val="Nadpis3"/>
+      </w:pPr>
+      <w:r>
+        <w:t>2.2.1</w:t>
+      </w:r>
+      <w:r>
+        <w:tab/>
+        <w:t>Knihovna ZXing [4]</w:t>
+      </w:r>
+    </w:p>
+    <w:p>
+      <w:r>
+        <w:tab/>
+        <w:t xml:space="preserve">Jedná se o nejstarší knihovnu, která byla vyvíjena od roku 2013. Z této knihovny vychází, mnoho nových knihoven pro čtení QR kódu či čárových kódů. </w:t>
+      </w:r>
+      <w:r>
+        <w:t>Od roku 2020 již není udržovaná a updatovaná.</w:t>
+      </w:r>
+    </w:p>
+    <w:p>
+      <w:pPr>
+        <w:ind w:firstLine="709"/>
+        <w:jc w:val="both"/>
+        <w:rPr>
+          <w:rFonts w:ascii="Times New Roman" w:hAnsi="Times New Roman" w:cs="Times New Roman"/>
+        </w:rPr>
+      </w:pPr>
+    </w:p>
+    <w:p>
+      <w:pPr>
+        <w:jc w:val="both"/>
+      </w:pPr>
+    </w:p>
+    <w:p>
+      <w:r>
+        <w:t>Odkazy:</w:t>
+      </w:r>
+    </w:p>
+    <w:p>
+      <w:pPr>
+        <w:pStyle w:val="Odstavecseseznamem"/>
+        <w:numPr>
+          <w:ilvl w:val="0"/>
+          <w:numId w:val="3"/>
+        </w:numPr>
+      </w:pPr>
+      <w:hyperlink r:id="rId11" w:history="1">
+        <w:r>
+          <w:rPr>
+            <w:rStyle w:val="Hypertextovodkaz"/>
+          </w:rPr>
+          <w:t>https://github.com/google-ar/arcore-android-sdk/issues/418</w:t>
+        </w:r>
+      </w:hyperlink>
+    </w:p>
+    <w:p>
+      <w:pPr>
+        <w:pStyle w:val="Odstavecseseznamem"/>
+        <w:numPr>
+          <w:ilvl w:val="0"/>
+          <w:numId w:val="3"/>
+        </w:numPr>
+      </w:pPr>
+      <w:hyperlink r:id="rId12" w:history="1">
+        <w:r>
+          <w:rPr>
+            <w:rStyle w:val="Hypertextovodkaz"/>
+          </w:rPr>
+          <w:t>https://www.wikitude.com/store</w:t>
+        </w:r>
+        <w:r>
+          <w:rPr>
+            <w:rStyle w:val="Hypertextovodkaz"/>
+          </w:rPr>
+          <w:t>/</w:t>
+        </w:r>
+      </w:hyperlink>
+    </w:p>
+    <w:p>
+      <w:pPr>
+        <w:pStyle w:val="Odstavecseseznamem"/>
+        <w:numPr>
+          <w:ilvl w:val="0"/>
+          <w:numId w:val="3"/>
+        </w:numPr>
+      </w:pPr>
+      <w:hyperlink r:id="rId13" w:history="1">
+        <w:r>
+          <w:rPr>
+            <w:rStyle w:val="Hypertextovodkaz"/>
+          </w:rPr>
+          <w:t>https://www.qrcode.com/en/codes/mode</w:t>
+        </w:r>
+        <w:r>
+          <w:rPr>
+            <w:rStyle w:val="Hypertextovodkaz"/>
+          </w:rPr>
+          <w:t>l</w:t>
+        </w:r>
+        <w:r>
+          <w:rPr>
+            <w:rStyle w:val="Hypertextovodkaz"/>
+          </w:rPr>
+          <w:t>12.html</w:t>
+        </w:r>
+      </w:hyperlink>
+    </w:p>
+    <w:p>
+      <w:pPr>
+        <w:pStyle w:val="Odstavecseseznamem"/>
+        <w:numPr>
+          <w:ilvl w:val="0"/>
+          <w:numId w:val="3"/>
+        </w:numPr>
+      </w:pPr>
+      <w:hyperlink r:id="rId14" w:history="1">
+        <w:r>
+          <w:rPr>
+            <w:rStyle w:val="Hypertextovodkaz"/>
+          </w:rPr>
+          <w:t>https://github.com/dm77/barcodes</w:t>
+        </w:r>
+        <w:r>
+          <w:rPr>
+            <w:rStyle w:val="Hypertextovodkaz"/>
+          </w:rPr>
+          <w:t>c</w:t>
+        </w:r>
+        <w:r>
+          <w:rPr>
+            <w:rStyle w:val="Hypertextovodkaz"/>
+          </w:rPr>
+          <w:t>anner</w:t>
+        </w:r>
+      </w:hyperlink>
+    </w:p>
+    <w:p>
+      <w:pPr>
+        <w:jc w:val="both"/>
         <w:rPr>
           <w:rFonts w:ascii="Times New Roman" w:hAnsi="Times New Roman" w:cs="Times New Roman"/>
           <w:sz w:val="24"/>
           <w:szCs w:val="24"/>
         </w:rPr>
       </w:pPr>
-      <w:r>
+    </w:p>
+    <w:p>
+      <w:pPr>
+        <w:jc w:val="both"/>
         <w:rPr>
           <w:rFonts w:ascii="Times New Roman" w:hAnsi="Times New Roman" w:cs="Times New Roman"/>
           <w:sz w:val="24"/>
           <w:szCs w:val="24"/>
         </w:rPr>
-        <w:t>Knihovna ARCore</w:t>
-      </w:r>
-    </w:p>
-    <w:p>
-      <w:pPr>
-        <w:rPr>
-          <w:rFonts w:ascii="Times New Roman" w:hAnsi="Times New Roman" w:cs="Times New Roman"/>
-          <w:sz w:val="24"/>
-          <w:szCs w:val="24"/>
-        </w:rPr>
-      </w:pPr>
-      <w:r>
-        <w:rPr>
-          <w:rFonts w:ascii="Times New Roman" w:hAnsi="Times New Roman" w:cs="Times New Roman"/>
-          <w:sz w:val="24"/>
-          <w:szCs w:val="24"/>
-        </w:rPr>
-        <w:t xml:space="preserve">Velká google knihovna, pro funkcionalitu potřeba verze Android 7.0 (API level 24), </w:t>
-      </w:r>
-      <w:r>
-        <w:rPr>
-          <w:rFonts w:ascii="Times New Roman" w:hAnsi="Times New Roman" w:cs="Times New Roman"/>
-          <w:sz w:val="24"/>
-          <w:szCs w:val="24"/>
-        </w:rPr>
-        <w:t>umí nastavovat světlo, aby objekty „patřily“ do reality, augmentovat obrazy i obličeje a zajišťuje správné postavení objektů (zda má být třeba kus panáčka schovaný</w:t>
-      </w:r>
-      <w:r>
-        <w:rPr>
-          <w:rFonts w:ascii="Times New Roman" w:hAnsi="Times New Roman" w:cs="Times New Roman"/>
-          <w:sz w:val="24"/>
-          <w:szCs w:val="24"/>
-        </w:rPr>
-        <w:t>,</w:t>
-      </w:r>
-      <w:r>
-        <w:rPr>
-          <w:rFonts w:ascii="Times New Roman" w:hAnsi="Times New Roman" w:cs="Times New Roman"/>
-          <w:sz w:val="24"/>
-          <w:szCs w:val="24"/>
-        </w:rPr>
-        <w:t xml:space="preserve"> protože stojí za stolem), možnost 3D modelů</w:t>
-      </w:r>
-      <w:r>
-        <w:rPr>
-          <w:rFonts w:ascii="Times New Roman" w:hAnsi="Times New Roman" w:cs="Times New Roman"/>
-          <w:sz w:val="24"/>
-          <w:szCs w:val="24"/>
-        </w:rPr>
-        <w:t>,</w:t>
-      </w:r>
-      <w:r>
-        <w:rPr>
-          <w:rFonts w:ascii="Times New Roman" w:hAnsi="Times New Roman" w:cs="Times New Roman"/>
-          <w:sz w:val="24"/>
-          <w:szCs w:val="24"/>
-        </w:rPr>
-        <w:t xml:space="preserve"> bohužel nedokáže rozpoznávat 3D modely,</w:t>
-      </w:r>
-      <w:r>
-        <w:rPr>
-          <w:rFonts w:ascii="Times New Roman" w:hAnsi="Times New Roman" w:cs="Times New Roman"/>
-          <w:sz w:val="24"/>
-          <w:szCs w:val="24"/>
-        </w:rPr>
-        <w:t xml:space="preserve"> velká dokumentace i se zdrojovými kódy pro Android (Java/Kotlin)</w:t>
-      </w:r>
-      <w:r>
-        <w:rPr>
-          <w:rFonts w:ascii="Times New Roman" w:hAnsi="Times New Roman" w:cs="Times New Roman"/>
-          <w:sz w:val="24"/>
-          <w:szCs w:val="24"/>
-        </w:rPr>
-        <w:t>, licence zdarma</w:t>
-      </w:r>
-    </w:p>
-    <w:p>
-      <w:pPr>
-        <w:rPr>
-          <w:rFonts w:ascii="Times New Roman" w:hAnsi="Times New Roman" w:cs="Times New Roman"/>
-          <w:sz w:val="24"/>
-          <w:szCs w:val="24"/>
-        </w:rPr>
-      </w:pPr>
-    </w:p>
-    <w:p>
-      <w:pPr>
-        <w:rPr>
-          <w:rFonts w:ascii="Times New Roman" w:hAnsi="Times New Roman" w:cs="Times New Roman"/>
-          <w:sz w:val="24"/>
-          <w:szCs w:val="24"/>
-        </w:rPr>
-      </w:pPr>
-      <w:r>
-        <w:rPr>
-          <w:rFonts w:ascii="Times New Roman" w:hAnsi="Times New Roman" w:cs="Times New Roman"/>
-          <w:sz w:val="24"/>
-          <w:szCs w:val="24"/>
-        </w:rPr>
-        <w:t>Knihovna ARKit</w:t>
-      </w:r>
-    </w:p>
-    <w:p>
-      <w:pPr>
-        <w:rPr>
-          <w:rFonts w:ascii="Times New Roman" w:hAnsi="Times New Roman" w:cs="Times New Roman"/>
-          <w:sz w:val="24"/>
-          <w:szCs w:val="24"/>
-        </w:rPr>
-      </w:pPr>
-      <w:r>
-        <w:rPr>
-          <w:rFonts w:ascii="Times New Roman" w:hAnsi="Times New Roman" w:cs="Times New Roman"/>
-          <w:sz w:val="24"/>
-          <w:szCs w:val="24"/>
-        </w:rPr>
-        <w:t>Podobné funkcionality jako knihovna od Googlu, rozpoznává 2D i 3D obrázky, díky Apple zázemí má dobrou dokumentaci obohacenou o „best practices“</w:t>
-      </w:r>
-      <w:r>
-        <w:rPr>
-          <w:rFonts w:ascii="Times New Roman" w:hAnsi="Times New Roman" w:cs="Times New Roman"/>
-          <w:sz w:val="24"/>
-          <w:szCs w:val="24"/>
-        </w:rPr>
-        <w:t xml:space="preserve">, </w:t>
-      </w:r>
-      <w:r>
-        <w:rPr>
-          <w:rFonts w:ascii="Times New Roman" w:hAnsi="Times New Roman" w:cs="Times New Roman"/>
-          <w:sz w:val="24"/>
-          <w:szCs w:val="24"/>
-        </w:rPr>
-        <w:t xml:space="preserve">dokáže rozpoznávat 3D modely, což by se v našem případě hodilo v případné implementaci AR, </w:t>
-      </w:r>
-      <w:r>
-        <w:rPr>
-          <w:rFonts w:ascii="Times New Roman" w:hAnsi="Times New Roman" w:cs="Times New Roman"/>
-          <w:sz w:val="24"/>
-          <w:szCs w:val="24"/>
-        </w:rPr>
-        <w:t>v nejnovější verzi disponuje i překrýváním objektů, tak aby objekty byli ve správném pořadí podle vzdálenosti, knihovna funguje pouze pro iOS a iPadOS</w:t>
-      </w:r>
-      <w:r>
-        <w:rPr>
-          <w:rFonts w:ascii="Times New Roman" w:hAnsi="Times New Roman" w:cs="Times New Roman"/>
-          <w:sz w:val="24"/>
-          <w:szCs w:val="24"/>
-        </w:rPr>
-        <w:t>. Takže bohužel nepřipadá v úvahu.</w:t>
-      </w:r>
-    </w:p>
-    <w:p>
-      <w:pPr>
-        <w:rPr>
-          <w:rFonts w:ascii="Times New Roman" w:hAnsi="Times New Roman" w:cs="Times New Roman"/>
-          <w:sz w:val="24"/>
-          <w:szCs w:val="24"/>
-        </w:rPr>
-      </w:pPr>
-    </w:p>
-    <w:p>
-      <w:pPr>
-        <w:rPr>
-          <w:rFonts w:ascii="Times New Roman" w:hAnsi="Times New Roman" w:cs="Times New Roman"/>
-          <w:sz w:val="24"/>
-          <w:szCs w:val="24"/>
-        </w:rPr>
-      </w:pPr>
-      <w:r>
-        <w:rPr>
-          <w:rFonts w:ascii="Times New Roman" w:hAnsi="Times New Roman" w:cs="Times New Roman"/>
-          <w:sz w:val="24"/>
-          <w:szCs w:val="24"/>
-        </w:rPr>
-        <w:t>Wikitude</w:t>
-      </w:r>
-    </w:p>
-    <w:p>
-      <w:pPr>
-        <w:rPr>
-          <w:rFonts w:ascii="Times New Roman" w:hAnsi="Times New Roman" w:cs="Times New Roman"/>
-          <w:sz w:val="24"/>
-          <w:szCs w:val="24"/>
-        </w:rPr>
-      </w:pPr>
-      <w:r>
-        <w:rPr>
-          <w:rFonts w:ascii="Times New Roman" w:hAnsi="Times New Roman" w:cs="Times New Roman"/>
-          <w:sz w:val="24"/>
-          <w:szCs w:val="24"/>
-        </w:rPr>
-        <w:t>Jedná se o all-in-one framework, který podporuje Android i iOS. Podporuje Geolokaci uživateli, implementuje 3D objekty, dokáže trackovat více objektů zároveň, licence stojí 2490 euro pro jednu aplikaci, tudíž Wikitude nepřichází v úvahu, možnost zkušební verze zdarma</w:t>
-      </w:r>
-    </w:p>
-    <w:p>
-      <w:pPr>
-        <w:rPr>
-          <w:rFonts w:ascii="Times New Roman" w:hAnsi="Times New Roman" w:cs="Times New Roman"/>
-          <w:sz w:val="24"/>
-          <w:szCs w:val="24"/>
-        </w:rPr>
-      </w:pPr>
-    </w:p>
-    <w:p>
-      <w:pPr>
-        <w:rPr>
-          <w:rFonts w:ascii="Times New Roman" w:hAnsi="Times New Roman" w:cs="Times New Roman"/>
-          <w:sz w:val="24"/>
-          <w:szCs w:val="24"/>
-        </w:rPr>
-      </w:pPr>
-      <w:r>
-        <w:rPr>
-          <w:rFonts w:ascii="Times New Roman" w:hAnsi="Times New Roman" w:cs="Times New Roman"/>
-          <w:sz w:val="24"/>
-          <w:szCs w:val="24"/>
-        </w:rPr>
-        <w:t>Shrnutí</w:t>
-      </w:r>
-    </w:p>
-    <w:p>
-      <w:pPr>
-        <w:rPr>
-          <w:rFonts w:ascii="Times New Roman" w:hAnsi="Times New Roman" w:cs="Times New Roman"/>
-          <w:sz w:val="24"/>
-          <w:szCs w:val="24"/>
-        </w:rPr>
-      </w:pPr>
-      <w:r>
-        <w:rPr>
-          <w:rFonts w:ascii="Times New Roman" w:hAnsi="Times New Roman" w:cs="Times New Roman"/>
-          <w:sz w:val="24"/>
-          <w:szCs w:val="24"/>
-        </w:rPr>
-        <w:t xml:space="preserve">Z výše vypsaných knihoven, jejich funkcí a ceny vyplívá, že pro implementaci rozšířené reality (AR) by jedinou vhodnou knihovnou bylo ARCore. Bohužel ARCore neumí rozpoznávat 3D modely, tudíž by muselo být „obohaceno“ o nějaký scanner, který by předával informace serveru a ten by dodal texty pro ARCore. </w:t>
-      </w:r>
-    </w:p>
-    <w:p>
-      <w:pPr>
-        <w:jc w:val="both"/>
-        <w:rPr>
-          <w:rFonts w:ascii="Times New Roman" w:hAnsi="Times New Roman" w:cs="Times New Roman"/>
-          <w:sz w:val="24"/>
-          <w:szCs w:val="24"/>
-        </w:rPr>
-      </w:pPr>
-    </w:p>
-    <w:p>
-      <w:pPr>
-        <w:jc w:val="both"/>
-        <w:rPr>
-          <w:rFonts w:ascii="Times New Roman" w:hAnsi="Times New Roman" w:cs="Times New Roman"/>
-          <w:sz w:val="24"/>
-          <w:szCs w:val="24"/>
-        </w:rPr>
       </w:pPr>
     </w:p>
     <w:p>
       <w:pPr>
         <w:pStyle w:val="Nadpis1"/>
       </w:pPr>
-      <w:r>
-        <w:lastRenderedPageBreak/>
+      <w:bookmarkStart w:id="8" w:name="_Toc86336218"/>
+      <w:r>
         <w:t>QR kód</w:t>
       </w:r>
+      <w:bookmarkEnd w:id="8"/>
     </w:p>
     <w:p>
       <w:r>
@@ -2047,7 +2903,7 @@
       <w:r>
         <w:t xml:space="preserve"> (</w:t>
       </w:r>
-      <w:hyperlink r:id="rId11" w:history="1">
+      <w:hyperlink r:id="rId15" w:history="1">
         <w:r>
           <w:rPr>
             <w:rStyle w:val="Hypertextovodkaz"/>
@@ -2070,7 +2926,7 @@
       </w:r>
     </w:p>
     <w:sectPr>
-      <w:footerReference w:type="default" r:id="rId12"/>
+      <w:footerReference w:type="default" r:id="rId16"/>
       <w:pgSz w:w="11906" w:h="16838"/>
       <w:pgMar w:top="1418" w:right="1985" w:bottom="1418" w:left="1985" w:header="709" w:footer="709" w:gutter="0"/>
       <w:pgNumType w:start="5"/>
@@ -2665,11 +3521,103 @@
       </w:rPr>
     </w:lvl>
   </w:abstractNum>
+  <w:abstractNum w:abstractNumId="2" w15:restartNumberingAfterBreak="0">
+    <w:nsid w:val="700700A1"/>
+    <w:multiLevelType w:val="hybridMultilevel"/>
+    <w:tmpl w:val="FED03D66"/>
+    <w:lvl w:ilvl="0" w:tplc="04050011">
+      <w:start w:val="1"/>
+      <w:numFmt w:val="decimal"/>
+      <w:lvlText w:val="%1)"/>
+      <w:lvlJc w:val="left"/>
+      <w:pPr>
+        <w:ind w:left="720" w:hanging="360"/>
+      </w:pPr>
+      <w:rPr>
+        <w:rFonts w:hint="default"/>
+      </w:rPr>
+    </w:lvl>
+    <w:lvl w:ilvl="1" w:tplc="04050019" w:tentative="1">
+      <w:start w:val="1"/>
+      <w:numFmt w:val="lowerLetter"/>
+      <w:lvlText w:val="%2."/>
+      <w:lvlJc w:val="left"/>
+      <w:pPr>
+        <w:ind w:left="1440" w:hanging="360"/>
+      </w:pPr>
+    </w:lvl>
+    <w:lvl w:ilvl="2" w:tplc="0405001B" w:tentative="1">
+      <w:start w:val="1"/>
+      <w:numFmt w:val="lowerRoman"/>
+      <w:lvlText w:val="%3."/>
+      <w:lvlJc w:val="right"/>
+      <w:pPr>
+        <w:ind w:left="2160" w:hanging="180"/>
+      </w:pPr>
+    </w:lvl>
+    <w:lvl w:ilvl="3" w:tplc="0405000F" w:tentative="1">
+      <w:start w:val="1"/>
+      <w:numFmt w:val="decimal"/>
+      <w:lvlText w:val="%4."/>
+      <w:lvlJc w:val="left"/>
+      <w:pPr>
+        <w:ind w:left="2880" w:hanging="360"/>
+      </w:pPr>
+    </w:lvl>
+    <w:lvl w:ilvl="4" w:tplc="04050019" w:tentative="1">
+      <w:start w:val="1"/>
+      <w:numFmt w:val="lowerLetter"/>
+      <w:lvlText w:val="%5."/>
+      <w:lvlJc w:val="left"/>
+      <w:pPr>
+        <w:ind w:left="3600" w:hanging="360"/>
+      </w:pPr>
+    </w:lvl>
+    <w:lvl w:ilvl="5" w:tplc="0405001B" w:tentative="1">
+      <w:start w:val="1"/>
+      <w:numFmt w:val="lowerRoman"/>
+      <w:lvlText w:val="%6."/>
+      <w:lvlJc w:val="right"/>
+      <w:pPr>
+        <w:ind w:left="4320" w:hanging="180"/>
+      </w:pPr>
+    </w:lvl>
+    <w:lvl w:ilvl="6" w:tplc="0405000F" w:tentative="1">
+      <w:start w:val="1"/>
+      <w:numFmt w:val="decimal"/>
+      <w:lvlText w:val="%7."/>
+      <w:lvlJc w:val="left"/>
+      <w:pPr>
+        <w:ind w:left="5040" w:hanging="360"/>
+      </w:pPr>
+    </w:lvl>
+    <w:lvl w:ilvl="7" w:tplc="04050019" w:tentative="1">
+      <w:start w:val="1"/>
+      <w:numFmt w:val="lowerLetter"/>
+      <w:lvlText w:val="%8."/>
+      <w:lvlJc w:val="left"/>
+      <w:pPr>
+        <w:ind w:left="5760" w:hanging="360"/>
+      </w:pPr>
+    </w:lvl>
+    <w:lvl w:ilvl="8" w:tplc="0405001B" w:tentative="1">
+      <w:start w:val="1"/>
+      <w:numFmt w:val="lowerRoman"/>
+      <w:lvlText w:val="%9."/>
+      <w:lvlJc w:val="right"/>
+      <w:pPr>
+        <w:ind w:left="6480" w:hanging="180"/>
+      </w:pPr>
+    </w:lvl>
+  </w:abstractNum>
   <w:num w:numId="1">
     <w:abstractNumId w:val="1"/>
   </w:num>
   <w:num w:numId="2">
     <w:abstractNumId w:val="0"/>
+  </w:num>
+  <w:num w:numId="3">
+    <w:abstractNumId w:val="2"/>
   </w:num>
 </w:numbering>
 </file>
@@ -3103,25 +4051,42 @@
     <w:uiPriority w:val="9"/>
     <w:unhideWhenUsed/>
     <w:qFormat/>
-    <w:rsid w:val="00153C71"/>
+    <w:rsid w:val="00A0647E"/>
     <w:pPr>
       <w:keepNext/>
       <w:keepLines/>
-      <w:spacing w:before="40" w:after="0"/>
+      <w:spacing w:before="40" w:after="240"/>
       <w:outlineLvl w:val="1"/>
     </w:pPr>
     <w:rPr>
-      <w:rFonts w:asciiTheme="majorHAnsi" w:eastAsiaTheme="majorEastAsia" w:hAnsiTheme="majorHAnsi" w:cstheme="majorBidi"/>
+      <w:rFonts w:ascii="Times New Roman" w:eastAsiaTheme="majorEastAsia" w:hAnsi="Times New Roman" w:cs="Times New Roman"/>
       <w:b/>
       <w:bCs/>
       <w:sz w:val="32"/>
       <w:szCs w:val="32"/>
     </w:rPr>
   </w:style>
+  <w:style w:type="paragraph" w:styleId="Nadpis3">
+    <w:name w:val="heading 3"/>
+    <w:basedOn w:val="Nadpis2"/>
+    <w:next w:val="Normln"/>
+    <w:link w:val="Nadpis3Char"/>
+    <w:uiPriority w:val="9"/>
+    <w:unhideWhenUsed/>
+    <w:qFormat/>
+    <w:rsid w:val="00A0647E"/>
+    <w:pPr>
+      <w:spacing w:after="120"/>
+      <w:outlineLvl w:val="2"/>
+    </w:pPr>
+    <w:rPr>
+      <w:sz w:val="28"/>
+      <w:szCs w:val="28"/>
+    </w:rPr>
+  </w:style>
   <w:style w:type="character" w:default="1" w:styleId="Standardnpsmoodstavce">
     <w:name w:val="Default Paragraph Font"/>
     <w:uiPriority w:val="1"/>
-    <w:semiHidden/>
     <w:unhideWhenUsed/>
   </w:style>
   <w:style w:type="table" w:default="1" w:styleId="Normlntabulka">
@@ -3265,9 +4230,9 @@
     <w:basedOn w:val="Standardnpsmoodstavce"/>
     <w:link w:val="Nadpis2"/>
     <w:uiPriority w:val="9"/>
-    <w:rsid w:val="00153C71"/>
+    <w:rsid w:val="00A0647E"/>
     <w:rPr>
-      <w:rFonts w:asciiTheme="majorHAnsi" w:eastAsiaTheme="majorEastAsia" w:hAnsiTheme="majorHAnsi" w:cstheme="majorBidi"/>
+      <w:rFonts w:ascii="Times New Roman" w:eastAsiaTheme="majorEastAsia" w:hAnsi="Times New Roman" w:cs="Times New Roman"/>
       <w:b/>
       <w:bCs/>
       <w:sz w:val="32"/>
@@ -3297,6 +4262,56 @@
     <w:rPr>
       <w:color w:val="605E5C"/>
       <w:shd w:val="clear" w:color="auto" w:fill="E1DFDD"/>
+    </w:rPr>
+  </w:style>
+  <w:style w:type="character" w:customStyle="1" w:styleId="Nadpis3Char">
+    <w:name w:val="Nadpis 3 Char"/>
+    <w:basedOn w:val="Standardnpsmoodstavce"/>
+    <w:link w:val="Nadpis3"/>
+    <w:uiPriority w:val="9"/>
+    <w:rsid w:val="00A0647E"/>
+    <w:rPr>
+      <w:rFonts w:ascii="Times New Roman" w:eastAsiaTheme="majorEastAsia" w:hAnsi="Times New Roman" w:cs="Times New Roman"/>
+      <w:b/>
+      <w:bCs/>
+      <w:sz w:val="28"/>
+      <w:szCs w:val="28"/>
+    </w:rPr>
+  </w:style>
+  <w:style w:type="paragraph" w:styleId="Odstavecseseznamem">
+    <w:name w:val="List Paragraph"/>
+    <w:basedOn w:val="Normln"/>
+    <w:uiPriority w:val="34"/>
+    <w:qFormat/>
+    <w:rsid w:val="00CF0184"/>
+    <w:pPr>
+      <w:ind w:left="720"/>
+      <w:contextualSpacing/>
+    </w:pPr>
+  </w:style>
+  <w:style w:type="paragraph" w:styleId="Obsah3">
+    <w:name w:val="toc 3"/>
+    <w:basedOn w:val="Normln"/>
+    <w:next w:val="Normln"/>
+    <w:autoRedefine/>
+    <w:uiPriority w:val="39"/>
+    <w:unhideWhenUsed/>
+    <w:rsid w:val="00A0647E"/>
+    <w:pPr>
+      <w:spacing w:after="100"/>
+      <w:ind w:left="440"/>
+    </w:pPr>
+  </w:style>
+  <w:style w:type="character" w:styleId="Sledovanodkaz">
+    <w:name w:val="FollowedHyperlink"/>
+    <w:basedOn w:val="Standardnpsmoodstavce"/>
+    <w:uiPriority w:val="99"/>
+    <w:semiHidden/>
+    <w:unhideWhenUsed/>
+    <w:rsid w:val="00DA4864"/>
+    <w:rPr>
+      <w:color w:val="954F72" w:themeColor="followedHyperlink"/>
+      <w:u w:val="single"/>
     </w:rPr>
   </w:style>
 </w:styles>

</xml_diff>

<commit_message>
Dopsání QR, začátek TTS
</commit_message>
<xml_diff>
--- a/Pelikan/BP_Pelikan.docx
+++ b/Pelikan/BP_Pelikan.docx
@@ -1368,7 +1368,7 @@
             </w:rPr>
             <w:fldChar w:fldCharType="separate"/>
           </w:r>
-          <w:hyperlink w:anchor="_Toc86336210" w:history="1">
+          <w:hyperlink w:anchor="_Toc86741980" w:history="1">
             <w:r>
               <w:rPr>
                 <w:rStyle w:val="Hypertextovodkaz"/>
@@ -1412,7 +1412,7 @@
                 <w:noProof/>
                 <w:webHidden/>
               </w:rPr>
-              <w:instrText xml:space="preserve"> PAGEREF _Toc86336210 \h </w:instrText>
+              <w:instrText xml:space="preserve"> PAGEREF _Toc86741980 \h </w:instrText>
             </w:r>
             <w:r>
               <w:rPr>
@@ -1456,7 +1456,7 @@
               <w:lang w:eastAsia="cs-CZ"/>
             </w:rPr>
           </w:pPr>
-          <w:hyperlink w:anchor="_Toc86336211" w:history="1">
+          <w:hyperlink w:anchor="_Toc86741981" w:history="1">
             <w:r>
               <w:rPr>
                 <w:rStyle w:val="Hypertextovodkaz"/>
@@ -1500,7 +1500,7 @@
                 <w:noProof/>
                 <w:webHidden/>
               </w:rPr>
-              <w:instrText xml:space="preserve"> PAGEREF _Toc86336211 \h </w:instrText>
+              <w:instrText xml:space="preserve"> PAGEREF _Toc86741981 \h </w:instrText>
             </w:r>
             <w:r>
               <w:rPr>
@@ -1544,7 +1544,7 @@
               <w:lang w:eastAsia="cs-CZ"/>
             </w:rPr>
           </w:pPr>
-          <w:hyperlink w:anchor="_Toc86336212" w:history="1">
+          <w:hyperlink w:anchor="_Toc86741982" w:history="1">
             <w:r>
               <w:rPr>
                 <w:rStyle w:val="Hypertextovodkaz"/>
@@ -1586,7 +1586,7 @@
                 <w:noProof/>
                 <w:webHidden/>
               </w:rPr>
-              <w:instrText xml:space="preserve"> PAGEREF _Toc86336212 \h </w:instrText>
+              <w:instrText xml:space="preserve"> PAGEREF _Toc86741982 \h </w:instrText>
             </w:r>
             <w:r>
               <w:rPr>
@@ -1630,7 +1630,7 @@
               <w:lang w:eastAsia="cs-CZ"/>
             </w:rPr>
           </w:pPr>
-          <w:hyperlink w:anchor="_Toc86336213" w:history="1">
+          <w:hyperlink w:anchor="_Toc86741983" w:history="1">
             <w:r>
               <w:rPr>
                 <w:rStyle w:val="Hypertextovodkaz"/>
@@ -1672,7 +1672,7 @@
                 <w:noProof/>
                 <w:webHidden/>
               </w:rPr>
-              <w:instrText xml:space="preserve"> PAGEREF _Toc86336213 \h </w:instrText>
+              <w:instrText xml:space="preserve"> PAGEREF _Toc86741983 \h </w:instrText>
             </w:r>
             <w:r>
               <w:rPr>
@@ -1716,7 +1716,7 @@
               <w:lang w:eastAsia="cs-CZ"/>
             </w:rPr>
           </w:pPr>
-          <w:hyperlink w:anchor="_Toc86336214" w:history="1">
+          <w:hyperlink w:anchor="_Toc86741984" w:history="1">
             <w:r>
               <w:rPr>
                 <w:rStyle w:val="Hypertextovodkaz"/>
@@ -1758,7 +1758,7 @@
                 <w:noProof/>
                 <w:webHidden/>
               </w:rPr>
-              <w:instrText xml:space="preserve"> PAGEREF _Toc86336214 \h </w:instrText>
+              <w:instrText xml:space="preserve"> PAGEREF _Toc86741984 \h </w:instrText>
             </w:r>
             <w:r>
               <w:rPr>
@@ -1802,7 +1802,7 @@
               <w:lang w:eastAsia="cs-CZ"/>
             </w:rPr>
           </w:pPr>
-          <w:hyperlink w:anchor="_Toc86336215" w:history="1">
+          <w:hyperlink w:anchor="_Toc86741985" w:history="1">
             <w:r>
               <w:rPr>
                 <w:rStyle w:val="Hypertextovodkaz"/>
@@ -1844,7 +1844,7 @@
                 <w:noProof/>
                 <w:webHidden/>
               </w:rPr>
-              <w:instrText xml:space="preserve"> PAGEREF _Toc86336215 \h </w:instrText>
+              <w:instrText xml:space="preserve"> PAGEREF _Toc86741985 \h </w:instrText>
             </w:r>
             <w:r>
               <w:rPr>
@@ -1888,7 +1888,7 @@
               <w:lang w:eastAsia="cs-CZ"/>
             </w:rPr>
           </w:pPr>
-          <w:hyperlink w:anchor="_Toc86336216" w:history="1">
+          <w:hyperlink w:anchor="_Toc86741986" w:history="1">
             <w:r>
               <w:rPr>
                 <w:rStyle w:val="Hypertextovodkaz"/>
@@ -1930,7 +1930,179 @@
                 <w:noProof/>
                 <w:webHidden/>
               </w:rPr>
-              <w:instrText xml:space="preserve"> PAGEREF _Toc86336216 \h </w:instrText>
+              <w:instrText xml:space="preserve"> PAGEREF _Toc86741986 \h </w:instrText>
+            </w:r>
+            <w:r>
+              <w:rPr>
+                <w:noProof/>
+                <w:webHidden/>
+              </w:rPr>
+            </w:r>
+            <w:r>
+              <w:rPr>
+                <w:noProof/>
+                <w:webHidden/>
+              </w:rPr>
+              <w:fldChar w:fldCharType="separate"/>
+            </w:r>
+            <w:r>
+              <w:rPr>
+                <w:noProof/>
+                <w:webHidden/>
+              </w:rPr>
+              <w:t>8</w:t>
+            </w:r>
+            <w:r>
+              <w:rPr>
+                <w:noProof/>
+                <w:webHidden/>
+              </w:rPr>
+              <w:fldChar w:fldCharType="end"/>
+            </w:r>
+          </w:hyperlink>
+        </w:p>
+        <w:p>
+          <w:pPr>
+            <w:pStyle w:val="Obsah2"/>
+            <w:tabs>
+              <w:tab w:val="left" w:pos="880"/>
+              <w:tab w:val="right" w:leader="dot" w:pos="7926"/>
+            </w:tabs>
+            <w:rPr>
+              <w:rFonts w:eastAsiaTheme="minorEastAsia"/>
+              <w:noProof/>
+              <w:lang w:eastAsia="cs-CZ"/>
+            </w:rPr>
+          </w:pPr>
+          <w:hyperlink w:anchor="_Toc86741987" w:history="1">
+            <w:r>
+              <w:rPr>
+                <w:rStyle w:val="Hypertextovodkaz"/>
+                <w:noProof/>
+              </w:rPr>
+              <w:t>2.2</w:t>
+            </w:r>
+            <w:r>
+              <w:rPr>
+                <w:rFonts w:eastAsiaTheme="minorEastAsia"/>
+                <w:noProof/>
+                <w:lang w:eastAsia="cs-CZ"/>
+              </w:rPr>
+              <w:tab/>
+            </w:r>
+            <w:r>
+              <w:rPr>
+                <w:rStyle w:val="Hypertextovodkaz"/>
+                <w:noProof/>
+              </w:rPr>
+              <w:t>QR kód</w:t>
+            </w:r>
+            <w:r>
+              <w:rPr>
+                <w:noProof/>
+                <w:webHidden/>
+              </w:rPr>
+              <w:tab/>
+            </w:r>
+            <w:r>
+              <w:rPr>
+                <w:noProof/>
+                <w:webHidden/>
+              </w:rPr>
+              <w:fldChar w:fldCharType="begin"/>
+            </w:r>
+            <w:r>
+              <w:rPr>
+                <w:noProof/>
+                <w:webHidden/>
+              </w:rPr>
+              <w:instrText xml:space="preserve"> PAGEREF _Toc86741987 \h </w:instrText>
+            </w:r>
+            <w:r>
+              <w:rPr>
+                <w:noProof/>
+                <w:webHidden/>
+              </w:rPr>
+            </w:r>
+            <w:r>
+              <w:rPr>
+                <w:noProof/>
+                <w:webHidden/>
+              </w:rPr>
+              <w:fldChar w:fldCharType="separate"/>
+            </w:r>
+            <w:r>
+              <w:rPr>
+                <w:noProof/>
+                <w:webHidden/>
+              </w:rPr>
+              <w:t>8</w:t>
+            </w:r>
+            <w:r>
+              <w:rPr>
+                <w:noProof/>
+                <w:webHidden/>
+              </w:rPr>
+              <w:fldChar w:fldCharType="end"/>
+            </w:r>
+          </w:hyperlink>
+        </w:p>
+        <w:p>
+          <w:pPr>
+            <w:pStyle w:val="Obsah3"/>
+            <w:tabs>
+              <w:tab w:val="left" w:pos="1320"/>
+              <w:tab w:val="right" w:leader="dot" w:pos="7926"/>
+            </w:tabs>
+            <w:rPr>
+              <w:rFonts w:eastAsiaTheme="minorEastAsia"/>
+              <w:noProof/>
+              <w:lang w:eastAsia="cs-CZ"/>
+            </w:rPr>
+          </w:pPr>
+          <w:hyperlink w:anchor="_Toc86741988" w:history="1">
+            <w:r>
+              <w:rPr>
+                <w:rStyle w:val="Hypertextovodkaz"/>
+                <w:noProof/>
+              </w:rPr>
+              <w:t>2.2.1</w:t>
+            </w:r>
+            <w:r>
+              <w:rPr>
+                <w:rFonts w:eastAsiaTheme="minorEastAsia"/>
+                <w:noProof/>
+                <w:lang w:eastAsia="cs-CZ"/>
+              </w:rPr>
+              <w:tab/>
+            </w:r>
+            <w:r>
+              <w:rPr>
+                <w:rStyle w:val="Hypertextovodkaz"/>
+                <w:noProof/>
+              </w:rPr>
+              <w:t>Knihovna ZXing [4]</w:t>
+            </w:r>
+            <w:r>
+              <w:rPr>
+                <w:noProof/>
+                <w:webHidden/>
+              </w:rPr>
+              <w:tab/>
+            </w:r>
+            <w:r>
+              <w:rPr>
+                <w:noProof/>
+                <w:webHidden/>
+              </w:rPr>
+              <w:fldChar w:fldCharType="begin"/>
+            </w:r>
+            <w:r>
+              <w:rPr>
+                <w:noProof/>
+                <w:webHidden/>
+              </w:rPr>
+              <w:instrText xml:space="preserve"> PAGEREF _Toc86741988 \h </w:instrText>
             </w:r>
             <w:r>
               <w:rPr>
@@ -1973,13 +2145,13 @@
               <w:lang w:eastAsia="cs-CZ"/>
             </w:rPr>
           </w:pPr>
-          <w:hyperlink w:anchor="_Toc86336217" w:history="1">
+          <w:hyperlink w:anchor="_Toc86741989" w:history="1">
             <w:r>
               <w:rPr>
                 <w:rStyle w:val="Hypertextovodkaz"/>
                 <w:noProof/>
               </w:rPr>
-              <w:t>Augmented reality</w:t>
+              <w:t>QR kód</w:t>
             </w:r>
             <w:r>
               <w:rPr>
@@ -2000,77 +2172,7 @@
                 <w:noProof/>
                 <w:webHidden/>
               </w:rPr>
-              <w:instrText xml:space="preserve"> PAGEREF _Toc86336217 \h </w:instrText>
-            </w:r>
-            <w:r>
-              <w:rPr>
-                <w:noProof/>
-                <w:webHidden/>
-              </w:rPr>
-            </w:r>
-            <w:r>
-              <w:rPr>
-                <w:noProof/>
-                <w:webHidden/>
-              </w:rPr>
-              <w:fldChar w:fldCharType="separate"/>
-            </w:r>
-            <w:r>
-              <w:rPr>
-                <w:noProof/>
-                <w:webHidden/>
-              </w:rPr>
-              <w:t>8</w:t>
-            </w:r>
-            <w:r>
-              <w:rPr>
-                <w:noProof/>
-                <w:webHidden/>
-              </w:rPr>
-              <w:fldChar w:fldCharType="end"/>
-            </w:r>
-          </w:hyperlink>
-        </w:p>
-        <w:p>
-          <w:pPr>
-            <w:pStyle w:val="Obsah1"/>
-            <w:tabs>
-              <w:tab w:val="right" w:leader="dot" w:pos="7926"/>
-            </w:tabs>
-            <w:rPr>
-              <w:rFonts w:eastAsiaTheme="minorEastAsia"/>
-              <w:noProof/>
-              <w:lang w:eastAsia="cs-CZ"/>
-            </w:rPr>
-          </w:pPr>
-          <w:hyperlink w:anchor="_Toc86336218" w:history="1">
-            <w:r>
-              <w:rPr>
-                <w:rStyle w:val="Hypertextovodkaz"/>
-                <w:noProof/>
-              </w:rPr>
-              <w:t>QR kód</w:t>
-            </w:r>
-            <w:r>
-              <w:rPr>
-                <w:noProof/>
-                <w:webHidden/>
-              </w:rPr>
-              <w:tab/>
-            </w:r>
-            <w:r>
-              <w:rPr>
-                <w:noProof/>
-                <w:webHidden/>
-              </w:rPr>
-              <w:fldChar w:fldCharType="begin"/>
-            </w:r>
-            <w:r>
-              <w:rPr>
-                <w:noProof/>
-                <w:webHidden/>
-              </w:rPr>
-              <w:instrText xml:space="preserve"> PAGEREF _Toc86336218 \h </w:instrText>
+              <w:instrText xml:space="preserve"> PAGEREF _Toc86741989 \h </w:instrText>
             </w:r>
             <w:r>
               <w:rPr>
@@ -2147,7 +2249,7 @@
           <w:rFonts w:ascii="Times New Roman" w:hAnsi="Times New Roman" w:cs="Times New Roman"/>
         </w:rPr>
       </w:pPr>
-      <w:bookmarkStart w:id="0" w:name="_Toc86336210"/>
+      <w:bookmarkStart w:id="0" w:name="_Toc86741980"/>
       <w:r>
         <w:rPr>
           <w:rFonts w:ascii="Times New Roman" w:hAnsi="Times New Roman" w:cs="Times New Roman"/>
@@ -2178,7 +2280,7 @@
           <w:rFonts w:ascii="Times New Roman" w:hAnsi="Times New Roman" w:cs="Times New Roman"/>
         </w:rPr>
       </w:pPr>
-      <w:bookmarkStart w:id="1" w:name="_Toc86336211"/>
+      <w:bookmarkStart w:id="1" w:name="_Toc86741981"/>
       <w:r>
         <w:rPr>
           <w:rFonts w:ascii="Times New Roman" w:hAnsi="Times New Roman" w:cs="Times New Roman"/>
@@ -2213,7 +2315,7 @@
       <w:pPr>
         <w:pStyle w:val="Nadpis2"/>
       </w:pPr>
-      <w:bookmarkStart w:id="2" w:name="_Toc86336212"/>
+      <w:bookmarkStart w:id="2" w:name="_Toc86741982"/>
       <w:r>
         <w:t>2.1</w:t>
       </w:r>
@@ -2280,19 +2382,7 @@
           <w:rFonts w:ascii="Times New Roman" w:hAnsi="Times New Roman" w:cs="Times New Roman"/>
         </w:rPr>
         <w:tab/>
-        <w:t>Dnes můžeme vidět rozšířenou realitu běžně využitou například v edukativních aplikacích (</w:t>
-      </w:r>
-      <w:r>
-        <w:rPr>
-          <w:rFonts w:ascii="Times New Roman" w:hAnsi="Times New Roman" w:cs="Times New Roman"/>
-        </w:rPr>
-        <w:t>Experience Real History</w:t>
-      </w:r>
-      <w:r>
-        <w:rPr>
-          <w:rFonts w:ascii="Times New Roman" w:hAnsi="Times New Roman" w:cs="Times New Roman"/>
-        </w:rPr>
-        <w:t xml:space="preserve"> -&gt; využití obrázků a virtuálních karet k zlepšení znalostí z historie), hrách (Pokémon GO -&gt; možnost zobrazení pokémonů v reálném prostředí) nebo na sociálních sítích (Facebook, Instagram nebo Snapchat -&gt; využívají filtry pro vylepšení fotek uživatelů). </w:t>
+        <w:t xml:space="preserve">Dnes můžeme vidět rozšířenou realitu běžně využitou například v edukativních aplikacích (Experience Real History -&gt; využití obrázků a virtuálních karet k zlepšení znalostí z historie), hrách (Pokémon GO -&gt; možnost zobrazení pokémonů v reálném prostředí) nebo na sociálních sítích (Facebook, Instagram nebo Snapchat -&gt; využívají filtry pro vylepšení fotek uživatelů). </w:t>
       </w:r>
     </w:p>
     <w:p>
@@ -2343,7 +2433,7 @@
         <w:pStyle w:val="Nadpis3"/>
       </w:pPr>
       <w:bookmarkStart w:id="3" w:name="_2.1.1_Knihovna_ARCore"/>
-      <w:bookmarkStart w:id="4" w:name="_Toc86336213"/>
+      <w:bookmarkStart w:id="4" w:name="_Toc86741983"/>
       <w:bookmarkEnd w:id="3"/>
       <w:r>
         <w:t>2.1.1</w:t>
@@ -2401,7 +2491,22 @@
         <w:rPr>
           <w:rFonts w:ascii="Times New Roman" w:hAnsi="Times New Roman" w:cs="Times New Roman"/>
         </w:rPr>
-        <w:t xml:space="preserve">Knihovna nepodporuje rozpoznávání 3D objektů, ovšem na GitHubu už je toto téma v issues [1]. </w:t>
+        <w:t xml:space="preserve">Knihovna nepodporuje rozpoznávání 3D objektů, ovšem na GitHubu už je toto téma v issues </w:t>
+      </w:r>
+      <w:hyperlink w:anchor="ARCore" w:history="1">
+        <w:r>
+          <w:rPr>
+            <w:rStyle w:val="Hypertextovodkaz"/>
+            <w:rFonts w:ascii="Times New Roman" w:hAnsi="Times New Roman" w:cs="Times New Roman"/>
+          </w:rPr>
+          <w:t>[1]</w:t>
+        </w:r>
+      </w:hyperlink>
+      <w:r>
+        <w:rPr>
+          <w:rFonts w:ascii="Times New Roman" w:hAnsi="Times New Roman" w:cs="Times New Roman"/>
+        </w:rPr>
+        <w:t xml:space="preserve">. </w:t>
       </w:r>
       <w:r>
         <w:rPr>
@@ -2414,7 +2519,7 @@
       <w:pPr>
         <w:pStyle w:val="Nadpis3"/>
       </w:pPr>
-      <w:bookmarkStart w:id="5" w:name="_Toc86336214"/>
+      <w:bookmarkStart w:id="5" w:name="_Toc86741984"/>
       <w:r>
         <w:t>2.1.2</w:t>
       </w:r>
@@ -2470,27 +2575,27 @@
         <w:rPr>
           <w:rFonts w:ascii="Times New Roman" w:hAnsi="Times New Roman" w:cs="Times New Roman"/>
         </w:rPr>
-        <w:t xml:space="preserve">, knihovna je obohacena o práci s 3D objekty a jejich rozpoznáváním, kterým zatím knihovna ARCore nedisponuje. </w:t>
-      </w:r>
-      <w:r>
-        <w:rPr>
-          <w:rFonts w:ascii="Times New Roman" w:hAnsi="Times New Roman" w:cs="Times New Roman"/>
-        </w:rPr>
-        <w:t xml:space="preserve">3D objekty by se v našem případě hodily, protože bychom mohli potřebovat skenovat například sochu či bistu. </w:t>
+        <w:t xml:space="preserve">, knihovna je obohacena o práci s 3D objekty a jejich </w:t>
       </w:r>
       <w:r>
         <w:rPr>
           <w:rFonts w:ascii="Times New Roman" w:hAnsi="Times New Roman" w:cs="Times New Roman"/>
         </w:rPr>
         <w:lastRenderedPageBreak/>
-        <w:t>Knihovna je vytvořená a vylepšovaná firmou Apple, obsahuje rozsáhlou dokumentaci obohacenou o „best practices“ použití. Tím, že je knihovna od Apple, funguje pouze pro iOS a iPadOS.</w:t>
+        <w:t xml:space="preserve">rozpoznáváním, kterým zatím knihovna ARCore nedisponuje. </w:t>
+      </w:r>
+      <w:r>
+        <w:rPr>
+          <w:rFonts w:ascii="Times New Roman" w:hAnsi="Times New Roman" w:cs="Times New Roman"/>
+        </w:rPr>
+        <w:t>3D objekty by se v našem případě hodily, protože bychom mohli potřebovat skenovat například sochu či bistu. Knihovna je vytvořená a vylepšovaná firmou Apple, obsahuje rozsáhlou dokumentaci obohacenou o „best practices“ použití. Tím, že je knihovna od Apple, funguje pouze pro iOS a iPadOS.</w:t>
       </w:r>
     </w:p>
     <w:p>
       <w:pPr>
         <w:pStyle w:val="Nadpis3"/>
       </w:pPr>
-      <w:bookmarkStart w:id="6" w:name="_Toc86336215"/>
+      <w:bookmarkStart w:id="6" w:name="_Toc86741985"/>
       <w:r>
         <w:t>2.1.3</w:t>
       </w:r>
@@ -2517,14 +2622,29 @@
         <w:rPr>
           <w:rFonts w:ascii="Times New Roman" w:hAnsi="Times New Roman" w:cs="Times New Roman"/>
         </w:rPr>
-        <w:t>Je to hlavní produkt firmy Wikitude. Má stejné funkcionality jako předešlé dvě knihovny, k tomu přidává své další, kterými jsou: Geolokace uživatele, implementace 3D objektů i s jejich skenováním a dokáže sledovat a více objektů zároveň a reagovat na jejich změny. Cena licence začíná od 2490 eur pro jedno použití nebo roční předplatné za 2990 eur [2].</w:t>
+        <w:t xml:space="preserve">Je to hlavní produkt firmy Wikitude. Má stejné funkcionality jako předešlé dvě knihovny, k tomu přidává své další, kterými jsou: Geolokace uživatele, implementace 3D objektů i s jejich skenováním a dokáže sledovat a více objektů zároveň a reagovat na jejich změny. Cena licence začíná od 2490 eur pro jedno použití nebo roční předplatné za 2990 eur </w:t>
+      </w:r>
+      <w:hyperlink w:anchor="wikitude" w:history="1">
+        <w:r>
+          <w:rPr>
+            <w:rStyle w:val="Hypertextovodkaz"/>
+            <w:rFonts w:ascii="Times New Roman" w:hAnsi="Times New Roman" w:cs="Times New Roman"/>
+          </w:rPr>
+          <w:t>[2]</w:t>
+        </w:r>
+      </w:hyperlink>
+      <w:r>
+        <w:rPr>
+          <w:rFonts w:ascii="Times New Roman" w:hAnsi="Times New Roman" w:cs="Times New Roman"/>
+        </w:rPr>
+        <w:t>.</w:t>
       </w:r>
     </w:p>
     <w:p>
       <w:pPr>
         <w:pStyle w:val="Nadpis3"/>
       </w:pPr>
-      <w:bookmarkStart w:id="7" w:name="_Toc86336216"/>
+      <w:bookmarkStart w:id="7" w:name="_Toc86741986"/>
       <w:r>
         <w:t>2.1.4</w:t>
       </w:r>
@@ -2591,16 +2711,9 @@
     </w:p>
     <w:p>
       <w:pPr>
-        <w:jc w:val="both"/>
-        <w:rPr>
-          <w:rFonts w:ascii="Times New Roman" w:hAnsi="Times New Roman" w:cs="Times New Roman"/>
-        </w:rPr>
-      </w:pPr>
-    </w:p>
-    <w:p>
-      <w:pPr>
         <w:pStyle w:val="Nadpis2"/>
       </w:pPr>
+      <w:bookmarkStart w:id="8" w:name="_Toc86741987"/>
       <w:r>
         <w:t>2.2</w:t>
       </w:r>
@@ -2608,6 +2721,7 @@
         <w:tab/>
         <w:t>QR kód</w:t>
       </w:r>
+      <w:bookmarkEnd w:id="8"/>
     </w:p>
     <w:p>
       <w:pPr>
@@ -2636,7 +2750,22 @@
         <w:rPr>
           <w:rFonts w:ascii="Times New Roman" w:hAnsi="Times New Roman" w:cs="Times New Roman"/>
         </w:rPr>
-        <w:t xml:space="preserve"> Do QR kódu se dá zakódovat až 4296 alfanumerických znaků případně 7089 čistě numerických znaků [3]. </w:t>
+        <w:t xml:space="preserve"> Do QR kódu se dá zakódovat až 4296 alfanumerických znaků případně 7089 čistě numerických znaků </w:t>
+      </w:r>
+      <w:hyperlink w:anchor="qrcode" w:history="1">
+        <w:r>
+          <w:rPr>
+            <w:rStyle w:val="Hypertextovodkaz"/>
+            <w:rFonts w:ascii="Times New Roman" w:hAnsi="Times New Roman" w:cs="Times New Roman"/>
+          </w:rPr>
+          <w:t>[3]</w:t>
+        </w:r>
+      </w:hyperlink>
+      <w:r>
+        <w:rPr>
+          <w:rFonts w:ascii="Times New Roman" w:hAnsi="Times New Roman" w:cs="Times New Roman"/>
+        </w:rPr>
+        <w:t xml:space="preserve">. </w:t>
       </w:r>
     </w:p>
     <w:p>
@@ -2660,6 +2789,18 @@
         </w:rPr>
         <w:t xml:space="preserve">exponátu by se nacházel jeden QR kód, který by se dal snadno a rychle naskenovat. Výsledkem skenu by mohl být nějaký kód, díky kterému by server jednoznačně věděl, o který exponát se jedná. Mohl by díky tomu rychle a vždy správně odeslat uživateli data o exponátu, nejspíše se bude jednat o text. </w:t>
       </w:r>
+      <w:r>
+        <w:rPr>
+          <w:rFonts w:ascii="Times New Roman" w:hAnsi="Times New Roman" w:cs="Times New Roman"/>
+        </w:rPr>
+        <w:t>Vytvoření QR kódu jako takového nic nestojí, jediné náklady by byli na vytisknutí QR kódů</w:t>
+      </w:r>
+      <w:r>
+        <w:rPr>
+          <w:rFonts w:ascii="Times New Roman" w:hAnsi="Times New Roman" w:cs="Times New Roman"/>
+        </w:rPr>
+        <w:t xml:space="preserve">. </w:t>
+      </w:r>
     </w:p>
     <w:p>
       <w:pPr>
@@ -2690,42 +2831,259 @@
       <w:pPr>
         <w:pStyle w:val="Nadpis3"/>
       </w:pPr>
+      <w:bookmarkStart w:id="9" w:name="_Toc86741988"/>
+      <w:bookmarkStart w:id="10" w:name="_2.2.1_Knihovna_ZXing"/>
+      <w:bookmarkEnd w:id="10"/>
       <w:r>
         <w:t>2.2.1</w:t>
       </w:r>
       <w:r>
         <w:tab/>
-        <w:t>Knihovna ZXing [4]</w:t>
+        <w:t xml:space="preserve">Knihovna </w:t>
+      </w:r>
+      <w:bookmarkEnd w:id="9"/>
+      <w:r>
+        <w:t>Barcode scanner</w:t>
       </w:r>
     </w:p>
     <w:p>
       <w:r>
         <w:tab/>
-        <w:t xml:space="preserve">Jedná se o nejstarší knihovnu, která byla vyvíjena od roku 2013. Z této knihovny vychází, mnoho nových knihoven pro čtení QR kódu či čárových kódů. </w:t>
+        <w:t>Jedná se o nejstarší knihovnu, která byla vyvíjena od roku 2013.</w:t>
+      </w:r>
+      <w:r>
+        <w:t xml:space="preserve"> Základ knihovny je postaven na ZXing („Zebra Crossing“) knihovně. </w:t>
+      </w:r>
+      <w:r>
+        <w:t xml:space="preserve"> Z této knihovny vychází, mnoho nových knihoven pro čtení QR kódu či čárových kódů.</w:t>
+      </w:r>
+      <w:r>
+        <w:t xml:space="preserve"> Podporuje pouze základní funkcionality</w:t>
+      </w:r>
+      <w:r>
+        <w:t>.</w:t>
+      </w:r>
+      <w:r>
+        <w:t xml:space="preserve"> </w:t>
       </w:r>
       <w:r>
         <w:t>Od roku 2020 již není udržovaná a updatovaná.</w:t>
       </w:r>
-    </w:p>
-    <w:p>
-      <w:pPr>
-        <w:ind w:firstLine="709"/>
+      <w:r>
+        <w:t xml:space="preserve"> Odkaz na Github s knihovnou </w:t>
+      </w:r>
+      <w:hyperlink w:anchor="ZXing" w:history="1">
+        <w:r>
+          <w:rPr>
+            <w:rStyle w:val="Hypertextovodkaz"/>
+          </w:rPr>
+          <w:t>[4]</w:t>
+        </w:r>
+      </w:hyperlink>
+      <w:r>
+        <w:t>.</w:t>
+      </w:r>
+    </w:p>
+    <w:p>
+      <w:pPr>
+        <w:pStyle w:val="Nadpis3"/>
+      </w:pPr>
+      <w:r>
+        <w:t>2.2.2</w:t>
+      </w:r>
+      <w:r>
+        <w:tab/>
+        <w:t>Knihovna Code scanner</w:t>
+      </w:r>
+    </w:p>
+    <w:p>
+      <w:r>
+        <w:tab/>
+      </w:r>
+      <w:r>
+        <w:t xml:space="preserve">Základ knihovny je postaven na předešlé knihovně </w:t>
+      </w:r>
+      <w:hyperlink w:anchor="_2.2.1_Knihovna_ZXing" w:history="1">
+        <w:r>
+          <w:rPr>
+            <w:rStyle w:val="Hypertextovodkaz"/>
+          </w:rPr>
+          <w:t>ZXing</w:t>
+        </w:r>
+      </w:hyperlink>
+      <w:r>
+        <w:t xml:space="preserve">. Tato knihovna navíc podporuje přední a zadní kameru, přizpůsobitelný </w:t>
+      </w:r>
+      <w:r>
+        <w:t>snímač QR kódu</w:t>
+      </w:r>
+      <w:r>
+        <w:t xml:space="preserve">, orientaci kamery na </w:t>
+      </w:r>
+      <w:r>
+        <w:lastRenderedPageBreak/>
+        <w:t>výšku a šířku</w:t>
+      </w:r>
+      <w:r>
+        <w:t xml:space="preserve"> a autofocus</w:t>
+      </w:r>
+      <w:r>
+        <w:t>. Funguje pro Android API 19+, verze 4.4 KitKat. V popisu knihovnu je detailní popis použít, jak v</w:t>
+      </w:r>
+      <w:r>
+        <w:t> </w:t>
+      </w:r>
+      <w:r>
+        <w:t>Kotlinu</w:t>
+      </w:r>
+      <w:r>
+        <w:t>,</w:t>
+      </w:r>
+      <w:r>
+        <w:t xml:space="preserve"> tak i pro Javu. Odkaz na Github </w:t>
+      </w:r>
+      <w:hyperlink w:anchor="CodeScanner" w:history="1">
+        <w:r>
+          <w:rPr>
+            <w:rStyle w:val="Hypertextovodkaz"/>
+          </w:rPr>
+          <w:t>[</w:t>
+        </w:r>
+        <w:r>
+          <w:rPr>
+            <w:rStyle w:val="Hypertextovodkaz"/>
+          </w:rPr>
+          <w:t>5</w:t>
+        </w:r>
+        <w:r>
+          <w:rPr>
+            <w:rStyle w:val="Hypertextovodkaz"/>
+          </w:rPr>
+          <w:t>]</w:t>
+        </w:r>
+      </w:hyperlink>
+      <w:r>
+        <w:t>.</w:t>
+      </w:r>
+    </w:p>
+    <w:p>
+      <w:pPr>
+        <w:pStyle w:val="Nadpis3"/>
+      </w:pPr>
+      <w:r>
+        <w:t>2.2.3</w:t>
+      </w:r>
+      <w:r>
+        <w:tab/>
+        <w:t>Knihovna MobileVisionBarcodeScanner</w:t>
+      </w:r>
+    </w:p>
+    <w:p>
+      <w:r>
+        <w:tab/>
+      </w:r>
+      <w:r>
+        <w:t xml:space="preserve">Tato knihovna je hodně podobná té předešlé (Code scanner). Hlavním rozdílem je, že dovoluje uživateli více si konfigurovat snímač kódu. Samozřejmě pokud programátor tyto funkce nezakáže. Podporuje autofocus, vykresluje čtverec kolem aktuálně skenovaného kódu. Odkaz na knihovnu </w:t>
+      </w:r>
+      <w:hyperlink w:anchor="MobileVision" w:history="1">
+        <w:r>
+          <w:rPr>
+            <w:rStyle w:val="Hypertextovodkaz"/>
+          </w:rPr>
+          <w:t>[6]</w:t>
+        </w:r>
+      </w:hyperlink>
+      <w:r>
+        <w:t>.</w:t>
+      </w:r>
+    </w:p>
+    <w:p>
+      <w:pPr>
+        <w:pStyle w:val="Nadpis3"/>
+      </w:pPr>
+      <w:r>
+        <w:t>2.2.4</w:t>
+      </w:r>
+      <w:r>
+        <w:tab/>
+        <w:t>Shrnutí</w:t>
+      </w:r>
+    </w:p>
+    <w:p>
+      <w:pPr>
         <w:jc w:val="both"/>
-        <w:rPr>
-          <w:rFonts w:ascii="Times New Roman" w:hAnsi="Times New Roman" w:cs="Times New Roman"/>
-        </w:rPr>
-      </w:pPr>
-    </w:p>
-    <w:p>
-      <w:pPr>
-        <w:jc w:val="both"/>
-      </w:pPr>
-    </w:p>
+      </w:pPr>
+      <w:r>
+        <w:tab/>
+        <w:t>QR kód by z mého pohledu mohl být dobrým nástrojem pro použití, při implementaci mobilního průvodce pro jednoznačné určení exponátu.</w:t>
+      </w:r>
+      <w:r>
+        <w:t xml:space="preserve"> </w:t>
+      </w:r>
+      <w:r>
+        <w:t>Do QR kódu by se dal zakódovat speciální řetězec, který by serveru jednoznačně určil, o který exponát se jedná.</w:t>
+      </w:r>
+      <w:r>
+        <w:t xml:space="preserve"> Všechny z výše vypsaných knihoven by se dali pro realizaci využít. Osobně jsem si práci s těmito knihovnami zkoušel a nejlépe se mi pracovali s druhou knihovnou (Code scanner).</w:t>
+      </w:r>
+      <w:r>
+        <w:t xml:space="preserve"> </w:t>
+      </w:r>
+    </w:p>
+    <w:p>
+      <w:pPr>
+        <w:pStyle w:val="Nadpis2"/>
+      </w:pPr>
+      <w:r>
+        <w:t>2.3</w:t>
+      </w:r>
+      <w:r>
+        <w:tab/>
+        <w:t>Text to speech</w:t>
+      </w:r>
+    </w:p>
+    <w:p>
+      <w:r>
+        <w:tab/>
+      </w:r>
+      <w:r>
+        <w:t>Česky lze říkat „Text na řeč“ nebo lépe „Syntéza řeči“. Programy používané pro syntézu řeči produkují slova, v lepším případě celé věty přesně tak, jak je psané v textu, který čtou. Využívají k tomu databáze, kde jsou uloženy fóny, difóny nebo celá slova. Díky této interpretaci program dokáže poskládat celá slova a věty v jeden celek.</w:t>
+      </w:r>
+    </w:p>
+    <w:p>
+      <w:r>
+        <w:tab/>
+        <w:t>Fón neboli hláska je základním prvkem mluvené řeči. Tvorbou a fyzikálními vlastnostmi fónu se zabývá vědní disciplína fonetika. Difón</w:t>
+      </w:r>
+      <w:r>
+        <w:t xml:space="preserve"> je část zvukové informace skládající se ze dvou </w:t>
+      </w:r>
+      <w:r>
+        <w:t>sousedních fonémů</w:t>
+      </w:r>
+      <w:r>
+        <w:t>.</w:t>
+      </w:r>
+      <w:r>
+        <w:t xml:space="preserve"> Laicky by se dalo říct, že fón je písmeno a difón je slabika. </w:t>
+      </w:r>
+    </w:p>
+    <w:p>
+      <w:r>
+        <w:tab/>
+        <w:t xml:space="preserve">Implementovat funkci text to speech do mobilního průvodce by šlo tím způsobem, že by uživateli byla nabídnuta možnost, zda daný přeložený text chce přečíst. Ze serveru přijde odpověď v podobě textu k danému exponátu, uživatele bychom se zeptali, zda se chce daný přeložený text přečíst sám, nebo pokud má sluchátka, zda text chce přečíst pomocí „aplikace“. </w:t>
+      </w:r>
+      <w:r>
+        <w:t xml:space="preserve"> </w:t>
+      </w:r>
+    </w:p>
+    <w:p/>
     <w:p>
       <w:r>
         <w:t>Odkazy:</w:t>
       </w:r>
     </w:p>
+    <w:bookmarkStart w:id="11" w:name="ARCore"/>
     <w:p>
       <w:pPr>
         <w:pStyle w:val="Odstavecseseznamem"/>
@@ -2734,15 +3092,92 @@
           <w:numId w:val="3"/>
         </w:numPr>
       </w:pPr>
+      <w:r>
+        <w:fldChar w:fldCharType="begin"/>
+      </w:r>
+      <w:r>
+        <w:instrText xml:space="preserve"> HYPERLINK "https://github.com/google-ar/arcore-an</w:instrText>
+      </w:r>
+      <w:r>
+        <w:instrText xml:space="preserve">droid-sdk/issues/418" </w:instrText>
+      </w:r>
+      <w:r>
+        <w:fldChar w:fldCharType="separate"/>
+      </w:r>
+      <w:r>
+        <w:rPr>
+          <w:rStyle w:val="Hypertextovodkaz"/>
+        </w:rPr>
+        <w:t>https://github.com/google-ar/arcore-android-sdk/issues/418</w:t>
+      </w:r>
+      <w:r>
+        <w:rPr>
+          <w:rStyle w:val="Hypertextovodkaz"/>
+        </w:rPr>
+        <w:fldChar w:fldCharType="end"/>
+      </w:r>
+    </w:p>
+    <w:bookmarkStart w:id="12" w:name="wikitude"/>
+    <w:bookmarkEnd w:id="11"/>
+    <w:p>
+      <w:pPr>
+        <w:pStyle w:val="Odstavecseseznamem"/>
+        <w:numPr>
+          <w:ilvl w:val="0"/>
+          <w:numId w:val="3"/>
+        </w:numPr>
+        <w:rPr>
+          <w:rStyle w:val="Hypertextovodkaz"/>
+          <w:color w:val="auto"/>
+          <w:u w:val="none"/>
+        </w:rPr>
+      </w:pPr>
+      <w:r>
+        <w:fldChar w:fldCharType="begin"/>
+      </w:r>
+      <w:r>
+        <w:instrText xml:space="preserve"> HYPERLINK "https://www.wikitude.com/store/" </w:instrText>
+      </w:r>
+      <w:r>
+        <w:fldChar w:fldCharType="separate"/>
+      </w:r>
+      <w:r>
+        <w:rPr>
+          <w:rStyle w:val="Hypertextovodkaz"/>
+        </w:rPr>
+        <w:t>https://www.wikitude.com/store/</w:t>
+      </w:r>
+      <w:r>
+        <w:rPr>
+          <w:rStyle w:val="Hypertextovodkaz"/>
+        </w:rPr>
+        <w:fldChar w:fldCharType="end"/>
+      </w:r>
+    </w:p>
+    <w:p>
+      <w:pPr>
+        <w:pStyle w:val="Odstavecseseznamem"/>
+        <w:numPr>
+          <w:ilvl w:val="0"/>
+          <w:numId w:val="3"/>
+        </w:numPr>
+        <w:rPr>
+          <w:rStyle w:val="Hypertextovodkaz"/>
+          <w:color w:val="auto"/>
+          <w:u w:val="none"/>
+        </w:rPr>
+      </w:pPr>
       <w:hyperlink r:id="rId11" w:history="1">
         <w:r>
           <w:rPr>
             <w:rStyle w:val="Hypertextovodkaz"/>
           </w:rPr>
-          <w:t>https://github.com/google-ar/arcore-android-sdk/issues/418</w:t>
+          <w:t>http://qrcodes.cz/qrkody-qrcode.php</w:t>
         </w:r>
       </w:hyperlink>
     </w:p>
+    <w:bookmarkStart w:id="13" w:name="ZXing"/>
+    <w:bookmarkEnd w:id="12"/>
     <w:p>
       <w:pPr>
         <w:pStyle w:val="Odstavecseseznamem"/>
@@ -2750,22 +3185,51 @@
           <w:ilvl w:val="0"/>
           <w:numId w:val="3"/>
         </w:numPr>
-      </w:pPr>
-      <w:hyperlink r:id="rId12" w:history="1">
-        <w:r>
-          <w:rPr>
-            <w:rStyle w:val="Hypertextovodkaz"/>
-          </w:rPr>
-          <w:t>https://www.wikitude.com/store</w:t>
-        </w:r>
-        <w:r>
-          <w:rPr>
-            <w:rStyle w:val="Hypertextovodkaz"/>
-          </w:rPr>
-          <w:t>/</w:t>
-        </w:r>
-      </w:hyperlink>
-    </w:p>
+        <w:rPr>
+          <w:rStyle w:val="Hypertextovodkaz"/>
+          <w:color w:val="auto"/>
+          <w:u w:val="none"/>
+        </w:rPr>
+      </w:pPr>
+      <w:r>
+        <w:fldChar w:fldCharType="begin"/>
+      </w:r>
+      <w:r>
+        <w:instrText xml:space="preserve"> HYPERLINK "</w:instrText>
+      </w:r>
+      <w:r>
+        <w:instrText>https://github.com/dm77/barcodescanner</w:instrText>
+      </w:r>
+      <w:r>
+        <w:instrText xml:space="preserve">" </w:instrText>
+      </w:r>
+      <w:r>
+        <w:fldChar w:fldCharType="separate"/>
+      </w:r>
+      <w:r>
+        <w:rPr>
+          <w:rStyle w:val="Hypertextovodkaz"/>
+        </w:rPr>
+        <w:t>https://github.com/dm77/barcodescan</w:t>
+      </w:r>
+      <w:r>
+        <w:rPr>
+          <w:rStyle w:val="Hypertextovodkaz"/>
+        </w:rPr>
+        <w:t>n</w:t>
+      </w:r>
+      <w:r>
+        <w:rPr>
+          <w:rStyle w:val="Hypertextovodkaz"/>
+        </w:rPr>
+        <w:t>er</w:t>
+      </w:r>
+      <w:r>
+        <w:fldChar w:fldCharType="end"/>
+      </w:r>
+    </w:p>
+    <w:bookmarkStart w:id="14" w:name="CodeScanner"/>
+    <w:bookmarkEnd w:id="13"/>
     <w:p>
       <w:pPr>
         <w:pStyle w:val="Odstavecseseznamem"/>
@@ -2774,27 +3238,26 @@
           <w:numId w:val="3"/>
         </w:numPr>
       </w:pPr>
-      <w:hyperlink r:id="rId13" w:history="1">
-        <w:r>
-          <w:rPr>
-            <w:rStyle w:val="Hypertextovodkaz"/>
-          </w:rPr>
-          <w:t>https://www.qrcode.com/en/codes/mode</w:t>
-        </w:r>
-        <w:r>
-          <w:rPr>
-            <w:rStyle w:val="Hypertextovodkaz"/>
-          </w:rPr>
-          <w:t>l</w:t>
-        </w:r>
-        <w:r>
-          <w:rPr>
-            <w:rStyle w:val="Hypertextovodkaz"/>
-          </w:rPr>
-          <w:t>12.html</w:t>
-        </w:r>
-      </w:hyperlink>
-    </w:p>
+      <w:r>
+        <w:fldChar w:fldCharType="begin"/>
+      </w:r>
+      <w:r>
+        <w:instrText xml:space="preserve"> HYPERLINK "https://github.com/yuriy-budiyev/code-scanner" </w:instrText>
+      </w:r>
+      <w:r>
+        <w:fldChar w:fldCharType="separate"/>
+      </w:r>
+      <w:r>
+        <w:rPr>
+          <w:rStyle w:val="Hypertextovodkaz"/>
+        </w:rPr>
+        <w:t>https://github.com/yuriy-budiyev/code-scanner</w:t>
+      </w:r>
+      <w:r>
+        <w:fldChar w:fldCharType="end"/>
+      </w:r>
+    </w:p>
+    <w:bookmarkStart w:id="15" w:name="MobileVision"/>
     <w:p>
       <w:pPr>
         <w:pStyle w:val="Odstavecseseznamem"/>
@@ -2802,131 +3265,61 @@
           <w:ilvl w:val="0"/>
           <w:numId w:val="3"/>
         </w:numPr>
-      </w:pPr>
-      <w:hyperlink r:id="rId14" w:history="1">
-        <w:r>
-          <w:rPr>
-            <w:rStyle w:val="Hypertextovodkaz"/>
-          </w:rPr>
-          <w:t>https://github.com/dm77/barcodes</w:t>
-        </w:r>
-        <w:r>
-          <w:rPr>
-            <w:rStyle w:val="Hypertextovodkaz"/>
-          </w:rPr>
-          <w:t>c</w:t>
-        </w:r>
-        <w:r>
-          <w:rPr>
-            <w:rStyle w:val="Hypertextovodkaz"/>
-          </w:rPr>
-          <w:t>anner</w:t>
-        </w:r>
-      </w:hyperlink>
-    </w:p>
-    <w:p>
-      <w:pPr>
-        <w:jc w:val="both"/>
-        <w:rPr>
-          <w:rFonts w:ascii="Times New Roman" w:hAnsi="Times New Roman" w:cs="Times New Roman"/>
-          <w:sz w:val="24"/>
-          <w:szCs w:val="24"/>
-        </w:rPr>
-      </w:pPr>
-    </w:p>
-    <w:p>
-      <w:pPr>
-        <w:jc w:val="both"/>
-        <w:rPr>
-          <w:rFonts w:ascii="Times New Roman" w:hAnsi="Times New Roman" w:cs="Times New Roman"/>
-          <w:sz w:val="24"/>
-          <w:szCs w:val="24"/>
-        </w:rPr>
-      </w:pPr>
-    </w:p>
-    <w:p>
-      <w:pPr>
-        <w:pStyle w:val="Nadpis1"/>
-      </w:pPr>
-      <w:bookmarkStart w:id="8" w:name="_Toc86336218"/>
-      <w:r>
-        <w:t>QR kód</w:t>
-      </w:r>
-      <w:bookmarkEnd w:id="8"/>
-    </w:p>
-    <w:p>
-      <w:r>
-        <w:t>Knihovna ZXing</w:t>
-      </w:r>
-      <w:r>
-        <w:t xml:space="preserve"> (</w:t>
-      </w:r>
-      <w:r>
-        <w:t>https://github.com/dm77/barcodescanner</w:t>
-      </w:r>
-      <w:r>
-        <w:t>)</w:t>
-      </w:r>
-    </w:p>
-    <w:p>
-      <w:r>
-        <w:t>Starší knihovna, základ mnoha moderních knihoven pro čtení QRkódů, od roku 2020 již neudržovaná a neupdatovaná</w:t>
-      </w:r>
-    </w:p>
-    <w:p>
-      <w:r>
-        <w:t>Knihovna Code Scanner</w:t>
-      </w:r>
-      <w:r>
-        <w:t xml:space="preserve"> (</w:t>
-      </w:r>
-      <w:r>
-        <w:t>https://github.com/yuriy-budiyev/code-scanner</w:t>
-      </w:r>
-      <w:r>
-        <w:t>)</w:t>
-      </w:r>
-    </w:p>
-    <w:p>
-      <w:r>
-        <w:t>Postavená na knihovně ZXing obohacená o nějaké featury -&gt; autofocus, kontlin friendly, orientace na výšku a na šířku, přizpůsobitelný „snímač“ QR kódu, stále udržovaná</w:t>
-      </w:r>
+        <w:rPr>
+          <w:rStyle w:val="Hypertextovodkaz"/>
+          <w:color w:val="auto"/>
+          <w:u w:val="none"/>
+        </w:rPr>
+      </w:pPr>
+      <w:r>
+        <w:fldChar w:fldCharType="begin"/>
+      </w:r>
+      <w:r>
+        <w:instrText xml:space="preserve"> HYPERLINK "https://github.com/KingsMentor/MobileVisionBarcodeScanner" </w:instrText>
+      </w:r>
+      <w:r>
+        <w:fldChar w:fldCharType="separate"/>
+      </w:r>
+      <w:r>
+        <w:rPr>
+          <w:rStyle w:val="Hypertextovodkaz"/>
+        </w:rPr>
+        <w:t>https://github.com/KingsMentor/MobileVisionBarcodeScanner</w:t>
+      </w:r>
+      <w:r>
+        <w:rPr>
+          <w:rStyle w:val="Hypertextovodkaz"/>
+        </w:rPr>
+        <w:fldChar w:fldCharType="end"/>
+      </w:r>
+      <w:bookmarkEnd w:id="14"/>
+      <w:bookmarkEnd w:id="15"/>
     </w:p>
     <w:p/>
-    <w:p>
-      <w:r>
-        <w:t xml:space="preserve">Knihovna </w:t>
-      </w:r>
-      <w:r>
-        <w:t>Mobile Vision QR Code Scanner</w:t>
-      </w:r>
-      <w:r>
-        <w:t xml:space="preserve"> (</w:t>
-      </w:r>
-      <w:hyperlink r:id="rId15" w:history="1">
-        <w:r>
-          <w:rPr>
-            <w:rStyle w:val="Hypertextovodkaz"/>
-          </w:rPr>
-          <w:t>https://github.com/KingsMentor/MobileVisionBarcodeScanner</w:t>
-        </w:r>
-      </w:hyperlink>
-      <w:r>
-        <w:t>)</w:t>
-      </w:r>
-    </w:p>
-    <w:p>
-      <w:r>
-        <w:t xml:space="preserve">Podporuje více formátů pro scanování, autofocus, vykreslí čtvereč pro skenování, ve směs stejné funkce (drobet ořezané) oproti Code Scanner, stále aktivní údržba </w:t>
-      </w:r>
-    </w:p>
-    <w:p>
-      <w:r>
-        <w:t>(VYZKOUŠET KTERÁ SE BUDE POUŽÍVAT LÍP A TU POUŽÍT)</w:t>
+    <w:p/>
+    <w:p>
+      <w:r>
+        <w:lastRenderedPageBreak/>
+        <w:t>/////////////////////////////////////////////////////////////////////////////////////////////</w:t>
+      </w:r>
+    </w:p>
+    <w:p>
+      <w:r>
+        <w:t xml:space="preserve">Voice aloud reader </w:t>
+      </w:r>
+    </w:p>
+    <w:p>
+      <w:r>
+        <w:t>TTS zdarma</w:t>
+      </w:r>
+    </w:p>
+    <w:p>
+      <w:r>
+        <w:t>DeepL – dohledat, zda se dá volně použít v aplikaci pro TTS</w:t>
       </w:r>
     </w:p>
     <w:sectPr>
-      <w:footerReference w:type="default" r:id="rId16"/>
+      <w:footerReference w:type="default" r:id="rId12"/>
       <w:pgSz w:w="11906" w:h="16838"/>
       <w:pgMar w:top="1418" w:right="1985" w:bottom="1418" w:left="1985" w:header="709" w:footer="709" w:gutter="0"/>
       <w:pgNumType w:start="5"/>
@@ -4051,11 +4444,11 @@
     <w:uiPriority w:val="9"/>
     <w:unhideWhenUsed/>
     <w:qFormat/>
-    <w:rsid w:val="00A0647E"/>
+    <w:rsid w:val="005A71AC"/>
     <w:pPr>
       <w:keepNext/>
       <w:keepLines/>
-      <w:spacing w:before="40" w:after="240"/>
+      <w:spacing w:before="480" w:after="240"/>
       <w:outlineLvl w:val="1"/>
     </w:pPr>
     <w:rPr>
@@ -4074,9 +4467,9 @@
     <w:uiPriority w:val="9"/>
     <w:unhideWhenUsed/>
     <w:qFormat/>
-    <w:rsid w:val="00A0647E"/>
+    <w:rsid w:val="005A71AC"/>
     <w:pPr>
-      <w:spacing w:after="120"/>
+      <w:spacing w:before="40" w:after="120"/>
       <w:outlineLvl w:val="2"/>
     </w:pPr>
     <w:rPr>
@@ -4087,6 +4480,7 @@
   <w:style w:type="character" w:default="1" w:styleId="Standardnpsmoodstavce">
     <w:name w:val="Default Paragraph Font"/>
     <w:uiPriority w:val="1"/>
+    <w:semiHidden/>
     <w:unhideWhenUsed/>
   </w:style>
   <w:style w:type="table" w:default="1" w:styleId="Normlntabulka">
@@ -4230,7 +4624,7 @@
     <w:basedOn w:val="Standardnpsmoodstavce"/>
     <w:link w:val="Nadpis2"/>
     <w:uiPriority w:val="9"/>
-    <w:rsid w:val="00A0647E"/>
+    <w:rsid w:val="005A71AC"/>
     <w:rPr>
       <w:rFonts w:ascii="Times New Roman" w:eastAsiaTheme="majorEastAsia" w:hAnsi="Times New Roman" w:cs="Times New Roman"/>
       <w:b/>
@@ -4269,7 +4663,7 @@
     <w:basedOn w:val="Standardnpsmoodstavce"/>
     <w:link w:val="Nadpis3"/>
     <w:uiPriority w:val="9"/>
-    <w:rsid w:val="00A0647E"/>
+    <w:rsid w:val="005A71AC"/>
     <w:rPr>
       <w:rFonts w:ascii="Times New Roman" w:eastAsiaTheme="majorEastAsia" w:hAnsi="Times New Roman" w:cs="Times New Roman"/>
       <w:b/>

</xml_diff>

<commit_message>
Připsání chyb k opravení
</commit_message>
<xml_diff>
--- a/Pelikan/BP_Pelikan.docx
+++ b/Pelikan/BP_Pelikan.docx
@@ -1161,20 +1161,32 @@
         <w:rPr>
           <w:rFonts w:ascii="Times New Roman" w:hAnsi="Times New Roman" w:cs="Times New Roman"/>
         </w:rPr>
-        <w:t>Prohlašuji, že jsem bakalářskou práci vypracovala samostatně a výhradně s použitím citovaných pramenů.</w:t>
-      </w:r>
-    </w:p>
-    <w:p>
-      <w:pPr>
-        <w:rPr>
-          <w:rFonts w:ascii="Times New Roman" w:hAnsi="Times New Roman" w:cs="Times New Roman"/>
-        </w:rPr>
-      </w:pPr>
-      <w:r>
-        <w:rPr>
-          <w:rFonts w:ascii="Times New Roman" w:hAnsi="Times New Roman" w:cs="Times New Roman"/>
-        </w:rPr>
-        <w:t>V Plzni dne 14.09.2021</w:t>
+        <w:t>Prohlašuji, že jsem bakalářskou práci vypracoval samostatně a výhradně s použitím citovaných pramenů.</w:t>
+      </w:r>
+    </w:p>
+    <w:p>
+      <w:pPr>
+        <w:rPr>
+          <w:rFonts w:ascii="Times New Roman" w:hAnsi="Times New Roman" w:cs="Times New Roman"/>
+        </w:rPr>
+      </w:pPr>
+      <w:r>
+        <w:rPr>
+          <w:rFonts w:ascii="Times New Roman" w:hAnsi="Times New Roman" w:cs="Times New Roman"/>
+        </w:rPr>
+        <w:t xml:space="preserve">V Plzni dne </w:t>
+      </w:r>
+      <w:r>
+        <w:rPr>
+          <w:rFonts w:ascii="Times New Roman" w:hAnsi="Times New Roman" w:cs="Times New Roman"/>
+        </w:rPr>
+        <w:t>15.10</w:t>
+      </w:r>
+      <w:r>
+        <w:rPr>
+          <w:rFonts w:ascii="Times New Roman" w:hAnsi="Times New Roman" w:cs="Times New Roman"/>
+        </w:rPr>
+        <w:t>.2021</w:t>
       </w:r>
     </w:p>
     <w:p>
@@ -3936,6 +3948,9 @@
       <w:bookmarkEnd w:id="13"/>
     </w:p>
     <w:p>
+      <w:pPr>
+        <w:jc w:val="both"/>
+      </w:pPr>
       <w:r>
         <w:tab/>
       </w:r>
@@ -4774,13 +4789,7 @@
           <w:rPr>
             <w:rFonts w:ascii="Cambria Math" w:hAnsi="Cambria Math" w:cs="Times New Roman"/>
           </w:rPr>
-          <m:t>(A,B)</m:t>
-        </m:r>
-        <m:r>
-          <w:rPr>
-            <w:rFonts w:ascii="Cambria Math" w:hAnsi="Cambria Math" w:cs="Times New Roman"/>
-          </w:rPr>
-          <m:t>=</m:t>
+          <m:t>(A,B)=</m:t>
         </m:r>
         <m:rad>
           <m:radPr>
@@ -5144,6 +5153,9 @@
         <w:jc w:val="center"/>
       </w:pPr>
       <w:r>
+        <w:rPr>
+          <w:noProof/>
+        </w:rPr>
         <w:drawing>
           <wp:inline distT="0" distB="0" distL="0" distR="0" wp14:anchorId="4C3BA470" wp14:editId="199B5376">
             <wp:extent cx="2679405" cy="2679405"/>
@@ -5201,10 +5213,7 @@
         </w:r>
       </w:fldSimple>
       <w:r>
-        <w:t xml:space="preserve"> - </w:t>
-      </w:r>
-      <w:r>
-        <w:t>Ilustrativní obrázek [8]</w:t>
+        <w:t xml:space="preserve"> - Ilustrativní obrázek [8]</w:t>
       </w:r>
     </w:p>
     <w:p/>
@@ -5455,19 +5464,7 @@
           <w:rPr>
             <w:rStyle w:val="Hypertextovodkaz"/>
           </w:rPr>
-          <w:t>https://upload.wi</w:t>
-        </w:r>
-        <w:r>
-          <w:rPr>
-            <w:rStyle w:val="Hypertextovodkaz"/>
-          </w:rPr>
-          <w:t>k</w:t>
-        </w:r>
-        <w:r>
-          <w:rPr>
-            <w:rStyle w:val="Hypertextovodkaz"/>
-          </w:rPr>
-          <w:t>imedia.org/wikipedia/commons/0/08/Manhattan_distance.svg</w:t>
+          <w:t>https://upload.wikimedia.org/wikipedia/commons/0/08/Manhattan_distance.svg</w:t>
         </w:r>
       </w:hyperlink>
     </w:p>
@@ -5594,32 +5591,60 @@
     </w:p>
     <w:p>
       <w:r>
+        <w:t>QR kód – skenování jednodušší</w:t>
+      </w:r>
+    </w:p>
+    <w:p>
+      <w:r>
+        <w:t>TTS – zajistit kopírování do schránky</w:t>
+      </w:r>
+      <w:r>
+        <w:t>,</w:t>
+      </w:r>
+      <w:r>
+        <w:t xml:space="preserve"> aby se dala použít externí aplikace</w:t>
+      </w:r>
+    </w:p>
+    <w:p>
+      <w:r>
         <w:t>Překlad</w:t>
       </w:r>
       <w:r>
         <w:t xml:space="preserve"> – možnost využít DeepL (on demand přístup) uživatel si zažádá o text, v jazyce, který není v databázi, v tomto případě se pošle request na DeepL a text se přeloží (lepší než nic), daný text se může uložit do databáze s flagem (třeba autopřeklad) a při dalším vyžádání už se pošle text z databáze. Ušetří se počet dotazů do překladače.</w:t>
       </w:r>
-    </w:p>
-    <w:p>
-      <w:r>
-        <w:t>Zeptat se, zda má cenu</w:t>
-      </w:r>
-      <w:r>
-        <w:t>,</w:t>
-      </w:r>
-      <w:r>
-        <w:t xml:space="preserve"> aby uživatel mohl vybírat muzea, do identifikátoru mohu dát velké ID.</w:t>
-      </w:r>
-    </w:p>
-    <w:p>
-      <w:r>
-        <w:t>Uživatelé v aplikaci</w:t>
-      </w:r>
-    </w:p>
-    <w:p/>
+      <w:r>
+        <w:t xml:space="preserve"> (Realizace asi na serveru)</w:t>
+      </w:r>
+    </w:p>
+    <w:p>
+      <w:r>
+        <w:t>NFC tag – cena/ přepisovatelnost</w:t>
+      </w:r>
+    </w:p>
+    <w:p>
+      <w:r>
+        <w:t>GPS – mysql plugin pro nejbližší bod</w:t>
+      </w:r>
+    </w:p>
+    <w:p>
+      <w:r>
+        <w:t>Možnost přidat (nafotit) exponát a přidat do aplikace (uživatelé v aplikaci)</w:t>
+      </w:r>
+      <w:r>
+        <w:t xml:space="preserve"> Podporovat uživatele</w:t>
+      </w:r>
+    </w:p>
+    <w:p>
+      <w:r>
+        <w:t>Přidat možnosti jazyků – Kotlin, Java, Flutter</w:t>
+      </w:r>
+    </w:p>
     <w:p>
       <w:r>
         <w:t>Analýza podobných aplikací</w:t>
+      </w:r>
+      <w:r>
+        <w:t xml:space="preserve"> – jenom kdyby bylo něco zajímavého</w:t>
       </w:r>
     </w:p>
     <w:sectPr>

</xml_diff>

<commit_message>
Dopsání všeho, před korekcí
</commit_message>
<xml_diff>
--- a/Pelikan/BP_Pelikan.docx
+++ b/Pelikan/BP_Pelikan.docx
@@ -789,8 +789,234 @@
                 <w:sz w:val="24"/>
                 <w:szCs w:val="24"/>
               </w:rPr>
-              <w:t>Prototype of client application for the community translation system of the cultural institution texts</w:t>
-            </w:r>
+              <w:t xml:space="preserve">Prototype </w:t>
+            </w:r>
+            <w:proofErr w:type="spellStart"/>
+            <w:r>
+              <w:rPr>
+                <w:rFonts w:ascii="Times New Roman" w:eastAsia="Times New Roman" w:hAnsi="Times New Roman" w:cs="Times New Roman"/>
+                <w:sz w:val="24"/>
+                <w:szCs w:val="24"/>
+              </w:rPr>
+              <w:t>of</w:t>
+            </w:r>
+            <w:proofErr w:type="spellEnd"/>
+            <w:r>
+              <w:rPr>
+                <w:rFonts w:ascii="Times New Roman" w:eastAsia="Times New Roman" w:hAnsi="Times New Roman" w:cs="Times New Roman"/>
+                <w:sz w:val="24"/>
+                <w:szCs w:val="24"/>
+              </w:rPr>
+              <w:t xml:space="preserve"> </w:t>
+            </w:r>
+            <w:proofErr w:type="spellStart"/>
+            <w:r>
+              <w:rPr>
+                <w:rFonts w:ascii="Times New Roman" w:eastAsia="Times New Roman" w:hAnsi="Times New Roman" w:cs="Times New Roman"/>
+                <w:sz w:val="24"/>
+                <w:szCs w:val="24"/>
+              </w:rPr>
+              <w:t>client</w:t>
+            </w:r>
+            <w:proofErr w:type="spellEnd"/>
+            <w:r>
+              <w:rPr>
+                <w:rFonts w:ascii="Times New Roman" w:eastAsia="Times New Roman" w:hAnsi="Times New Roman" w:cs="Times New Roman"/>
+                <w:sz w:val="24"/>
+                <w:szCs w:val="24"/>
+              </w:rPr>
+              <w:t xml:space="preserve"> </w:t>
+            </w:r>
+            <w:proofErr w:type="spellStart"/>
+            <w:r>
+              <w:rPr>
+                <w:rFonts w:ascii="Times New Roman" w:eastAsia="Times New Roman" w:hAnsi="Times New Roman" w:cs="Times New Roman"/>
+                <w:sz w:val="24"/>
+                <w:szCs w:val="24"/>
+              </w:rPr>
+              <w:t>application</w:t>
+            </w:r>
+            <w:proofErr w:type="spellEnd"/>
+            <w:r>
+              <w:rPr>
+                <w:rFonts w:ascii="Times New Roman" w:eastAsia="Times New Roman" w:hAnsi="Times New Roman" w:cs="Times New Roman"/>
+                <w:sz w:val="24"/>
+                <w:szCs w:val="24"/>
+              </w:rPr>
+              <w:t xml:space="preserve"> </w:t>
+            </w:r>
+            <w:proofErr w:type="spellStart"/>
+            <w:r>
+              <w:rPr>
+                <w:rFonts w:ascii="Times New Roman" w:eastAsia="Times New Roman" w:hAnsi="Times New Roman" w:cs="Times New Roman"/>
+                <w:sz w:val="24"/>
+                <w:szCs w:val="24"/>
+              </w:rPr>
+              <w:t>for</w:t>
+            </w:r>
+            <w:proofErr w:type="spellEnd"/>
+            <w:r>
+              <w:rPr>
+                <w:rFonts w:ascii="Times New Roman" w:eastAsia="Times New Roman" w:hAnsi="Times New Roman" w:cs="Times New Roman"/>
+                <w:sz w:val="24"/>
+                <w:szCs w:val="24"/>
+              </w:rPr>
+              <w:t xml:space="preserve"> </w:t>
+            </w:r>
+            <w:proofErr w:type="spellStart"/>
+            <w:r>
+              <w:rPr>
+                <w:rFonts w:ascii="Times New Roman" w:eastAsia="Times New Roman" w:hAnsi="Times New Roman" w:cs="Times New Roman"/>
+                <w:sz w:val="24"/>
+                <w:szCs w:val="24"/>
+              </w:rPr>
+              <w:t>the</w:t>
+            </w:r>
+            <w:proofErr w:type="spellEnd"/>
+            <w:r>
+              <w:rPr>
+                <w:rFonts w:ascii="Times New Roman" w:eastAsia="Times New Roman" w:hAnsi="Times New Roman" w:cs="Times New Roman"/>
+                <w:sz w:val="24"/>
+                <w:szCs w:val="24"/>
+              </w:rPr>
+              <w:t xml:space="preserve"> </w:t>
+            </w:r>
+            <w:proofErr w:type="spellStart"/>
+            <w:r>
+              <w:rPr>
+                <w:rFonts w:ascii="Times New Roman" w:eastAsia="Times New Roman" w:hAnsi="Times New Roman" w:cs="Times New Roman"/>
+                <w:sz w:val="24"/>
+                <w:szCs w:val="24"/>
+              </w:rPr>
+              <w:t>community</w:t>
+            </w:r>
+            <w:proofErr w:type="spellEnd"/>
+            <w:r>
+              <w:rPr>
+                <w:rFonts w:ascii="Times New Roman" w:eastAsia="Times New Roman" w:hAnsi="Times New Roman" w:cs="Times New Roman"/>
+                <w:sz w:val="24"/>
+                <w:szCs w:val="24"/>
+              </w:rPr>
+              <w:t xml:space="preserve"> </w:t>
+            </w:r>
+            <w:proofErr w:type="spellStart"/>
+            <w:r>
+              <w:rPr>
+                <w:rFonts w:ascii="Times New Roman" w:eastAsia="Times New Roman" w:hAnsi="Times New Roman" w:cs="Times New Roman"/>
+                <w:sz w:val="24"/>
+                <w:szCs w:val="24"/>
+              </w:rPr>
+              <w:t>translation</w:t>
+            </w:r>
+            <w:proofErr w:type="spellEnd"/>
+            <w:r>
+              <w:rPr>
+                <w:rFonts w:ascii="Times New Roman" w:eastAsia="Times New Roman" w:hAnsi="Times New Roman" w:cs="Times New Roman"/>
+                <w:sz w:val="24"/>
+                <w:szCs w:val="24"/>
+              </w:rPr>
+              <w:t xml:space="preserve"> </w:t>
+            </w:r>
+            <w:proofErr w:type="spellStart"/>
+            <w:r>
+              <w:rPr>
+                <w:rFonts w:ascii="Times New Roman" w:eastAsia="Times New Roman" w:hAnsi="Times New Roman" w:cs="Times New Roman"/>
+                <w:sz w:val="24"/>
+                <w:szCs w:val="24"/>
+              </w:rPr>
+              <w:t>system</w:t>
+            </w:r>
+            <w:proofErr w:type="spellEnd"/>
+            <w:r>
+              <w:rPr>
+                <w:rFonts w:ascii="Times New Roman" w:eastAsia="Times New Roman" w:hAnsi="Times New Roman" w:cs="Times New Roman"/>
+                <w:sz w:val="24"/>
+                <w:szCs w:val="24"/>
+              </w:rPr>
+              <w:t xml:space="preserve"> </w:t>
+            </w:r>
+            <w:proofErr w:type="spellStart"/>
+            <w:r>
+              <w:rPr>
+                <w:rFonts w:ascii="Times New Roman" w:eastAsia="Times New Roman" w:hAnsi="Times New Roman" w:cs="Times New Roman"/>
+                <w:sz w:val="24"/>
+                <w:szCs w:val="24"/>
+              </w:rPr>
+              <w:t>of</w:t>
+            </w:r>
+            <w:proofErr w:type="spellEnd"/>
+            <w:r>
+              <w:rPr>
+                <w:rFonts w:ascii="Times New Roman" w:eastAsia="Times New Roman" w:hAnsi="Times New Roman" w:cs="Times New Roman"/>
+                <w:sz w:val="24"/>
+                <w:szCs w:val="24"/>
+              </w:rPr>
+              <w:t xml:space="preserve"> </w:t>
+            </w:r>
+            <w:proofErr w:type="spellStart"/>
+            <w:r>
+              <w:rPr>
+                <w:rFonts w:ascii="Times New Roman" w:eastAsia="Times New Roman" w:hAnsi="Times New Roman" w:cs="Times New Roman"/>
+                <w:sz w:val="24"/>
+                <w:szCs w:val="24"/>
+              </w:rPr>
+              <w:t>the</w:t>
+            </w:r>
+            <w:proofErr w:type="spellEnd"/>
+            <w:r>
+              <w:rPr>
+                <w:rFonts w:ascii="Times New Roman" w:eastAsia="Times New Roman" w:hAnsi="Times New Roman" w:cs="Times New Roman"/>
+                <w:sz w:val="24"/>
+                <w:szCs w:val="24"/>
+              </w:rPr>
+              <w:t xml:space="preserve"> </w:t>
+            </w:r>
+            <w:proofErr w:type="spellStart"/>
+            <w:r>
+              <w:rPr>
+                <w:rFonts w:ascii="Times New Roman" w:eastAsia="Times New Roman" w:hAnsi="Times New Roman" w:cs="Times New Roman"/>
+                <w:sz w:val="24"/>
+                <w:szCs w:val="24"/>
+              </w:rPr>
+              <w:t>cultural</w:t>
+            </w:r>
+            <w:proofErr w:type="spellEnd"/>
+            <w:r>
+              <w:rPr>
+                <w:rFonts w:ascii="Times New Roman" w:eastAsia="Times New Roman" w:hAnsi="Times New Roman" w:cs="Times New Roman"/>
+                <w:sz w:val="24"/>
+                <w:szCs w:val="24"/>
+              </w:rPr>
+              <w:t xml:space="preserve"> </w:t>
+            </w:r>
+            <w:proofErr w:type="spellStart"/>
+            <w:r>
+              <w:rPr>
+                <w:rFonts w:ascii="Times New Roman" w:eastAsia="Times New Roman" w:hAnsi="Times New Roman" w:cs="Times New Roman"/>
+                <w:sz w:val="24"/>
+                <w:szCs w:val="24"/>
+              </w:rPr>
+              <w:t>institution</w:t>
+            </w:r>
+            <w:proofErr w:type="spellEnd"/>
+            <w:r>
+              <w:rPr>
+                <w:rFonts w:ascii="Times New Roman" w:eastAsia="Times New Roman" w:hAnsi="Times New Roman" w:cs="Times New Roman"/>
+                <w:sz w:val="24"/>
+                <w:szCs w:val="24"/>
+              </w:rPr>
+              <w:t xml:space="preserve"> </w:t>
+            </w:r>
+            <w:proofErr w:type="spellStart"/>
+            <w:r>
+              <w:rPr>
+                <w:rFonts w:ascii="Times New Roman" w:eastAsia="Times New Roman" w:hAnsi="Times New Roman" w:cs="Times New Roman"/>
+                <w:sz w:val="24"/>
+                <w:szCs w:val="24"/>
+              </w:rPr>
+              <w:t>texts</w:t>
+            </w:r>
+            <w:proofErr w:type="spellEnd"/>
           </w:p>
         </w:tc>
       </w:tr>
@@ -1237,6 +1463,7 @@
           <w:szCs w:val="32"/>
         </w:rPr>
       </w:pPr>
+      <w:proofErr w:type="spellStart"/>
       <w:r>
         <w:rPr>
           <w:rFonts w:ascii="Times New Roman" w:hAnsi="Times New Roman" w:cs="Times New Roman"/>
@@ -1248,6 +1475,7 @@
         <w:lastRenderedPageBreak/>
         <w:t>Abstract</w:t>
       </w:r>
+      <w:proofErr w:type="spellEnd"/>
     </w:p>
     <w:p>
       <w:pPr>
@@ -1380,7 +1608,7 @@
             </w:rPr>
             <w:fldChar w:fldCharType="separate"/>
           </w:r>
-          <w:hyperlink w:anchor="_Toc87959610" w:history="1">
+          <w:hyperlink w:anchor="_Toc90417312" w:history="1">
             <w:r>
               <w:rPr>
                 <w:rStyle w:val="Hypertextovodkaz"/>
@@ -1424,7 +1652,7 @@
                 <w:noProof/>
                 <w:webHidden/>
               </w:rPr>
-              <w:instrText xml:space="preserve"> PAGEREF _Toc87959610 \h </w:instrText>
+              <w:instrText xml:space="preserve"> PAGEREF _Toc90417312 \h </w:instrText>
             </w:r>
             <w:r>
               <w:rPr>
@@ -1468,7 +1696,7 @@
               <w:lang w:eastAsia="cs-CZ"/>
             </w:rPr>
           </w:pPr>
-          <w:hyperlink w:anchor="_Toc87959611" w:history="1">
+          <w:hyperlink w:anchor="_Toc90417313" w:history="1">
             <w:r>
               <w:rPr>
                 <w:rStyle w:val="Hypertextovodkaz"/>
@@ -1512,7 +1740,7 @@
                 <w:noProof/>
                 <w:webHidden/>
               </w:rPr>
-              <w:instrText xml:space="preserve"> PAGEREF _Toc87959611 \h </w:instrText>
+              <w:instrText xml:space="preserve"> PAGEREF _Toc90417313 \h </w:instrText>
             </w:r>
             <w:r>
               <w:rPr>
@@ -1556,7 +1784,7 @@
               <w:lang w:eastAsia="cs-CZ"/>
             </w:rPr>
           </w:pPr>
-          <w:hyperlink w:anchor="_Toc87959612" w:history="1">
+          <w:hyperlink w:anchor="_Toc90417314" w:history="1">
             <w:r>
               <w:rPr>
                 <w:rStyle w:val="Hypertextovodkaz"/>
@@ -1598,7 +1826,7 @@
                 <w:noProof/>
                 <w:webHidden/>
               </w:rPr>
-              <w:instrText xml:space="preserve"> PAGEREF _Toc87959612 \h </w:instrText>
+              <w:instrText xml:space="preserve"> PAGEREF _Toc90417314 \h </w:instrText>
             </w:r>
             <w:r>
               <w:rPr>
@@ -1642,7 +1870,7 @@
               <w:lang w:eastAsia="cs-CZ"/>
             </w:rPr>
           </w:pPr>
-          <w:hyperlink w:anchor="_Toc87959613" w:history="1">
+          <w:hyperlink w:anchor="_Toc90417315" w:history="1">
             <w:r>
               <w:rPr>
                 <w:rStyle w:val="Hypertextovodkaz"/>
@@ -1684,7 +1912,7 @@
                 <w:noProof/>
                 <w:webHidden/>
               </w:rPr>
-              <w:instrText xml:space="preserve"> PAGEREF _Toc87959613 \h </w:instrText>
+              <w:instrText xml:space="preserve"> PAGEREF _Toc90417315 \h </w:instrText>
             </w:r>
             <w:r>
               <w:rPr>
@@ -1728,7 +1956,7 @@
               <w:lang w:eastAsia="cs-CZ"/>
             </w:rPr>
           </w:pPr>
-          <w:hyperlink w:anchor="_Toc87959614" w:history="1">
+          <w:hyperlink w:anchor="_Toc90417316" w:history="1">
             <w:r>
               <w:rPr>
                 <w:rStyle w:val="Hypertextovodkaz"/>
@@ -1770,7 +1998,7 @@
                 <w:noProof/>
                 <w:webHidden/>
               </w:rPr>
-              <w:instrText xml:space="preserve"> PAGEREF _Toc87959614 \h </w:instrText>
+              <w:instrText xml:space="preserve"> PAGEREF _Toc90417316 \h </w:instrText>
             </w:r>
             <w:r>
               <w:rPr>
@@ -1814,7 +2042,7 @@
               <w:lang w:eastAsia="cs-CZ"/>
             </w:rPr>
           </w:pPr>
-          <w:hyperlink w:anchor="_Toc87959615" w:history="1">
+          <w:hyperlink w:anchor="_Toc90417317" w:history="1">
             <w:r>
               <w:rPr>
                 <w:rStyle w:val="Hypertextovodkaz"/>
@@ -1856,7 +2084,7 @@
                 <w:noProof/>
                 <w:webHidden/>
               </w:rPr>
-              <w:instrText xml:space="preserve"> PAGEREF _Toc87959615 \h </w:instrText>
+              <w:instrText xml:space="preserve"> PAGEREF _Toc90417317 \h </w:instrText>
             </w:r>
             <w:r>
               <w:rPr>
@@ -1900,7 +2128,7 @@
               <w:lang w:eastAsia="cs-CZ"/>
             </w:rPr>
           </w:pPr>
-          <w:hyperlink w:anchor="_Toc87959616" w:history="1">
+          <w:hyperlink w:anchor="_Toc90417318" w:history="1">
             <w:r>
               <w:rPr>
                 <w:rStyle w:val="Hypertextovodkaz"/>
@@ -1942,7 +2170,7 @@
                 <w:noProof/>
                 <w:webHidden/>
               </w:rPr>
-              <w:instrText xml:space="preserve"> PAGEREF _Toc87959616 \h </w:instrText>
+              <w:instrText xml:space="preserve"> PAGEREF _Toc90417318 \h </w:instrText>
             </w:r>
             <w:r>
               <w:rPr>
@@ -1986,7 +2214,7 @@
               <w:lang w:eastAsia="cs-CZ"/>
             </w:rPr>
           </w:pPr>
-          <w:hyperlink w:anchor="_Toc87959617" w:history="1">
+          <w:hyperlink w:anchor="_Toc90417319" w:history="1">
             <w:r>
               <w:rPr>
                 <w:rStyle w:val="Hypertextovodkaz"/>
@@ -2028,7 +2256,7 @@
                 <w:noProof/>
                 <w:webHidden/>
               </w:rPr>
-              <w:instrText xml:space="preserve"> PAGEREF _Toc87959617 \h </w:instrText>
+              <w:instrText xml:space="preserve"> PAGEREF _Toc90417319 \h </w:instrText>
             </w:r>
             <w:r>
               <w:rPr>
@@ -2072,7 +2300,7 @@
               <w:lang w:eastAsia="cs-CZ"/>
             </w:rPr>
           </w:pPr>
-          <w:hyperlink w:anchor="_Toc87959618" w:history="1">
+          <w:hyperlink w:anchor="_Toc90417320" w:history="1">
             <w:r>
               <w:rPr>
                 <w:rStyle w:val="Hypertextovodkaz"/>
@@ -2114,7 +2342,7 @@
                 <w:noProof/>
                 <w:webHidden/>
               </w:rPr>
-              <w:instrText xml:space="preserve"> PAGEREF _Toc87959618 \h </w:instrText>
+              <w:instrText xml:space="preserve"> PAGEREF _Toc90417320 \h </w:instrText>
             </w:r>
             <w:r>
               <w:rPr>
@@ -2158,7 +2386,7 @@
               <w:lang w:eastAsia="cs-CZ"/>
             </w:rPr>
           </w:pPr>
-          <w:hyperlink w:anchor="_Toc87959619" w:history="1">
+          <w:hyperlink w:anchor="_Toc90417321" w:history="1">
             <w:r>
               <w:rPr>
                 <w:rStyle w:val="Hypertextovodkaz"/>
@@ -2200,7 +2428,7 @@
                 <w:noProof/>
                 <w:webHidden/>
               </w:rPr>
-              <w:instrText xml:space="preserve"> PAGEREF _Toc87959619 \h </w:instrText>
+              <w:instrText xml:space="preserve"> PAGEREF _Toc90417321 \h </w:instrText>
             </w:r>
             <w:r>
               <w:rPr>
@@ -2244,7 +2472,7 @@
               <w:lang w:eastAsia="cs-CZ"/>
             </w:rPr>
           </w:pPr>
-          <w:hyperlink w:anchor="_Toc87959620" w:history="1">
+          <w:hyperlink w:anchor="_Toc90417322" w:history="1">
             <w:r>
               <w:rPr>
                 <w:rStyle w:val="Hypertextovodkaz"/>
@@ -2286,7 +2514,7 @@
                 <w:noProof/>
                 <w:webHidden/>
               </w:rPr>
-              <w:instrText xml:space="preserve"> PAGEREF _Toc87959620 \h </w:instrText>
+              <w:instrText xml:space="preserve"> PAGEREF _Toc90417322 \h </w:instrText>
             </w:r>
             <w:r>
               <w:rPr>
@@ -2330,7 +2558,7 @@
               <w:lang w:eastAsia="cs-CZ"/>
             </w:rPr>
           </w:pPr>
-          <w:hyperlink w:anchor="_Toc87959621" w:history="1">
+          <w:hyperlink w:anchor="_Toc90417323" w:history="1">
             <w:r>
               <w:rPr>
                 <w:rStyle w:val="Hypertextovodkaz"/>
@@ -2372,7 +2600,7 @@
                 <w:noProof/>
                 <w:webHidden/>
               </w:rPr>
-              <w:instrText xml:space="preserve"> PAGEREF _Toc87959621 \h </w:instrText>
+              <w:instrText xml:space="preserve"> PAGEREF _Toc90417323 \h </w:instrText>
             </w:r>
             <w:r>
               <w:rPr>
@@ -2416,7 +2644,7 @@
               <w:lang w:eastAsia="cs-CZ"/>
             </w:rPr>
           </w:pPr>
-          <w:hyperlink w:anchor="_Toc87959622" w:history="1">
+          <w:hyperlink w:anchor="_Toc90417324" w:history="1">
             <w:r>
               <w:rPr>
                 <w:rStyle w:val="Hypertextovodkaz"/>
@@ -2458,7 +2686,7 @@
                 <w:noProof/>
                 <w:webHidden/>
               </w:rPr>
-              <w:instrText xml:space="preserve"> PAGEREF _Toc87959622 \h </w:instrText>
+              <w:instrText xml:space="preserve"> PAGEREF _Toc90417324 \h </w:instrText>
             </w:r>
             <w:r>
               <w:rPr>
@@ -2502,7 +2730,7 @@
               <w:lang w:eastAsia="cs-CZ"/>
             </w:rPr>
           </w:pPr>
-          <w:hyperlink w:anchor="_Toc87959623" w:history="1">
+          <w:hyperlink w:anchor="_Toc90417325" w:history="1">
             <w:r>
               <w:rPr>
                 <w:rStyle w:val="Hypertextovodkaz"/>
@@ -2544,7 +2772,7 @@
                 <w:noProof/>
                 <w:webHidden/>
               </w:rPr>
-              <w:instrText xml:space="preserve"> PAGEREF _Toc87959623 \h </w:instrText>
+              <w:instrText xml:space="preserve"> PAGEREF _Toc90417325 \h </w:instrText>
             </w:r>
             <w:r>
               <w:rPr>
@@ -2588,7 +2816,7 @@
               <w:lang w:eastAsia="cs-CZ"/>
             </w:rPr>
           </w:pPr>
-          <w:hyperlink w:anchor="_Toc87959624" w:history="1">
+          <w:hyperlink w:anchor="_Toc90417326" w:history="1">
             <w:r>
               <w:rPr>
                 <w:rStyle w:val="Hypertextovodkaz"/>
@@ -2630,7 +2858,7 @@
                 <w:noProof/>
                 <w:webHidden/>
               </w:rPr>
-              <w:instrText xml:space="preserve"> PAGEREF _Toc87959624 \h </w:instrText>
+              <w:instrText xml:space="preserve"> PAGEREF _Toc90417326 \h </w:instrText>
             </w:r>
             <w:r>
               <w:rPr>
@@ -2674,7 +2902,7 @@
               <w:lang w:eastAsia="cs-CZ"/>
             </w:rPr>
           </w:pPr>
-          <w:hyperlink w:anchor="_Toc87959625" w:history="1">
+          <w:hyperlink w:anchor="_Toc90417327" w:history="1">
             <w:r>
               <w:rPr>
                 <w:rStyle w:val="Hypertextovodkaz"/>
@@ -2716,7 +2944,7 @@
                 <w:noProof/>
                 <w:webHidden/>
               </w:rPr>
-              <w:instrText xml:space="preserve"> PAGEREF _Toc87959625 \h </w:instrText>
+              <w:instrText xml:space="preserve"> PAGEREF _Toc90417327 \h </w:instrText>
             </w:r>
             <w:r>
               <w:rPr>
@@ -2760,7 +2988,7 @@
               <w:lang w:eastAsia="cs-CZ"/>
             </w:rPr>
           </w:pPr>
-          <w:hyperlink w:anchor="_Toc87959626" w:history="1">
+          <w:hyperlink w:anchor="_Toc90417328" w:history="1">
             <w:r>
               <w:rPr>
                 <w:rStyle w:val="Hypertextovodkaz"/>
@@ -2802,7 +3030,7 @@
                 <w:noProof/>
                 <w:webHidden/>
               </w:rPr>
-              <w:instrText xml:space="preserve"> PAGEREF _Toc87959626 \h </w:instrText>
+              <w:instrText xml:space="preserve"> PAGEREF _Toc90417328 \h </w:instrText>
             </w:r>
             <w:r>
               <w:rPr>
@@ -2822,7 +3050,7 @@
                 <w:noProof/>
                 <w:webHidden/>
               </w:rPr>
-              <w:t>10</w:t>
+              <w:t>11</w:t>
             </w:r>
             <w:r>
               <w:rPr>
@@ -2846,7 +3074,7 @@
               <w:lang w:eastAsia="cs-CZ"/>
             </w:rPr>
           </w:pPr>
-          <w:hyperlink w:anchor="_Toc87959627" w:history="1">
+          <w:hyperlink w:anchor="_Toc90417329" w:history="1">
             <w:r>
               <w:rPr>
                 <w:rStyle w:val="Hypertextovodkaz"/>
@@ -2888,7 +3116,7 @@
                 <w:noProof/>
                 <w:webHidden/>
               </w:rPr>
-              <w:instrText xml:space="preserve"> PAGEREF _Toc87959627 \h </w:instrText>
+              <w:instrText xml:space="preserve"> PAGEREF _Toc90417329 \h </w:instrText>
             </w:r>
             <w:r>
               <w:rPr>
@@ -2932,7 +3160,7 @@
               <w:lang w:eastAsia="cs-CZ"/>
             </w:rPr>
           </w:pPr>
-          <w:hyperlink w:anchor="_Toc87959628" w:history="1">
+          <w:hyperlink w:anchor="_Toc90417330" w:history="1">
             <w:r>
               <w:rPr>
                 <w:rStyle w:val="Hypertextovodkaz"/>
@@ -2974,7 +3202,7 @@
                 <w:noProof/>
                 <w:webHidden/>
               </w:rPr>
-              <w:instrText xml:space="preserve"> PAGEREF _Toc87959628 \h </w:instrText>
+              <w:instrText xml:space="preserve"> PAGEREF _Toc90417330 \h </w:instrText>
             </w:r>
             <w:r>
               <w:rPr>
@@ -2995,6 +3223,146 @@
                 <w:webHidden/>
               </w:rPr>
               <w:t>11</w:t>
+            </w:r>
+            <w:r>
+              <w:rPr>
+                <w:noProof/>
+                <w:webHidden/>
+              </w:rPr>
+              <w:fldChar w:fldCharType="end"/>
+            </w:r>
+          </w:hyperlink>
+        </w:p>
+        <w:p>
+          <w:pPr>
+            <w:pStyle w:val="Obsah2"/>
+            <w:tabs>
+              <w:tab w:val="right" w:leader="dot" w:pos="7926"/>
+            </w:tabs>
+            <w:rPr>
+              <w:rFonts w:eastAsiaTheme="minorEastAsia"/>
+              <w:noProof/>
+              <w:lang w:eastAsia="cs-CZ"/>
+            </w:rPr>
+          </w:pPr>
+          <w:hyperlink w:anchor="_Toc90417331" w:history="1">
+            <w:r>
+              <w:rPr>
+                <w:rStyle w:val="Hypertextovodkaz"/>
+                <w:noProof/>
+              </w:rPr>
+              <w:t>2.6 Překlad textů</w:t>
+            </w:r>
+            <w:r>
+              <w:rPr>
+                <w:noProof/>
+                <w:webHidden/>
+              </w:rPr>
+              <w:tab/>
+            </w:r>
+            <w:r>
+              <w:rPr>
+                <w:noProof/>
+                <w:webHidden/>
+              </w:rPr>
+              <w:fldChar w:fldCharType="begin"/>
+            </w:r>
+            <w:r>
+              <w:rPr>
+                <w:noProof/>
+                <w:webHidden/>
+              </w:rPr>
+              <w:instrText xml:space="preserve"> PAGEREF _Toc90417331 \h </w:instrText>
+            </w:r>
+            <w:r>
+              <w:rPr>
+                <w:noProof/>
+                <w:webHidden/>
+              </w:rPr>
+            </w:r>
+            <w:r>
+              <w:rPr>
+                <w:noProof/>
+                <w:webHidden/>
+              </w:rPr>
+              <w:fldChar w:fldCharType="separate"/>
+            </w:r>
+            <w:r>
+              <w:rPr>
+                <w:noProof/>
+                <w:webHidden/>
+              </w:rPr>
+              <w:t>13</w:t>
+            </w:r>
+            <w:r>
+              <w:rPr>
+                <w:noProof/>
+                <w:webHidden/>
+              </w:rPr>
+              <w:fldChar w:fldCharType="end"/>
+            </w:r>
+          </w:hyperlink>
+        </w:p>
+        <w:p>
+          <w:pPr>
+            <w:pStyle w:val="Obsah2"/>
+            <w:tabs>
+              <w:tab w:val="right" w:leader="dot" w:pos="7926"/>
+            </w:tabs>
+            <w:rPr>
+              <w:rFonts w:eastAsiaTheme="minorEastAsia"/>
+              <w:noProof/>
+              <w:lang w:eastAsia="cs-CZ"/>
+            </w:rPr>
+          </w:pPr>
+          <w:hyperlink w:anchor="_Toc90417332" w:history="1">
+            <w:r>
+              <w:rPr>
+                <w:rStyle w:val="Hypertextovodkaz"/>
+                <w:noProof/>
+              </w:rPr>
+              <w:t>2.7 Programovací jazyk</w:t>
+            </w:r>
+            <w:r>
+              <w:rPr>
+                <w:noProof/>
+                <w:webHidden/>
+              </w:rPr>
+              <w:tab/>
+            </w:r>
+            <w:r>
+              <w:rPr>
+                <w:noProof/>
+                <w:webHidden/>
+              </w:rPr>
+              <w:fldChar w:fldCharType="begin"/>
+            </w:r>
+            <w:r>
+              <w:rPr>
+                <w:noProof/>
+                <w:webHidden/>
+              </w:rPr>
+              <w:instrText xml:space="preserve"> PAGEREF _Toc90417332 \h </w:instrText>
+            </w:r>
+            <w:r>
+              <w:rPr>
+                <w:noProof/>
+                <w:webHidden/>
+              </w:rPr>
+            </w:r>
+            <w:r>
+              <w:rPr>
+                <w:noProof/>
+                <w:webHidden/>
+              </w:rPr>
+              <w:fldChar w:fldCharType="separate"/>
+            </w:r>
+            <w:r>
+              <w:rPr>
+                <w:noProof/>
+                <w:webHidden/>
+              </w:rPr>
+              <w:t>13</w:t>
             </w:r>
             <w:r>
               <w:rPr>
@@ -3051,7 +3419,7 @@
           <w:rFonts w:ascii="Times New Roman" w:hAnsi="Times New Roman" w:cs="Times New Roman"/>
         </w:rPr>
       </w:pPr>
-      <w:bookmarkStart w:id="0" w:name="_Toc87959610"/>
+      <w:bookmarkStart w:id="0" w:name="_Toc90417312"/>
       <w:r>
         <w:rPr>
           <w:rFonts w:ascii="Times New Roman" w:hAnsi="Times New Roman" w:cs="Times New Roman"/>
@@ -3082,7 +3450,7 @@
           <w:rFonts w:ascii="Times New Roman" w:hAnsi="Times New Roman" w:cs="Times New Roman"/>
         </w:rPr>
       </w:pPr>
-      <w:bookmarkStart w:id="1" w:name="_Toc87959611"/>
+      <w:bookmarkStart w:id="1" w:name="_Toc90417313"/>
       <w:r>
         <w:rPr>
           <w:rFonts w:ascii="Times New Roman" w:hAnsi="Times New Roman" w:cs="Times New Roman"/>
@@ -3117,16 +3485,18 @@
       <w:pPr>
         <w:pStyle w:val="Nadpis2"/>
       </w:pPr>
-      <w:bookmarkStart w:id="2" w:name="_Toc87959612"/>
+      <w:bookmarkStart w:id="2" w:name="_Toc90417314"/>
       <w:r>
         <w:t>2.1</w:t>
       </w:r>
       <w:r>
         <w:tab/>
       </w:r>
+      <w:proofErr w:type="spellStart"/>
       <w:r>
         <w:t>Augmented</w:t>
       </w:r>
+      <w:proofErr w:type="spellEnd"/>
       <w:r>
         <w:t xml:space="preserve"> reality</w:t>
       </w:r>
@@ -3140,11 +3510,33 @@
           <w:rFonts w:ascii="Times New Roman" w:hAnsi="Times New Roman" w:cs="Times New Roman"/>
         </w:rPr>
       </w:pPr>
-      <w:r>
-        <w:rPr>
-          <w:rFonts w:ascii="Times New Roman" w:hAnsi="Times New Roman" w:cs="Times New Roman"/>
-        </w:rPr>
-        <w:t>Augmented reality (AR), nebo také česky Rozšířená realita je v dnešní době často využívanou technilogií na poli mobilních zařízení. Pojďme si rozšířenou realitu blíže představit. O co se vlastně jedná a jaké má využití v mobilních aplikacích. Rozšířená realita je způsob zobrazení virtuálně vytvořených objektů do reálného prostoru</w:t>
+      <w:proofErr w:type="spellStart"/>
+      <w:r>
+        <w:rPr>
+          <w:rFonts w:ascii="Times New Roman" w:hAnsi="Times New Roman" w:cs="Times New Roman"/>
+        </w:rPr>
+        <w:t>Augmented</w:t>
+      </w:r>
+      <w:proofErr w:type="spellEnd"/>
+      <w:r>
+        <w:rPr>
+          <w:rFonts w:ascii="Times New Roman" w:hAnsi="Times New Roman" w:cs="Times New Roman"/>
+        </w:rPr>
+        <w:t xml:space="preserve"> reality (AR), nebo také česky Rozšířená realita je v dnešní době často využívanou </w:t>
+      </w:r>
+      <w:proofErr w:type="spellStart"/>
+      <w:r>
+        <w:rPr>
+          <w:rFonts w:ascii="Times New Roman" w:hAnsi="Times New Roman" w:cs="Times New Roman"/>
+        </w:rPr>
+        <w:t>technilogií</w:t>
+      </w:r>
+      <w:proofErr w:type="spellEnd"/>
+      <w:r>
+        <w:rPr>
+          <w:rFonts w:ascii="Times New Roman" w:hAnsi="Times New Roman" w:cs="Times New Roman"/>
+        </w:rPr>
+        <w:t xml:space="preserve"> na poli mobilních zařízení. Pojďme si rozšířenou realitu blíže představit. O co se vlastně jedná a jaké má využití v mobilních aplikacích. Rozšířená realita je způsob zobrazení virtuálně vytvořených objektů do reálného prostoru</w:t>
       </w:r>
       <w:r>
         <w:rPr>
@@ -3184,7 +3576,35 @@
           <w:rFonts w:ascii="Times New Roman" w:hAnsi="Times New Roman" w:cs="Times New Roman"/>
         </w:rPr>
         <w:tab/>
-        <w:t xml:space="preserve">Dnes můžeme vidět rozšířenou realitu běžně využitou například v edukativních aplikacích (Experience Real History -&gt; využití obrázků a virtuálních karet k zlepšení znalostí z historie), hrách (Pokémon GO -&gt; možnost zobrazení pokémonů v reálném prostředí) nebo na sociálních sítích (Facebook, Instagram nebo Snapchat -&gt; využívají filtry pro vylepšení fotek uživatelů). </w:t>
+        <w:t>Dnes můžeme vidět rozšířenou realitu běžně využitou například v edukativních aplikacích (</w:t>
+      </w:r>
+      <w:proofErr w:type="spellStart"/>
+      <w:r>
+        <w:rPr>
+          <w:rFonts w:ascii="Times New Roman" w:hAnsi="Times New Roman" w:cs="Times New Roman"/>
+        </w:rPr>
+        <w:t>Experience</w:t>
+      </w:r>
+      <w:proofErr w:type="spellEnd"/>
+      <w:r>
+        <w:rPr>
+          <w:rFonts w:ascii="Times New Roman" w:hAnsi="Times New Roman" w:cs="Times New Roman"/>
+        </w:rPr>
+        <w:t xml:space="preserve"> Real </w:t>
+      </w:r>
+      <w:proofErr w:type="spellStart"/>
+      <w:r>
+        <w:rPr>
+          <w:rFonts w:ascii="Times New Roman" w:hAnsi="Times New Roman" w:cs="Times New Roman"/>
+        </w:rPr>
+        <w:t>History</w:t>
+      </w:r>
+      <w:proofErr w:type="spellEnd"/>
+      <w:r>
+        <w:rPr>
+          <w:rFonts w:ascii="Times New Roman" w:hAnsi="Times New Roman" w:cs="Times New Roman"/>
+        </w:rPr>
+        <w:t xml:space="preserve"> -&gt; využití obrázků a virtuálních karet k zlepšení znalostí z historie), hrách (Pokémon GO -&gt; možnost zobrazení pokémonů v reálném prostředí) nebo na sociálních sítích (Facebook, Instagram nebo Snapchat -&gt; využívají filtry pro vylepšení fotek uživatelů). </w:t>
       </w:r>
     </w:p>
     <w:p>
@@ -3235,7 +3655,7 @@
         <w:pStyle w:val="Nadpis3"/>
       </w:pPr>
       <w:bookmarkStart w:id="3" w:name="_2.1.1_Knihovna_ARCore"/>
-      <w:bookmarkStart w:id="4" w:name="_Toc87959613"/>
+      <w:bookmarkStart w:id="4" w:name="_Toc90417315"/>
       <w:bookmarkEnd w:id="3"/>
       <w:r>
         <w:t>2.1.1</w:t>
@@ -3247,9 +3667,14 @@
         <w:t>Knihovna</w:t>
       </w:r>
       <w:r>
-        <w:t xml:space="preserve"> ARCore</w:t>
+        <w:t xml:space="preserve"> </w:t>
+      </w:r>
+      <w:proofErr w:type="spellStart"/>
+      <w:r>
+        <w:t>ARCore</w:t>
       </w:r>
       <w:bookmarkEnd w:id="4"/>
+      <w:proofErr w:type="spellEnd"/>
     </w:p>
     <w:p>
       <w:pPr>
@@ -3320,7 +3745,35 @@
         <w:rPr>
           <w:rFonts w:ascii="Times New Roman" w:hAnsi="Times New Roman" w:cs="Times New Roman"/>
         </w:rPr>
-        <w:t xml:space="preserve">Knihovna nepodporuje rozpoznávání 3D objektů, ovšem na GitHubu už je toto téma v issues </w:t>
+        <w:t xml:space="preserve">Knihovna nepodporuje rozpoznávání </w:t>
+      </w:r>
+      <w:proofErr w:type="gramStart"/>
+      <w:r>
+        <w:rPr>
+          <w:rFonts w:ascii="Times New Roman" w:hAnsi="Times New Roman" w:cs="Times New Roman"/>
+        </w:rPr>
+        <w:t>3D</w:t>
+      </w:r>
+      <w:proofErr w:type="gramEnd"/>
+      <w:r>
+        <w:rPr>
+          <w:rFonts w:ascii="Times New Roman" w:hAnsi="Times New Roman" w:cs="Times New Roman"/>
+        </w:rPr>
+        <w:t xml:space="preserve"> objektů, ovšem na GitHubu už je toto téma v </w:t>
+      </w:r>
+      <w:proofErr w:type="spellStart"/>
+      <w:r>
+        <w:rPr>
+          <w:rFonts w:ascii="Times New Roman" w:hAnsi="Times New Roman" w:cs="Times New Roman"/>
+        </w:rPr>
+        <w:t>issues</w:t>
+      </w:r>
+      <w:proofErr w:type="spellEnd"/>
+      <w:r>
+        <w:rPr>
+          <w:rFonts w:ascii="Times New Roman" w:hAnsi="Times New Roman" w:cs="Times New Roman"/>
+        </w:rPr>
+        <w:t xml:space="preserve"> </w:t>
       </w:r>
       <w:hyperlink w:anchor="ARCore" w:history="1">
         <w:r>
@@ -3348,16 +3801,21 @@
       <w:pPr>
         <w:pStyle w:val="Nadpis3"/>
       </w:pPr>
-      <w:bookmarkStart w:id="5" w:name="_Toc87959614"/>
+      <w:bookmarkStart w:id="5" w:name="_Toc90417316"/>
       <w:r>
         <w:lastRenderedPageBreak/>
         <w:t>2.1.2</w:t>
       </w:r>
       <w:r>
         <w:tab/>
-        <w:t>Knihovna ARKit</w:t>
+        <w:t xml:space="preserve">Knihovna </w:t>
+      </w:r>
+      <w:proofErr w:type="spellStart"/>
+      <w:r>
+        <w:t>ARKit</w:t>
       </w:r>
       <w:bookmarkEnd w:id="5"/>
+      <w:proofErr w:type="spellEnd"/>
     </w:p>
     <w:p>
       <w:pPr>
@@ -3394,39 +3852,115 @@
         <w:t xml:space="preserve">. Obsahuje dosti podobné funkce jako předešlá knihovna </w:t>
       </w:r>
       <w:hyperlink w:anchor="_2.1.1_Knihovna_ARCore" w:history="1">
+        <w:proofErr w:type="spellStart"/>
         <w:r>
           <w:rPr>
             <w:rFonts w:ascii="Times New Roman" w:hAnsi="Times New Roman" w:cs="Times New Roman"/>
           </w:rPr>
           <w:t>ARCore</w:t>
         </w:r>
+        <w:proofErr w:type="spellEnd"/>
       </w:hyperlink>
       <w:r>
         <w:rPr>
           <w:rFonts w:ascii="Times New Roman" w:hAnsi="Times New Roman" w:cs="Times New Roman"/>
         </w:rPr>
-        <w:t xml:space="preserve">, knihovna je obohacena o práci s 3D objekty a jejich rozpoznáváním, kterým zatím knihovna ARCore nedisponuje. </w:t>
-      </w:r>
-      <w:r>
-        <w:rPr>
-          <w:rFonts w:ascii="Times New Roman" w:hAnsi="Times New Roman" w:cs="Times New Roman"/>
-        </w:rPr>
-        <w:t>3D objekty by se v našem případě hodily, protože bychom mohli potřebovat skenovat například sochu či bistu. Knihovna je vytvořená a vylepšovaná firmou Apple, obsahuje rozsáhlou dokumentaci obohacenou o „best practices“ použití. Tím, že je knihovna od Apple, funguje pouze pro iOS a iPadOS.</w:t>
+        <w:t xml:space="preserve">, knihovna je obohacena o práci s 3D objekty a jejich rozpoznáváním, kterým zatím knihovna </w:t>
+      </w:r>
+      <w:proofErr w:type="spellStart"/>
+      <w:r>
+        <w:rPr>
+          <w:rFonts w:ascii="Times New Roman" w:hAnsi="Times New Roman" w:cs="Times New Roman"/>
+        </w:rPr>
+        <w:t>ARCore</w:t>
+      </w:r>
+      <w:proofErr w:type="spellEnd"/>
+      <w:r>
+        <w:rPr>
+          <w:rFonts w:ascii="Times New Roman" w:hAnsi="Times New Roman" w:cs="Times New Roman"/>
+        </w:rPr>
+        <w:t xml:space="preserve"> nedisponuje. </w:t>
+      </w:r>
+      <w:r>
+        <w:rPr>
+          <w:rFonts w:ascii="Times New Roman" w:hAnsi="Times New Roman" w:cs="Times New Roman"/>
+        </w:rPr>
+        <w:t xml:space="preserve">3D objekty by se v našem případě hodily, protože bychom mohli potřebovat skenovat například sochu či </w:t>
+      </w:r>
+      <w:proofErr w:type="spellStart"/>
+      <w:r>
+        <w:rPr>
+          <w:rFonts w:ascii="Times New Roman" w:hAnsi="Times New Roman" w:cs="Times New Roman"/>
+        </w:rPr>
+        <w:t>bistu</w:t>
+      </w:r>
+      <w:proofErr w:type="spellEnd"/>
+      <w:r>
+        <w:rPr>
+          <w:rFonts w:ascii="Times New Roman" w:hAnsi="Times New Roman" w:cs="Times New Roman"/>
+        </w:rPr>
+        <w:t>. Knihovna je vytvořená a vylepšovaná firmou Apple, obsahuje rozsáhlou dokumentaci obohacenou o „</w:t>
+      </w:r>
+      <w:proofErr w:type="spellStart"/>
+      <w:r>
+        <w:rPr>
+          <w:rFonts w:ascii="Times New Roman" w:hAnsi="Times New Roman" w:cs="Times New Roman"/>
+        </w:rPr>
+        <w:t>best</w:t>
+      </w:r>
+      <w:proofErr w:type="spellEnd"/>
+      <w:r>
+        <w:rPr>
+          <w:rFonts w:ascii="Times New Roman" w:hAnsi="Times New Roman" w:cs="Times New Roman"/>
+        </w:rPr>
+        <w:t xml:space="preserve"> </w:t>
+      </w:r>
+      <w:proofErr w:type="spellStart"/>
+      <w:r>
+        <w:rPr>
+          <w:rFonts w:ascii="Times New Roman" w:hAnsi="Times New Roman" w:cs="Times New Roman"/>
+        </w:rPr>
+        <w:t>practices</w:t>
+      </w:r>
+      <w:proofErr w:type="spellEnd"/>
+      <w:r>
+        <w:rPr>
+          <w:rFonts w:ascii="Times New Roman" w:hAnsi="Times New Roman" w:cs="Times New Roman"/>
+        </w:rPr>
+        <w:t xml:space="preserve">“ použití. Tím, že je knihovna od Apple, funguje pouze pro iOS a </w:t>
+      </w:r>
+      <w:proofErr w:type="spellStart"/>
+      <w:r>
+        <w:rPr>
+          <w:rFonts w:ascii="Times New Roman" w:hAnsi="Times New Roman" w:cs="Times New Roman"/>
+        </w:rPr>
+        <w:t>iPadOS</w:t>
+      </w:r>
+      <w:proofErr w:type="spellEnd"/>
+      <w:r>
+        <w:rPr>
+          <w:rFonts w:ascii="Times New Roman" w:hAnsi="Times New Roman" w:cs="Times New Roman"/>
+        </w:rPr>
+        <w:t>.</w:t>
       </w:r>
     </w:p>
     <w:p>
       <w:pPr>
         <w:pStyle w:val="Nadpis3"/>
       </w:pPr>
-      <w:bookmarkStart w:id="6" w:name="_Toc87959615"/>
+      <w:bookmarkStart w:id="6" w:name="_Toc90417317"/>
       <w:r>
         <w:t>2.1.3</w:t>
       </w:r>
       <w:r>
         <w:tab/>
+      </w:r>
+      <w:proofErr w:type="spellStart"/>
+      <w:r>
         <w:t>Wikitude</w:t>
       </w:r>
       <w:bookmarkEnd w:id="6"/>
+      <w:proofErr w:type="spellEnd"/>
     </w:p>
     <w:p>
       <w:pPr>
@@ -3439,13 +3973,83 @@
         <w:rPr>
           <w:rFonts w:ascii="Times New Roman" w:hAnsi="Times New Roman" w:cs="Times New Roman"/>
         </w:rPr>
-        <w:t xml:space="preserve">Jedná se o all-in-one framework, který podporuje jak Android, tak iOS. </w:t>
-      </w:r>
-      <w:r>
-        <w:rPr>
-          <w:rFonts w:ascii="Times New Roman" w:hAnsi="Times New Roman" w:cs="Times New Roman"/>
-        </w:rPr>
-        <w:t xml:space="preserve">Je to hlavní produkt firmy Wikitude. Má stejné funkcionality jako předešlé dvě knihovny, k tomu přidává své další, kterými jsou: Geolokace uživatele, implementace 3D objektů i s jejich skenováním a dokáže sledovat a více objektů zároveň a reagovat na jejich změny. Cena licence začíná od 2490 eur pro jedno použití nebo roční předplatné za 2990 eur </w:t>
+        <w:t xml:space="preserve">Jedná se o </w:t>
+      </w:r>
+      <w:proofErr w:type="spellStart"/>
+      <w:r>
+        <w:rPr>
+          <w:rFonts w:ascii="Times New Roman" w:hAnsi="Times New Roman" w:cs="Times New Roman"/>
+        </w:rPr>
+        <w:t>all</w:t>
+      </w:r>
+      <w:proofErr w:type="spellEnd"/>
+      <w:r>
+        <w:rPr>
+          <w:rFonts w:ascii="Times New Roman" w:hAnsi="Times New Roman" w:cs="Times New Roman"/>
+        </w:rPr>
+        <w:t>-in-</w:t>
+      </w:r>
+      <w:proofErr w:type="spellStart"/>
+      <w:r>
+        <w:rPr>
+          <w:rFonts w:ascii="Times New Roman" w:hAnsi="Times New Roman" w:cs="Times New Roman"/>
+        </w:rPr>
+        <w:t>one</w:t>
+      </w:r>
+      <w:proofErr w:type="spellEnd"/>
+      <w:r>
+        <w:rPr>
+          <w:rFonts w:ascii="Times New Roman" w:hAnsi="Times New Roman" w:cs="Times New Roman"/>
+        </w:rPr>
+        <w:t xml:space="preserve"> framework, který podporuje jak Android, tak iOS. </w:t>
+      </w:r>
+      <w:r>
+        <w:rPr>
+          <w:rFonts w:ascii="Times New Roman" w:hAnsi="Times New Roman" w:cs="Times New Roman"/>
+        </w:rPr>
+        <w:t xml:space="preserve">Je to hlavní produkt firmy </w:t>
+      </w:r>
+      <w:proofErr w:type="spellStart"/>
+      <w:r>
+        <w:rPr>
+          <w:rFonts w:ascii="Times New Roman" w:hAnsi="Times New Roman" w:cs="Times New Roman"/>
+        </w:rPr>
+        <w:t>Wikitude</w:t>
+      </w:r>
+      <w:proofErr w:type="spellEnd"/>
+      <w:r>
+        <w:rPr>
+          <w:rFonts w:ascii="Times New Roman" w:hAnsi="Times New Roman" w:cs="Times New Roman"/>
+        </w:rPr>
+        <w:t xml:space="preserve">. Má stejné funkcionality jako předešlé dvě knihovny, k tomu přidává své další, kterými jsou: </w:t>
+      </w:r>
+      <w:proofErr w:type="spellStart"/>
+      <w:r>
+        <w:rPr>
+          <w:rFonts w:ascii="Times New Roman" w:hAnsi="Times New Roman" w:cs="Times New Roman"/>
+        </w:rPr>
+        <w:t>Geolokace</w:t>
+      </w:r>
+      <w:proofErr w:type="spellEnd"/>
+      <w:r>
+        <w:rPr>
+          <w:rFonts w:ascii="Times New Roman" w:hAnsi="Times New Roman" w:cs="Times New Roman"/>
+        </w:rPr>
+        <w:t xml:space="preserve"> uživatele, implementace </w:t>
+      </w:r>
+      <w:proofErr w:type="gramStart"/>
+      <w:r>
+        <w:rPr>
+          <w:rFonts w:ascii="Times New Roman" w:hAnsi="Times New Roman" w:cs="Times New Roman"/>
+        </w:rPr>
+        <w:t>3D</w:t>
+      </w:r>
+      <w:proofErr w:type="gramEnd"/>
+      <w:r>
+        <w:rPr>
+          <w:rFonts w:ascii="Times New Roman" w:hAnsi="Times New Roman" w:cs="Times New Roman"/>
+        </w:rPr>
+        <w:t xml:space="preserve"> objektů i s jejich skenováním a dokáže sledovat a více objektů zároveň a reagovat na jejich změny. Cena licence začíná od 2490 eur pro jedno použití nebo roční předplatné za 2990 eur </w:t>
       </w:r>
       <w:hyperlink w:anchor="wikitude" w:history="1">
         <w:r>
@@ -3467,7 +4071,7 @@
       <w:pPr>
         <w:pStyle w:val="Nadpis3"/>
       </w:pPr>
-      <w:bookmarkStart w:id="7" w:name="_Toc87959616"/>
+      <w:bookmarkStart w:id="7" w:name="_Toc90417318"/>
       <w:r>
         <w:t>2.1.4</w:t>
       </w:r>
@@ -3505,7 +4109,35 @@
         <w:rPr>
           <w:rFonts w:ascii="Times New Roman" w:hAnsi="Times New Roman" w:cs="Times New Roman"/>
         </w:rPr>
-        <w:t xml:space="preserve"> bylo ARCore. Bohužel ARCore neumí rozpoznávat 3D modely, tudíž by muselo být „obohaceno“ o nějaký </w:t>
+        <w:t xml:space="preserve"> bylo </w:t>
+      </w:r>
+      <w:proofErr w:type="spellStart"/>
+      <w:r>
+        <w:rPr>
+          <w:rFonts w:ascii="Times New Roman" w:hAnsi="Times New Roman" w:cs="Times New Roman"/>
+        </w:rPr>
+        <w:t>ARCore</w:t>
+      </w:r>
+      <w:proofErr w:type="spellEnd"/>
+      <w:r>
+        <w:rPr>
+          <w:rFonts w:ascii="Times New Roman" w:hAnsi="Times New Roman" w:cs="Times New Roman"/>
+        </w:rPr>
+        <w:t xml:space="preserve">. Bohužel </w:t>
+      </w:r>
+      <w:proofErr w:type="spellStart"/>
+      <w:r>
+        <w:rPr>
+          <w:rFonts w:ascii="Times New Roman" w:hAnsi="Times New Roman" w:cs="Times New Roman"/>
+        </w:rPr>
+        <w:t>ARCore</w:t>
+      </w:r>
+      <w:proofErr w:type="spellEnd"/>
+      <w:r>
+        <w:rPr>
+          <w:rFonts w:ascii="Times New Roman" w:hAnsi="Times New Roman" w:cs="Times New Roman"/>
+        </w:rPr>
+        <w:t xml:space="preserve"> neumí rozpoznávat 3D modely, tudíž by muselo být „obohaceno“ o nějaký </w:t>
       </w:r>
       <w:r>
         <w:rPr>
@@ -3523,8 +4155,30 @@
         <w:rPr>
           <w:rFonts w:ascii="Times New Roman" w:hAnsi="Times New Roman" w:cs="Times New Roman"/>
         </w:rPr>
-        <w:t>dokázal rozpoznávat objekty. Implementace a spojení skeneru a ARCore by bylo složité a aplikaci by to z mého pohledu tolik nevylepšilo. Zároveň by se musela zajistit komunikace mezi serverem, skenerem a ARCore</w:t>
-      </w:r>
+        <w:t xml:space="preserve">dokázal rozpoznávat objekty. Implementace a spojení skeneru a </w:t>
+      </w:r>
+      <w:proofErr w:type="spellStart"/>
+      <w:r>
+        <w:rPr>
+          <w:rFonts w:ascii="Times New Roman" w:hAnsi="Times New Roman" w:cs="Times New Roman"/>
+        </w:rPr>
+        <w:t>ARCore</w:t>
+      </w:r>
+      <w:proofErr w:type="spellEnd"/>
+      <w:r>
+        <w:rPr>
+          <w:rFonts w:ascii="Times New Roman" w:hAnsi="Times New Roman" w:cs="Times New Roman"/>
+        </w:rPr>
+        <w:t xml:space="preserve"> by bylo složité a aplikaci by to z mého pohledu tolik nevylepšilo. Zároveň by se musela zajistit komunikace mezi serverem, skenerem a </w:t>
+      </w:r>
+      <w:proofErr w:type="spellStart"/>
+      <w:r>
+        <w:rPr>
+          <w:rFonts w:ascii="Times New Roman" w:hAnsi="Times New Roman" w:cs="Times New Roman"/>
+        </w:rPr>
+        <w:t>ARCore</w:t>
+      </w:r>
+      <w:proofErr w:type="spellEnd"/>
       <w:r>
         <w:rPr>
           <w:rFonts w:ascii="Times New Roman" w:hAnsi="Times New Roman" w:cs="Times New Roman"/>
@@ -3541,14 +4195,28 @@
         <w:rPr>
           <w:rFonts w:ascii="Times New Roman" w:hAnsi="Times New Roman" w:cs="Times New Roman"/>
         </w:rPr>
-        <w:t>Možným využitím rozšířené reality by bylo, že data, která by přišla ze serveru (například po naskenování QR kódu) by se zobrazila jako text/fotka do volného prostoru vedle exponátu, tuto funkcionalitu ARCore umí a dal by se případně k tomuto využít.</w:t>
+        <w:t xml:space="preserve">Možným využitím rozšířené reality by bylo, že data, která by přišla ze serveru (například po naskenování QR kódu) by se zobrazila jako text/fotka do volného prostoru vedle exponátu, tuto funkcionalitu </w:t>
+      </w:r>
+      <w:proofErr w:type="spellStart"/>
+      <w:r>
+        <w:rPr>
+          <w:rFonts w:ascii="Times New Roman" w:hAnsi="Times New Roman" w:cs="Times New Roman"/>
+        </w:rPr>
+        <w:t>ARCore</w:t>
+      </w:r>
+      <w:proofErr w:type="spellEnd"/>
+      <w:r>
+        <w:rPr>
+          <w:rFonts w:ascii="Times New Roman" w:hAnsi="Times New Roman" w:cs="Times New Roman"/>
+        </w:rPr>
+        <w:t xml:space="preserve"> umí a dal by se případně k tomuto využít.</w:t>
       </w:r>
     </w:p>
     <w:p>
       <w:pPr>
         <w:pStyle w:val="Nadpis2"/>
       </w:pPr>
-      <w:bookmarkStart w:id="8" w:name="_Toc87959617"/>
+      <w:bookmarkStart w:id="8" w:name="_Toc90417319"/>
       <w:r>
         <w:t>2.2</w:t>
       </w:r>
@@ -3667,7 +4335,7 @@
         <w:pStyle w:val="Nadpis3"/>
       </w:pPr>
       <w:bookmarkStart w:id="9" w:name="_2.2.1_Knihovna_ZXing"/>
-      <w:bookmarkStart w:id="10" w:name="_Toc87959618"/>
+      <w:bookmarkStart w:id="10" w:name="_Toc90417320"/>
       <w:bookmarkEnd w:id="9"/>
       <w:r>
         <w:t>2.2.1</w:t>
@@ -3676,8 +4344,13 @@
         <w:tab/>
         <w:t xml:space="preserve">Knihovna </w:t>
       </w:r>
-      <w:r>
-        <w:t>Barcode scanner</w:t>
+      <w:proofErr w:type="spellStart"/>
+      <w:r>
+        <w:t>Barcode</w:t>
+      </w:r>
+      <w:proofErr w:type="spellEnd"/>
+      <w:r>
+        <w:t xml:space="preserve"> scanner</w:t>
       </w:r>
       <w:bookmarkEnd w:id="10"/>
     </w:p>
@@ -3699,7 +4372,35 @@
         <w:rPr>
           <w:rFonts w:ascii="Times New Roman" w:hAnsi="Times New Roman" w:cs="Times New Roman"/>
         </w:rPr>
-        <w:t xml:space="preserve"> Základ knihovny je postaven na ZXing („Zebra Crossing“) knihovně. </w:t>
+        <w:t xml:space="preserve"> Základ knihovny je postaven na </w:t>
+      </w:r>
+      <w:proofErr w:type="spellStart"/>
+      <w:r>
+        <w:rPr>
+          <w:rFonts w:ascii="Times New Roman" w:hAnsi="Times New Roman" w:cs="Times New Roman"/>
+        </w:rPr>
+        <w:t>ZXing</w:t>
+      </w:r>
+      <w:proofErr w:type="spellEnd"/>
+      <w:r>
+        <w:rPr>
+          <w:rFonts w:ascii="Times New Roman" w:hAnsi="Times New Roman" w:cs="Times New Roman"/>
+        </w:rPr>
+        <w:t xml:space="preserve"> („Zebra </w:t>
+      </w:r>
+      <w:proofErr w:type="spellStart"/>
+      <w:r>
+        <w:rPr>
+          <w:rFonts w:ascii="Times New Roman" w:hAnsi="Times New Roman" w:cs="Times New Roman"/>
+        </w:rPr>
+        <w:t>Crossing</w:t>
+      </w:r>
+      <w:proofErr w:type="spellEnd"/>
+      <w:r>
+        <w:rPr>
+          <w:rFonts w:ascii="Times New Roman" w:hAnsi="Times New Roman" w:cs="Times New Roman"/>
+        </w:rPr>
+        <w:t xml:space="preserve">“) knihovně. </w:t>
       </w:r>
       <w:r>
         <w:rPr>
@@ -3736,13 +4437,41 @@
         <w:rPr>
           <w:rFonts w:ascii="Times New Roman" w:hAnsi="Times New Roman" w:cs="Times New Roman"/>
         </w:rPr>
-        <w:t>Od roku 2020 již není udržovaná a updatovaná.</w:t>
-      </w:r>
-      <w:r>
-        <w:rPr>
-          <w:rFonts w:ascii="Times New Roman" w:hAnsi="Times New Roman" w:cs="Times New Roman"/>
-        </w:rPr>
-        <w:t xml:space="preserve"> Odkaz na Github s knihovnou </w:t>
+        <w:t xml:space="preserve">Od roku 2020 již není udržovaná a </w:t>
+      </w:r>
+      <w:proofErr w:type="spellStart"/>
+      <w:r>
+        <w:rPr>
+          <w:rFonts w:ascii="Times New Roman" w:hAnsi="Times New Roman" w:cs="Times New Roman"/>
+        </w:rPr>
+        <w:t>updatovaná</w:t>
+      </w:r>
+      <w:proofErr w:type="spellEnd"/>
+      <w:r>
+        <w:rPr>
+          <w:rFonts w:ascii="Times New Roman" w:hAnsi="Times New Roman" w:cs="Times New Roman"/>
+        </w:rPr>
+        <w:t>.</w:t>
+      </w:r>
+      <w:r>
+        <w:rPr>
+          <w:rFonts w:ascii="Times New Roman" w:hAnsi="Times New Roman" w:cs="Times New Roman"/>
+        </w:rPr>
+        <w:t xml:space="preserve"> Odkaz na </w:t>
+      </w:r>
+      <w:proofErr w:type="spellStart"/>
+      <w:r>
+        <w:rPr>
+          <w:rFonts w:ascii="Times New Roman" w:hAnsi="Times New Roman" w:cs="Times New Roman"/>
+        </w:rPr>
+        <w:t>Github</w:t>
+      </w:r>
+      <w:proofErr w:type="spellEnd"/>
+      <w:r>
+        <w:rPr>
+          <w:rFonts w:ascii="Times New Roman" w:hAnsi="Times New Roman" w:cs="Times New Roman"/>
+        </w:rPr>
+        <w:t xml:space="preserve"> s knihovnou </w:t>
       </w:r>
       <w:hyperlink w:anchor="ZXing" w:history="1">
         <w:r>
@@ -3764,13 +4493,21 @@
       <w:pPr>
         <w:pStyle w:val="Nadpis3"/>
       </w:pPr>
-      <w:bookmarkStart w:id="11" w:name="_Toc87959619"/>
+      <w:bookmarkStart w:id="11" w:name="_Toc90417321"/>
       <w:r>
         <w:t>2.2.2</w:t>
       </w:r>
       <w:r>
         <w:tab/>
-        <w:t>Knihovna Code scanner</w:t>
+        <w:t xml:space="preserve">Knihovna </w:t>
+      </w:r>
+      <w:proofErr w:type="spellStart"/>
+      <w:r>
+        <w:t>Code</w:t>
+      </w:r>
+      <w:proofErr w:type="spellEnd"/>
+      <w:r>
+        <w:t xml:space="preserve"> scanner</w:t>
       </w:r>
       <w:bookmarkEnd w:id="11"/>
     </w:p>
@@ -3794,6 +4531,7 @@
         <w:t xml:space="preserve">Základ knihovny je postaven na předešlé knihovně </w:t>
       </w:r>
       <w:hyperlink w:anchor="_2.2.1_Knihovna_ZXing" w:history="1">
+        <w:proofErr w:type="spellStart"/>
         <w:r>
           <w:rPr>
             <w:rStyle w:val="Hypertextovodkaz"/>
@@ -3801,6 +4539,7 @@
           </w:rPr>
           <w:t>ZXing</w:t>
         </w:r>
+        <w:proofErr w:type="spellEnd"/>
       </w:hyperlink>
       <w:r>
         <w:rPr>
@@ -3824,13 +4563,35 @@
         <w:rPr>
           <w:rFonts w:ascii="Times New Roman" w:hAnsi="Times New Roman" w:cs="Times New Roman"/>
         </w:rPr>
-        <w:t xml:space="preserve"> a autofocus</w:t>
-      </w:r>
-      <w:r>
-        <w:rPr>
-          <w:rFonts w:ascii="Times New Roman" w:hAnsi="Times New Roman" w:cs="Times New Roman"/>
-        </w:rPr>
-        <w:t>. Funguje pro Android API 19+, verze 4.4 KitKat.</w:t>
+        <w:t xml:space="preserve"> a </w:t>
+      </w:r>
+      <w:proofErr w:type="spellStart"/>
+      <w:r>
+        <w:rPr>
+          <w:rFonts w:ascii="Times New Roman" w:hAnsi="Times New Roman" w:cs="Times New Roman"/>
+        </w:rPr>
+        <w:t>autofocus</w:t>
+      </w:r>
+      <w:proofErr w:type="spellEnd"/>
+      <w:r>
+        <w:rPr>
+          <w:rFonts w:ascii="Times New Roman" w:hAnsi="Times New Roman" w:cs="Times New Roman"/>
+        </w:rPr>
+        <w:t xml:space="preserve">. Funguje pro Android API 19+, verze 4.4 </w:t>
+      </w:r>
+      <w:proofErr w:type="spellStart"/>
+      <w:r>
+        <w:rPr>
+          <w:rFonts w:ascii="Times New Roman" w:hAnsi="Times New Roman" w:cs="Times New Roman"/>
+        </w:rPr>
+        <w:t>KitKat</w:t>
+      </w:r>
+      <w:proofErr w:type="spellEnd"/>
+      <w:r>
+        <w:rPr>
+          <w:rFonts w:ascii="Times New Roman" w:hAnsi="Times New Roman" w:cs="Times New Roman"/>
+        </w:rPr>
+        <w:t>.</w:t>
       </w:r>
       <w:r>
         <w:rPr>
@@ -3866,7 +4627,21 @@
         <w:rPr>
           <w:rFonts w:ascii="Times New Roman" w:hAnsi="Times New Roman" w:cs="Times New Roman"/>
         </w:rPr>
-        <w:t xml:space="preserve"> tak i pro Javu. Odkaz na Github </w:t>
+        <w:t xml:space="preserve"> tak i pro Javu. Odkaz na </w:t>
+      </w:r>
+      <w:proofErr w:type="spellStart"/>
+      <w:r>
+        <w:rPr>
+          <w:rFonts w:ascii="Times New Roman" w:hAnsi="Times New Roman" w:cs="Times New Roman"/>
+        </w:rPr>
+        <w:t>Github</w:t>
+      </w:r>
+      <w:proofErr w:type="spellEnd"/>
+      <w:r>
+        <w:rPr>
+          <w:rFonts w:ascii="Times New Roman" w:hAnsi="Times New Roman" w:cs="Times New Roman"/>
+        </w:rPr>
+        <w:t xml:space="preserve"> </w:t>
       </w:r>
       <w:hyperlink w:anchor="CodeScanner" w:history="1">
         <w:r>
@@ -3888,15 +4663,20 @@
       <w:pPr>
         <w:pStyle w:val="Nadpis3"/>
       </w:pPr>
-      <w:bookmarkStart w:id="12" w:name="_Toc87959620"/>
+      <w:bookmarkStart w:id="12" w:name="_Toc90417322"/>
       <w:r>
         <w:t>2.2.3</w:t>
       </w:r>
       <w:r>
         <w:tab/>
-        <w:t>Knihovna MobileVisionBarcodeScanner</w:t>
+        <w:t xml:space="preserve">Knihovna </w:t>
+      </w:r>
+      <w:proofErr w:type="spellStart"/>
+      <w:r>
+        <w:t>MobileVisionBarcodeScanner</w:t>
       </w:r>
       <w:bookmarkEnd w:id="12"/>
+      <w:proofErr w:type="spellEnd"/>
     </w:p>
     <w:p>
       <w:pPr>
@@ -3915,7 +4695,35 @@
         <w:rPr>
           <w:rFonts w:ascii="Times New Roman" w:hAnsi="Times New Roman" w:cs="Times New Roman"/>
         </w:rPr>
-        <w:t xml:space="preserve">Tato knihovna je hodně podobná té předešlé (Code scanner). Hlavním rozdílem je, že dovoluje uživateli více si konfigurovat snímač kódu. Samozřejmě pokud programátor tyto funkce nezakáže. Podporuje autofocus, vykresluje čtverec kolem aktuálně skenovaného kódu. Odkaz na knihovnu </w:t>
+        <w:t>Tato knihovna je hodně podobná té předešlé (</w:t>
+      </w:r>
+      <w:proofErr w:type="spellStart"/>
+      <w:r>
+        <w:rPr>
+          <w:rFonts w:ascii="Times New Roman" w:hAnsi="Times New Roman" w:cs="Times New Roman"/>
+        </w:rPr>
+        <w:t>Code</w:t>
+      </w:r>
+      <w:proofErr w:type="spellEnd"/>
+      <w:r>
+        <w:rPr>
+          <w:rFonts w:ascii="Times New Roman" w:hAnsi="Times New Roman" w:cs="Times New Roman"/>
+        </w:rPr>
+        <w:t xml:space="preserve"> scanner). Hlavním rozdílem je, že dovoluje uživateli více si konfigurovat snímač kódu. Samozřejmě pokud programátor tyto funkce nezakáže. Podporuje </w:t>
+      </w:r>
+      <w:proofErr w:type="spellStart"/>
+      <w:r>
+        <w:rPr>
+          <w:rFonts w:ascii="Times New Roman" w:hAnsi="Times New Roman" w:cs="Times New Roman"/>
+        </w:rPr>
+        <w:t>autofocus</w:t>
+      </w:r>
+      <w:proofErr w:type="spellEnd"/>
+      <w:r>
+        <w:rPr>
+          <w:rFonts w:ascii="Times New Roman" w:hAnsi="Times New Roman" w:cs="Times New Roman"/>
+        </w:rPr>
+        <w:t xml:space="preserve">, vykresluje čtverec kolem aktuálně skenovaného kódu. Odkaz na knihovnu </w:t>
       </w:r>
       <w:hyperlink w:anchor="MobileVision" w:history="1">
         <w:r>
@@ -3937,7 +4745,7 @@
       <w:pPr>
         <w:pStyle w:val="Nadpis3"/>
       </w:pPr>
-      <w:bookmarkStart w:id="13" w:name="_Toc87959621"/>
+      <w:bookmarkStart w:id="13" w:name="_Toc90417323"/>
       <w:r>
         <w:t>2.2.4</w:t>
       </w:r>
@@ -3950,6 +4758,9 @@
     <w:p>
       <w:pPr>
         <w:jc w:val="both"/>
+        <w:rPr>
+          <w:rFonts w:ascii="Times New Roman" w:hAnsi="Times New Roman" w:cs="Times New Roman"/>
+        </w:rPr>
       </w:pPr>
       <w:r>
         <w:tab/>
@@ -3987,9 +4798,20 @@
     </w:p>
     <w:p>
       <w:pPr>
+        <w:jc w:val="both"/>
+      </w:pPr>
+      <w:r>
+        <w:rPr>
+          <w:rFonts w:ascii="Times New Roman" w:hAnsi="Times New Roman" w:cs="Times New Roman"/>
+        </w:rPr>
+        <w:t>Na druhou stranu, skenování QR kódu je pro uživatele jednoduší, protože se dá skenovat například i vzhůru nohama. To znamená, že po uživateli nechceme, aby musel otáčet telefon do různých úhlů. Zároveň je v dnešní době používání QR kódu moderní, a většině uživatelům tak rychle dojde, že zrovna toto mají naskenovat.</w:t>
+      </w:r>
+    </w:p>
+    <w:p>
+      <w:pPr>
         <w:pStyle w:val="Nadpis3"/>
       </w:pPr>
-      <w:bookmarkStart w:id="14" w:name="_Toc87959622"/>
+      <w:bookmarkStart w:id="14" w:name="_Toc90417324"/>
       <w:r>
         <w:t>2.2.4</w:t>
       </w:r>
@@ -4023,7 +4845,21 @@
         <w:rPr>
           <w:rFonts w:ascii="Times New Roman" w:hAnsi="Times New Roman" w:cs="Times New Roman"/>
         </w:rPr>
-        <w:t xml:space="preserve"> Všechny z výše vypsaných knihoven by se dali pro realizaci využít. Osobně jsem si práci s těmito knihovnami zkoušel a nejlépe se mi pracovali s druhou knihovnou (Code scanner).</w:t>
+        <w:t xml:space="preserve"> Všechny z výše vypsaných knihoven by se dali pro realizaci využít. Osobně jsem si práci s těmito knihovnami zkoušel a nejlépe se mi pracovali s druhou knihovnou (</w:t>
+      </w:r>
+      <w:proofErr w:type="spellStart"/>
+      <w:r>
+        <w:rPr>
+          <w:rFonts w:ascii="Times New Roman" w:hAnsi="Times New Roman" w:cs="Times New Roman"/>
+        </w:rPr>
+        <w:t>Code</w:t>
+      </w:r>
+      <w:proofErr w:type="spellEnd"/>
+      <w:r>
+        <w:rPr>
+          <w:rFonts w:ascii="Times New Roman" w:hAnsi="Times New Roman" w:cs="Times New Roman"/>
+        </w:rPr>
+        <w:t xml:space="preserve"> scanner).</w:t>
       </w:r>
       <w:r>
         <w:rPr>
@@ -4068,7 +4904,21 @@
         <w:rPr>
           <w:rFonts w:ascii="Times New Roman" w:hAnsi="Times New Roman" w:cs="Times New Roman"/>
         </w:rPr>
-        <w:t xml:space="preserve">více „user friendly“ použití QR kódu, v dnešní době jsou QR kódy na hodně místech použity a uživatel si rychle spojí, že QR kód má naskenovat. Výsledek bude záviset na preferenci </w:t>
+        <w:t xml:space="preserve">více „user </w:t>
+      </w:r>
+      <w:proofErr w:type="spellStart"/>
+      <w:r>
+        <w:rPr>
+          <w:rFonts w:ascii="Times New Roman" w:hAnsi="Times New Roman" w:cs="Times New Roman"/>
+        </w:rPr>
+        <w:t>friendly</w:t>
+      </w:r>
+      <w:proofErr w:type="spellEnd"/>
+      <w:r>
+        <w:rPr>
+          <w:rFonts w:ascii="Times New Roman" w:hAnsi="Times New Roman" w:cs="Times New Roman"/>
+        </w:rPr>
+        <w:t xml:space="preserve">“ použití QR kódu, v dnešní době jsou QR kódy na hodně místech použity a uživatel si rychle spojí, že QR kód má naskenovat. Výsledek bude záviset na preferenci </w:t>
       </w:r>
       <w:r>
         <w:rPr>
@@ -4081,15 +4931,20 @@
       <w:pPr>
         <w:pStyle w:val="Nadpis2"/>
       </w:pPr>
-      <w:bookmarkStart w:id="15" w:name="_Toc87959623"/>
+      <w:bookmarkStart w:id="15" w:name="_Toc90417325"/>
       <w:r>
         <w:t>2.3</w:t>
       </w:r>
       <w:r>
         <w:tab/>
-        <w:t>Text to speech</w:t>
+        <w:t xml:space="preserve">Text to </w:t>
+      </w:r>
+      <w:proofErr w:type="spellStart"/>
+      <w:r>
+        <w:t>speech</w:t>
       </w:r>
       <w:bookmarkEnd w:id="15"/>
+      <w:proofErr w:type="spellEnd"/>
     </w:p>
     <w:p>
       <w:pPr>
@@ -4108,7 +4963,21 @@
         <w:rPr>
           <w:rFonts w:ascii="Times New Roman" w:hAnsi="Times New Roman" w:cs="Times New Roman"/>
         </w:rPr>
-        <w:t>Česky lze říkat „Text na řeč“ nebo lépe „Syntéza řeči“. Programy používané pro syntézu řeči produkují slova, v lepším případě celé věty přesně tak, jak je psané v textu, který čtou. Využívají k tomu databáze, kde jsou uloženy fóny, difóny nebo celá slova. Díky této interpretaci program dokáže poskládat celá slova a věty v jeden celek.</w:t>
+        <w:t xml:space="preserve">Česky lze říkat „Text na řeč“ nebo lépe „Syntéza řeči“. Programy používané pro syntézu řeči produkují slova, v lepším případě celé věty přesně tak, jak je psané v textu, který čtou. Využívají k tomu databáze, kde jsou uloženy fóny, </w:t>
+      </w:r>
+      <w:proofErr w:type="spellStart"/>
+      <w:r>
+        <w:rPr>
+          <w:rFonts w:ascii="Times New Roman" w:hAnsi="Times New Roman" w:cs="Times New Roman"/>
+        </w:rPr>
+        <w:t>difóny</w:t>
+      </w:r>
+      <w:proofErr w:type="spellEnd"/>
+      <w:r>
+        <w:rPr>
+          <w:rFonts w:ascii="Times New Roman" w:hAnsi="Times New Roman" w:cs="Times New Roman"/>
+        </w:rPr>
+        <w:t xml:space="preserve"> nebo celá slova. Díky této interpretaci program dokáže poskládat celá slova a věty v jeden celek.</w:t>
       </w:r>
     </w:p>
     <w:p>
@@ -4123,13 +4992,28 @@
           <w:rFonts w:ascii="Times New Roman" w:hAnsi="Times New Roman" w:cs="Times New Roman"/>
         </w:rPr>
         <w:tab/>
-        <w:t>Fón neboli hláska je základním prvkem mluvené řeči. Tvorbou a fyzikálními vlastnostmi fónu se zabývá vědní disciplína fonetika. Difón</w:t>
-      </w:r>
-      <w:r>
-        <w:rPr>
-          <w:rFonts w:ascii="Times New Roman" w:hAnsi="Times New Roman" w:cs="Times New Roman"/>
-        </w:rPr>
-        <w:t xml:space="preserve"> je část zvukové informace skládající se ze dvou </w:t>
+        <w:t xml:space="preserve">Fón neboli hláska je základním prvkem mluvené řeči. Tvorbou a fyzikálními vlastnostmi fónu se zabývá vědní disciplína fonetika. </w:t>
+      </w:r>
+      <w:proofErr w:type="spellStart"/>
+      <w:r>
+        <w:rPr>
+          <w:rFonts w:ascii="Times New Roman" w:hAnsi="Times New Roman" w:cs="Times New Roman"/>
+        </w:rPr>
+        <w:t>Difón</w:t>
+      </w:r>
+      <w:proofErr w:type="spellEnd"/>
+      <w:r>
+        <w:rPr>
+          <w:rFonts w:ascii="Times New Roman" w:hAnsi="Times New Roman" w:cs="Times New Roman"/>
+        </w:rPr>
+        <w:t xml:space="preserve"> je část zvukové informace </w:t>
+      </w:r>
+      <w:r>
+        <w:rPr>
+          <w:rFonts w:ascii="Times New Roman" w:hAnsi="Times New Roman" w:cs="Times New Roman"/>
+        </w:rPr>
+        <w:lastRenderedPageBreak/>
+        <w:t xml:space="preserve">skládající se ze dvou </w:t>
       </w:r>
       <w:r>
         <w:rPr>
@@ -4147,7 +5031,21 @@
         <w:rPr>
           <w:rFonts w:ascii="Times New Roman" w:hAnsi="Times New Roman" w:cs="Times New Roman"/>
         </w:rPr>
-        <w:t xml:space="preserve"> Laicky by se dalo říct, že fón je písmeno a difón je slabika. </w:t>
+        <w:t xml:space="preserve"> Laicky by se dalo říct, že fón je písmeno a </w:t>
+      </w:r>
+      <w:proofErr w:type="spellStart"/>
+      <w:r>
+        <w:rPr>
+          <w:rFonts w:ascii="Times New Roman" w:hAnsi="Times New Roman" w:cs="Times New Roman"/>
+        </w:rPr>
+        <w:t>difón</w:t>
+      </w:r>
+      <w:proofErr w:type="spellEnd"/>
+      <w:r>
+        <w:rPr>
+          <w:rFonts w:ascii="Times New Roman" w:hAnsi="Times New Roman" w:cs="Times New Roman"/>
+        </w:rPr>
+        <w:t xml:space="preserve"> je slabika. </w:t>
       </w:r>
     </w:p>
     <w:p>
@@ -4162,14 +5060,21 @@
           <w:rFonts w:ascii="Times New Roman" w:hAnsi="Times New Roman" w:cs="Times New Roman"/>
         </w:rPr>
         <w:tab/>
-        <w:t xml:space="preserve">Implementovat funkci text to speech do mobilního průvodce by šlo tím způsobem, že by uživateli byla nabídnuta možnost, zda daný přeložený text chce přečíst. Ze serveru </w:t>
-      </w:r>
-      <w:r>
-        <w:rPr>
-          <w:rFonts w:ascii="Times New Roman" w:hAnsi="Times New Roman" w:cs="Times New Roman"/>
-        </w:rPr>
-        <w:lastRenderedPageBreak/>
-        <w:t xml:space="preserve">přijde odpověď v podobě textu k danému exponátu, uživatele bychom se zeptali, zda se chce daný přeložený text přečíst sám, nebo pokud má sluchátka, zda text chce přečíst pomocí „aplikace“. </w:t>
+        <w:t xml:space="preserve">Implementovat funkci text to </w:t>
+      </w:r>
+      <w:proofErr w:type="spellStart"/>
+      <w:r>
+        <w:rPr>
+          <w:rFonts w:ascii="Times New Roman" w:hAnsi="Times New Roman" w:cs="Times New Roman"/>
+        </w:rPr>
+        <w:t>speech</w:t>
+      </w:r>
+      <w:proofErr w:type="spellEnd"/>
+      <w:r>
+        <w:rPr>
+          <w:rFonts w:ascii="Times New Roman" w:hAnsi="Times New Roman" w:cs="Times New Roman"/>
+        </w:rPr>
+        <w:t xml:space="preserve"> do mobilního průvodce by šlo tím způsobem, že by uživateli byla nabídnuta možnost, zda daný přeložený text chce přečíst. Ze serveru přijde odpověď v podobě textu k danému exponátu, uživatele bychom se zeptali, zda se chce daný přeložený text přečíst sám, nebo pokud má sluchátka, zda text chce přečíst pomocí „aplikace“. </w:t>
       </w:r>
       <w:r>
         <w:rPr>
@@ -4190,8 +5095,16 @@
           <w:rFonts w:ascii="Times New Roman" w:hAnsi="Times New Roman" w:cs="Times New Roman"/>
         </w:rPr>
         <w:tab/>
-        <w:t>Podstatným bodem text-to-speech</w:t>
-      </w:r>
+        <w:t>Podstatným bodem text-to-</w:t>
+      </w:r>
+      <w:proofErr w:type="spellStart"/>
+      <w:r>
+        <w:rPr>
+          <w:rFonts w:ascii="Times New Roman" w:hAnsi="Times New Roman" w:cs="Times New Roman"/>
+        </w:rPr>
+        <w:t>speech</w:t>
+      </w:r>
+      <w:proofErr w:type="spellEnd"/>
       <w:r>
         <w:rPr>
           <w:rFonts w:ascii="Times New Roman" w:hAnsi="Times New Roman" w:cs="Times New Roman"/>
@@ -4226,13 +5139,35 @@
         <w:rPr>
           <w:rFonts w:ascii="Times New Roman" w:hAnsi="Times New Roman" w:cs="Times New Roman"/>
         </w:rPr>
-        <w:t xml:space="preserve"> jak toto vyřešit by byl offline</w:t>
-      </w:r>
-      <w:r>
-        <w:rPr>
-          <w:rFonts w:ascii="Times New Roman" w:hAnsi="Times New Roman" w:cs="Times New Roman"/>
-        </w:rPr>
-        <w:t xml:space="preserve"> TTS, každému uživateli by se na vlastním telefonu vytvořil zvuk a nemusel by odesílat žádný požadavek pro službu TTS. Ovšem, nepodařilo se mi najít žádnou knihovnu, která by toto podporovala kromě již implementované třídy TextToSpeech, která je implicitně v android telefonech. </w:t>
+        <w:t xml:space="preserve"> jak toto vyřešit by byl </w:t>
+      </w:r>
+      <w:proofErr w:type="spellStart"/>
+      <w:r>
+        <w:rPr>
+          <w:rFonts w:ascii="Times New Roman" w:hAnsi="Times New Roman" w:cs="Times New Roman"/>
+        </w:rPr>
+        <w:t>offline</w:t>
+      </w:r>
+      <w:proofErr w:type="spellEnd"/>
+      <w:r>
+        <w:rPr>
+          <w:rFonts w:ascii="Times New Roman" w:hAnsi="Times New Roman" w:cs="Times New Roman"/>
+        </w:rPr>
+        <w:t xml:space="preserve"> TTS, každému uživateli by se na vlastním telefonu vytvořil zvuk a nemusel by odesílat žádný požadavek pro službu TTS. Ovšem, nepodařilo se mi najít žádnou knihovnu, která by toto podporovala kromě již implementované třídy </w:t>
+      </w:r>
+      <w:proofErr w:type="spellStart"/>
+      <w:r>
+        <w:rPr>
+          <w:rFonts w:ascii="Times New Roman" w:hAnsi="Times New Roman" w:cs="Times New Roman"/>
+        </w:rPr>
+        <w:t>TextToSpeech</w:t>
+      </w:r>
+      <w:proofErr w:type="spellEnd"/>
+      <w:r>
+        <w:rPr>
+          <w:rFonts w:ascii="Times New Roman" w:hAnsi="Times New Roman" w:cs="Times New Roman"/>
+        </w:rPr>
+        <w:t xml:space="preserve">, která je implicitně v android telefonech. </w:t>
       </w:r>
       <w:r>
         <w:rPr>
@@ -4272,13 +5207,20 @@
       <w:pPr>
         <w:pStyle w:val="Nadpis3"/>
       </w:pPr>
-      <w:bookmarkStart w:id="16" w:name="_Toc87959624"/>
+      <w:bookmarkStart w:id="16" w:name="_Toc90417326"/>
       <w:r>
         <w:t>2.3.1</w:t>
       </w:r>
       <w:r>
         <w:tab/>
-        <w:t>Voice RSS</w:t>
+      </w:r>
+      <w:proofErr w:type="spellStart"/>
+      <w:r>
+        <w:t>Voice</w:t>
+      </w:r>
+      <w:proofErr w:type="spellEnd"/>
+      <w:r>
+        <w:t xml:space="preserve"> RSS</w:t>
       </w:r>
       <w:bookmarkEnd w:id="16"/>
     </w:p>
@@ -4346,7 +5288,7 @@
       <w:pPr>
         <w:pStyle w:val="Nadpis3"/>
       </w:pPr>
-      <w:bookmarkStart w:id="17" w:name="_Toc87959625"/>
+      <w:bookmarkStart w:id="17" w:name="_Toc90417327"/>
       <w:r>
         <w:t>2.3.2</w:t>
       </w:r>
@@ -4373,7 +5315,35 @@
         <w:rPr>
           <w:rFonts w:ascii="Times New Roman" w:hAnsi="Times New Roman" w:cs="Times New Roman"/>
         </w:rPr>
-        <w:t xml:space="preserve">Funkcionalita text-to-speech by byla uživatelsky přívětivá a dle mého i oblíbená, protože již v dnešní době existují pro muzeích a památkách audio průvodci. Tato featura by mohla z naší aplikace udělat „volnějšího“ audio průvodce, pokud by o to měl uživatel zájem. Výhodou by bylo více možnost, jak možnost čtení textu samotným uživatelem, tak možnost TTS. </w:t>
+        <w:t>Funkcionalita text-to-</w:t>
+      </w:r>
+      <w:proofErr w:type="spellStart"/>
+      <w:r>
+        <w:rPr>
+          <w:rFonts w:ascii="Times New Roman" w:hAnsi="Times New Roman" w:cs="Times New Roman"/>
+        </w:rPr>
+        <w:t>speech</w:t>
+      </w:r>
+      <w:proofErr w:type="spellEnd"/>
+      <w:r>
+        <w:rPr>
+          <w:rFonts w:ascii="Times New Roman" w:hAnsi="Times New Roman" w:cs="Times New Roman"/>
+        </w:rPr>
+        <w:t xml:space="preserve"> by byla uživatelsky přívětivá a dle mého i oblíbená, protože již v dnešní době existují pro muzeích a památkách audio průvodci. Tato </w:t>
+      </w:r>
+      <w:proofErr w:type="spellStart"/>
+      <w:r>
+        <w:rPr>
+          <w:rFonts w:ascii="Times New Roman" w:hAnsi="Times New Roman" w:cs="Times New Roman"/>
+        </w:rPr>
+        <w:t>featura</w:t>
+      </w:r>
+      <w:proofErr w:type="spellEnd"/>
+      <w:r>
+        <w:rPr>
+          <w:rFonts w:ascii="Times New Roman" w:hAnsi="Times New Roman" w:cs="Times New Roman"/>
+        </w:rPr>
+        <w:t xml:space="preserve"> by mohla z naší aplikace udělat „volnějšího“ audio průvodce, pokud by o to měl uživatel zájem. Výhodou by bylo více možnost, jak možnost čtení textu samotným uživatelem, tak možnost TTS. </w:t>
       </w:r>
     </w:p>
     <w:p>
@@ -4399,10 +5369,40 @@
     </w:p>
     <w:p>
       <w:pPr>
+        <w:jc w:val="both"/>
+        <w:rPr>
+          <w:rFonts w:ascii="Times New Roman" w:hAnsi="Times New Roman" w:cs="Times New Roman"/>
+        </w:rPr>
+      </w:pPr>
+      <w:r>
+        <w:rPr>
+          <w:rFonts w:ascii="Times New Roman" w:hAnsi="Times New Roman" w:cs="Times New Roman"/>
+        </w:rPr>
+        <w:tab/>
+        <w:t>Jinou možností, jak využít text-to-</w:t>
+      </w:r>
+      <w:proofErr w:type="spellStart"/>
+      <w:r>
+        <w:rPr>
+          <w:rFonts w:ascii="Times New Roman" w:hAnsi="Times New Roman" w:cs="Times New Roman"/>
+        </w:rPr>
+        <w:t>speech</w:t>
+      </w:r>
+      <w:proofErr w:type="spellEnd"/>
+      <w:r>
+        <w:rPr>
+          <w:rFonts w:ascii="Times New Roman" w:hAnsi="Times New Roman" w:cs="Times New Roman"/>
+        </w:rPr>
+        <w:t xml:space="preserve"> by bylo pouhé doporučení již předem vybrané aplikace, kterou by si uživatel stáhl. Naše aplikace by už jen text k přečtení zkopírovala do schránky a poté by si jen uživatel daný text vložil do aplikace a nechal přečíst.</w:t>
+      </w:r>
+    </w:p>
+    <w:p>
+      <w:pPr>
         <w:pStyle w:val="Nadpis2"/>
       </w:pPr>
-      <w:bookmarkStart w:id="18" w:name="_Toc87959626"/>
-      <w:r>
+      <w:bookmarkStart w:id="18" w:name="_Toc90417328"/>
+      <w:r>
+        <w:lastRenderedPageBreak/>
         <w:t>2.4</w:t>
       </w:r>
       <w:r>
@@ -4421,11 +5421,327 @@
       <w:r>
         <w:tab/>
       </w:r>
-      <w:r>
-        <w:rPr>
-          <w:rFonts w:ascii="Times New Roman" w:hAnsi="Times New Roman" w:cs="Times New Roman"/>
-        </w:rPr>
-        <w:t>Near field communication je technologie pro bezdrátový přenos dat mezi elektrickými zařízeními na krátkou vzdálenost. V dnešní době se využívá například pro bezkontaktní platební terminály. NFC může zprostředkovat obousměrnou výměnu dat, či pouze jednosměrnou. Při použití jednosměrného přenosu dat, se říká že se jedná o pasivní NFC „tag“.</w:t>
+      <w:proofErr w:type="spellStart"/>
+      <w:r>
+        <w:rPr>
+          <w:rFonts w:ascii="Times New Roman" w:hAnsi="Times New Roman" w:cs="Times New Roman"/>
+        </w:rPr>
+        <w:t>Near</w:t>
+      </w:r>
+      <w:proofErr w:type="spellEnd"/>
+      <w:r>
+        <w:rPr>
+          <w:rFonts w:ascii="Times New Roman" w:hAnsi="Times New Roman" w:cs="Times New Roman"/>
+        </w:rPr>
+        <w:t xml:space="preserve"> </w:t>
+      </w:r>
+      <w:proofErr w:type="spellStart"/>
+      <w:r>
+        <w:rPr>
+          <w:rFonts w:ascii="Times New Roman" w:hAnsi="Times New Roman" w:cs="Times New Roman"/>
+        </w:rPr>
+        <w:t>field</w:t>
+      </w:r>
+      <w:proofErr w:type="spellEnd"/>
+      <w:r>
+        <w:rPr>
+          <w:rFonts w:ascii="Times New Roman" w:hAnsi="Times New Roman" w:cs="Times New Roman"/>
+        </w:rPr>
+        <w:t xml:space="preserve"> </w:t>
+      </w:r>
+      <w:proofErr w:type="spellStart"/>
+      <w:r>
+        <w:rPr>
+          <w:rFonts w:ascii="Times New Roman" w:hAnsi="Times New Roman" w:cs="Times New Roman"/>
+        </w:rPr>
+        <w:t>communication</w:t>
+      </w:r>
+      <w:proofErr w:type="spellEnd"/>
+      <w:r>
+        <w:rPr>
+          <w:rFonts w:ascii="Times New Roman" w:hAnsi="Times New Roman" w:cs="Times New Roman"/>
+        </w:rPr>
+        <w:t xml:space="preserve"> je technologie pro bezdrátový přenos dat mezi elektrickými zařízeními na krátkou vzdálenost. V dnešní době se využívá například pro bezkontaktní platební terminály. NFC může zprostředkovat obousměrnou výměnu dat, či pouze jednosměrnou. Při použití jednosměrného přenosu dat, se říká že se jedná o pasivní NFC „tag“.</w:t>
+      </w:r>
+    </w:p>
+    <w:p>
+      <w:pPr>
+        <w:jc w:val="both"/>
+        <w:rPr>
+          <w:rFonts w:ascii="Times New Roman" w:hAnsi="Times New Roman" w:cs="Times New Roman"/>
+        </w:rPr>
+      </w:pPr>
+      <w:r>
+        <w:rPr>
+          <w:rFonts w:ascii="Times New Roman" w:hAnsi="Times New Roman" w:cs="Times New Roman"/>
+        </w:rPr>
+        <w:tab/>
+        <w:t xml:space="preserve">Pro náš účel by byl vhodný právě tento jednosměrný způsob komunikace. NFC tag by sloužil jako identifikátor daného exponátu podobně jako QR kód či čárový kód. Při přiložení telefonního zařízení k NFC tagu by se </w:t>
+      </w:r>
+      <w:r>
+        <w:rPr>
+          <w:rFonts w:ascii="Times New Roman" w:hAnsi="Times New Roman" w:cs="Times New Roman"/>
+        </w:rPr>
+        <w:t xml:space="preserve">předal požadavek na server, který by podle identifikátoru věděl, který text z databáze má vrátit. </w:t>
+      </w:r>
+    </w:p>
+    <w:p>
+      <w:pPr>
+        <w:jc w:val="both"/>
+        <w:rPr>
+          <w:rFonts w:ascii="Times New Roman" w:hAnsi="Times New Roman" w:cs="Times New Roman"/>
+          <w:b/>
+          <w:bCs/>
+        </w:rPr>
+      </w:pPr>
+      <w:r>
+        <w:rPr>
+          <w:rFonts w:ascii="Times New Roman" w:hAnsi="Times New Roman" w:cs="Times New Roman"/>
+          <w:b/>
+          <w:bCs/>
+        </w:rPr>
+        <w:tab/>
+        <w:t>Výhody NFC tagu:</w:t>
+      </w:r>
+    </w:p>
+    <w:p>
+      <w:pPr>
+        <w:jc w:val="both"/>
+        <w:rPr>
+          <w:rFonts w:ascii="Times New Roman" w:hAnsi="Times New Roman" w:cs="Times New Roman"/>
+        </w:rPr>
+      </w:pPr>
+      <w:proofErr w:type="spellStart"/>
+      <w:r>
+        <w:rPr>
+          <w:rFonts w:ascii="Times New Roman" w:hAnsi="Times New Roman" w:cs="Times New Roman"/>
+          <w:i/>
+          <w:iCs/>
+        </w:rPr>
+        <w:t>Přepisovatelnost</w:t>
+      </w:r>
+      <w:proofErr w:type="spellEnd"/>
+      <w:r>
+        <w:rPr>
+          <w:rFonts w:ascii="Times New Roman" w:hAnsi="Times New Roman" w:cs="Times New Roman"/>
+        </w:rPr>
+        <w:t xml:space="preserve"> – data uložená v NFC tagu je možné kdykoli přepsat. Tato funkce se dá využít třeba u expozic, které mají omezenou dobu trvání. NFC tag by se jednoduše po ukončení expozice přepsal a mohl by být přesunut k jinému exponátu. Naproti tomu u QR kódu/čárového kódu tato možnost není a byla by potřebovat vytvořit kód nový. </w:t>
+      </w:r>
+    </w:p>
+    <w:p>
+      <w:pPr>
+        <w:jc w:val="both"/>
+        <w:rPr>
+          <w:rFonts w:ascii="Times New Roman" w:hAnsi="Times New Roman" w:cs="Times New Roman"/>
+        </w:rPr>
+      </w:pPr>
+      <w:r>
+        <w:rPr>
+          <w:rFonts w:ascii="Times New Roman" w:hAnsi="Times New Roman" w:cs="Times New Roman"/>
+          <w:i/>
+          <w:iCs/>
+        </w:rPr>
+        <w:t>Skenování</w:t>
+      </w:r>
+      <w:r>
+        <w:rPr>
+          <w:rFonts w:ascii="Times New Roman" w:hAnsi="Times New Roman" w:cs="Times New Roman"/>
+        </w:rPr>
+        <w:t xml:space="preserve"> – v některých situacích může být pro uživatele jednoduší </w:t>
+      </w:r>
+      <w:r>
+        <w:rPr>
+          <w:rFonts w:ascii="Times New Roman" w:hAnsi="Times New Roman" w:cs="Times New Roman"/>
+        </w:rPr>
+        <w:t xml:space="preserve">pouze telefon přiložit k zařízení než správně zaměřit fotoaparát a čekat, než se naskenuje kód. Pro starší uživatele aplikace to může být celkově jednodušší či pokud uživatel nemůže zrovna využít druhou ruku, aby skenování proběhlo jednoduše. </w:t>
+      </w:r>
+    </w:p>
+    <w:p>
+      <w:pPr>
+        <w:jc w:val="both"/>
+        <w:rPr>
+          <w:rFonts w:ascii="Times New Roman" w:hAnsi="Times New Roman" w:cs="Times New Roman"/>
+          <w:b/>
+          <w:bCs/>
+        </w:rPr>
+      </w:pPr>
+      <w:r>
+        <w:rPr>
+          <w:rFonts w:ascii="Times New Roman" w:hAnsi="Times New Roman" w:cs="Times New Roman"/>
+          <w:b/>
+          <w:bCs/>
+        </w:rPr>
+        <w:tab/>
+        <w:t>Nevýhody NFC tagu:</w:t>
+      </w:r>
+    </w:p>
+    <w:p>
+      <w:pPr>
+        <w:jc w:val="both"/>
+        <w:rPr>
+          <w:rFonts w:ascii="Times New Roman" w:hAnsi="Times New Roman" w:cs="Times New Roman"/>
+        </w:rPr>
+      </w:pPr>
+      <w:r>
+        <w:rPr>
+          <w:rFonts w:ascii="Times New Roman" w:hAnsi="Times New Roman" w:cs="Times New Roman"/>
+          <w:i/>
+          <w:iCs/>
+        </w:rPr>
+        <w:t>Cena</w:t>
+      </w:r>
+      <w:r>
+        <w:rPr>
+          <w:rFonts w:ascii="Times New Roman" w:hAnsi="Times New Roman" w:cs="Times New Roman"/>
+        </w:rPr>
+        <w:t xml:space="preserve"> – cena jednoho NFC tagu se pohybuje od 15 Kč. (15.11.2021)</w:t>
+      </w:r>
+      <w:r>
+        <w:rPr>
+          <w:rFonts w:ascii="Times New Roman" w:hAnsi="Times New Roman" w:cs="Times New Roman"/>
+        </w:rPr>
+        <w:t>.</w:t>
+      </w:r>
+      <w:r>
+        <w:rPr>
+          <w:rFonts w:ascii="Times New Roman" w:hAnsi="Times New Roman" w:cs="Times New Roman"/>
+        </w:rPr>
+        <w:t xml:space="preserve"> Tento NFC tag je nepřepsatelný a </w:t>
+      </w:r>
+      <w:proofErr w:type="gramStart"/>
+      <w:r>
+        <w:rPr>
+          <w:rFonts w:ascii="Times New Roman" w:hAnsi="Times New Roman" w:cs="Times New Roman"/>
+        </w:rPr>
+        <w:t>svojí</w:t>
+      </w:r>
+      <w:proofErr w:type="gramEnd"/>
+      <w:r>
+        <w:rPr>
+          <w:rFonts w:ascii="Times New Roman" w:hAnsi="Times New Roman" w:cs="Times New Roman"/>
+        </w:rPr>
+        <w:t xml:space="preserve"> hodnotu má již v sobě vloženou od </w:t>
+      </w:r>
+      <w:r>
+        <w:rPr>
+          <w:rFonts w:ascii="Times New Roman" w:hAnsi="Times New Roman" w:cs="Times New Roman"/>
+        </w:rPr>
+        <w:t>výrobce.</w:t>
+      </w:r>
+      <w:r>
+        <w:rPr>
+          <w:rFonts w:ascii="Times New Roman" w:hAnsi="Times New Roman" w:cs="Times New Roman"/>
+        </w:rPr>
+        <w:t xml:space="preserve"> Oproti tomu jediný náklad pro QR/čárový kód je papír a tiskárna, přičemž na jeden papír se dá vytisknout více kódů. Z toho vyplývá, že výroba kódu je levnější. </w:t>
+      </w:r>
+      <w:r>
+        <w:rPr>
+          <w:rFonts w:ascii="Times New Roman" w:hAnsi="Times New Roman" w:cs="Times New Roman"/>
+        </w:rPr>
+        <w:tab/>
+      </w:r>
+    </w:p>
+    <w:p>
+      <w:pPr>
+        <w:jc w:val="both"/>
+        <w:rPr>
+          <w:rFonts w:ascii="Times New Roman" w:hAnsi="Times New Roman" w:cs="Times New Roman"/>
+        </w:rPr>
+      </w:pPr>
+      <w:r>
+        <w:rPr>
+          <w:rFonts w:ascii="Times New Roman" w:hAnsi="Times New Roman" w:cs="Times New Roman"/>
+          <w:i/>
+          <w:iCs/>
+        </w:rPr>
+        <w:t>Vytvoření</w:t>
+      </w:r>
+      <w:r>
+        <w:rPr>
+          <w:rFonts w:ascii="Times New Roman" w:hAnsi="Times New Roman" w:cs="Times New Roman"/>
+        </w:rPr>
+        <w:t xml:space="preserve"> – připravení NFC tagu jako takové je značně obtížnější než třeba QR/čárový kód. Pokud by se zvolil způsob pomocí NFC tagů, samotný tag se musí objednat/koupit, čekat, než tag přijde, a následně do něj zakódovat identifikátor pro server. Při použití QR kódu stačí lze využít internetové generátory, kam se zadá identifikátor a QR kód se vygeneruje a následně jen vytiskne. Tento způsob je méně náročný a rychlejší.</w:t>
+      </w:r>
+    </w:p>
+    <w:p>
+      <w:pPr>
+        <w:pStyle w:val="Nadpis3"/>
+        <w:jc w:val="both"/>
+      </w:pPr>
+      <w:bookmarkStart w:id="19" w:name="_Toc90417329"/>
+      <w:r>
+        <w:t>2.4.1</w:t>
+      </w:r>
+      <w:r>
+        <w:tab/>
+        <w:t>Shrnutí</w:t>
+      </w:r>
+      <w:bookmarkEnd w:id="19"/>
+    </w:p>
+    <w:p>
+      <w:pPr>
+        <w:jc w:val="both"/>
+        <w:rPr>
+          <w:rFonts w:ascii="Times New Roman" w:hAnsi="Times New Roman" w:cs="Times New Roman"/>
+        </w:rPr>
+      </w:pPr>
+      <w:r>
+        <w:rPr>
+          <w:rFonts w:ascii="Times New Roman" w:hAnsi="Times New Roman" w:cs="Times New Roman"/>
+        </w:rPr>
+        <w:tab/>
+        <w:t xml:space="preserve">Použití NFC tagu by bylo výhodné, pokud by muzeum často měnilo expozice a exponáty. Díky tomu, že NFC tag se dá jednoduše přepsat, bylo by to jednodušší než se starat o nové tisknutí kódů. Na druhou stranu, připravit a vytisknout kód není o tolik náročnější než přepsat NFC tag. Při použití NFC tagu by nebyla potřeba implementovat čtečku kódů do aplikace. </w:t>
+      </w:r>
+    </w:p>
+    <w:p>
+      <w:pPr>
+        <w:pStyle w:val="Nadpis2"/>
+      </w:pPr>
+      <w:bookmarkStart w:id="20" w:name="_Toc90417330"/>
+      <w:r>
+        <w:t>2.5</w:t>
+      </w:r>
+      <w:r>
+        <w:tab/>
+        <w:t>GPS</w:t>
+      </w:r>
+      <w:bookmarkEnd w:id="20"/>
+    </w:p>
+    <w:p>
+      <w:pPr>
+        <w:jc w:val="both"/>
+        <w:rPr>
+          <w:rFonts w:ascii="Times New Roman" w:hAnsi="Times New Roman" w:cs="Times New Roman"/>
+        </w:rPr>
+      </w:pPr>
+      <w:r>
+        <w:tab/>
+      </w:r>
+      <w:r>
+        <w:rPr>
+          <w:rFonts w:ascii="Times New Roman" w:hAnsi="Times New Roman" w:cs="Times New Roman"/>
+        </w:rPr>
+        <w:t>GPS neboli globální polohový systém je technologie, která umožňuje pomocí elektronického přijímače určit přesnou polohu na povrchu země. Celá technologie funguje na principu</w:t>
+      </w:r>
+      <w:r>
+        <w:rPr>
+          <w:rFonts w:ascii="Times New Roman" w:hAnsi="Times New Roman" w:cs="Times New Roman"/>
+        </w:rPr>
+        <w:t xml:space="preserve"> přijímání signálu. Elektronické zařízení (mobil, navigace) obsahuje přijímač, který přijímá signál z družic, které obíhají zemi, díky tomu družice </w:t>
+      </w:r>
+      <w:proofErr w:type="gramStart"/>
+      <w:r>
+        <w:rPr>
+          <w:rFonts w:ascii="Times New Roman" w:hAnsi="Times New Roman" w:cs="Times New Roman"/>
+        </w:rPr>
+        <w:t>dokáží</w:t>
+      </w:r>
+      <w:proofErr w:type="gramEnd"/>
+      <w:r>
+        <w:rPr>
+          <w:rFonts w:ascii="Times New Roman" w:hAnsi="Times New Roman" w:cs="Times New Roman"/>
+        </w:rPr>
+        <w:t xml:space="preserve"> vypočítat pozici přijímače na jednotky metrů. </w:t>
       </w:r>
     </w:p>
     <w:p>
@@ -4441,13 +5757,28 @@
         </w:rPr>
         <w:lastRenderedPageBreak/>
         <w:tab/>
-        <w:t xml:space="preserve">Pro náš účel by byl vhodný právě tento jednosměrný způsob komunikace. NFC tag by sloužil jako identifikátor daného exponátu podobně jako QR kód či čárový kód. Při přiložení telefonního zařízení k NFC tagu by se </w:t>
-      </w:r>
-      <w:r>
-        <w:rPr>
-          <w:rFonts w:ascii="Times New Roman" w:hAnsi="Times New Roman" w:cs="Times New Roman"/>
-        </w:rPr>
-        <w:t xml:space="preserve">předal požadavek na server, který by podle identifikátoru věděl, který text z databáze má vrátit. </w:t>
+        <w:t>Pro naši aplikaci by se tento systém dal využít k návrhu muzeí, ve kterém se uživatel nachází. Uživatel bude chtít vybrat ve kterém se nachází muzeu, při tomto požadavku by bylo vhodné seřadit muzea ve vzdálenosti od uživatele od nejbližšího muzea po nejvzdálenější. Tato funkce by ulehčila hledání muzea, protože hledané muzeum by bylo vždy mezí prvními výsledky.</w:t>
+      </w:r>
+    </w:p>
+    <w:p>
+      <w:pPr>
+        <w:jc w:val="both"/>
+        <w:rPr>
+          <w:rFonts w:ascii="Times New Roman" w:hAnsi="Times New Roman" w:cs="Times New Roman"/>
+        </w:rPr>
+      </w:pPr>
+      <w:r>
+        <w:rPr>
+          <w:rFonts w:ascii="Times New Roman" w:hAnsi="Times New Roman" w:cs="Times New Roman"/>
+        </w:rPr>
+        <w:tab/>
+        <w:t xml:space="preserve">Pokud bude v databázi muzeí málo, můžeme počítat vzdálenost pro každé muzeum při každém požadavku. Ovšem až se databáze rozroste, tento požadavek bude dlouhý, bude se jednat o sekundy až desítky sekund. To pro uživatele není dobré. Níže bych chtěl popsat, jakým způsobem </w:t>
+      </w:r>
+      <w:r>
+        <w:rPr>
+          <w:rFonts w:ascii="Times New Roman" w:hAnsi="Times New Roman" w:cs="Times New Roman"/>
+        </w:rPr>
+        <w:t>lze tento problém řešit.</w:t>
       </w:r>
     </w:p>
     <w:p>
@@ -4466,7 +5797,7 @@
           <w:bCs/>
         </w:rPr>
         <w:tab/>
-        <w:t>Výhody NFC tagu:</w:t>
+        <w:t>Možnosti výpočtu vzdálenosti:</w:t>
       </w:r>
     </w:p>
     <w:p>
@@ -4482,262 +5813,14 @@
           <w:i/>
           <w:iCs/>
         </w:rPr>
-        <w:t>Přepisovatelnost</w:t>
-      </w:r>
-      <w:r>
-        <w:rPr>
-          <w:rFonts w:ascii="Times New Roman" w:hAnsi="Times New Roman" w:cs="Times New Roman"/>
-        </w:rPr>
-        <w:t xml:space="preserve"> – data uložená v NFC tagu je možné kdykoli přepsat. Tato funkce se dá využít třeba u expozic, které mají omezenou dobu trvání. NFC tag by se jednoduše po ukončení expozice přepsal a mohl by být přesunut k jinému exponátu. Naproti tomu u QR kódu/čárového kódu tato možnost není a byla by potřebovat vytvořit kód nový. </w:t>
-      </w:r>
-    </w:p>
-    <w:p>
-      <w:pPr>
-        <w:jc w:val="both"/>
-        <w:rPr>
-          <w:rFonts w:ascii="Times New Roman" w:hAnsi="Times New Roman" w:cs="Times New Roman"/>
-        </w:rPr>
-      </w:pPr>
+        <w:t xml:space="preserve">Euklidovská </w:t>
+      </w:r>
       <w:r>
         <w:rPr>
           <w:rFonts w:ascii="Times New Roman" w:hAnsi="Times New Roman" w:cs="Times New Roman"/>
           <w:i/>
           <w:iCs/>
         </w:rPr>
-        <w:t>Skenování</w:t>
-      </w:r>
-      <w:r>
-        <w:rPr>
-          <w:rFonts w:ascii="Times New Roman" w:hAnsi="Times New Roman" w:cs="Times New Roman"/>
-        </w:rPr>
-        <w:t xml:space="preserve"> – v některých situacích může být pro uživatele jednoduší </w:t>
-      </w:r>
-      <w:r>
-        <w:rPr>
-          <w:rFonts w:ascii="Times New Roman" w:hAnsi="Times New Roman" w:cs="Times New Roman"/>
-        </w:rPr>
-        <w:t xml:space="preserve">pouze telefon přiložit k zařízení než správně zaměřit fotoaparát a čekat, než se naskenuje kód. Pro starší uživatele aplikace to může být celkově jednodušší či pokud uživatel nemůže zrovna využít druhou ruku, aby skenování proběhlo jednoduše. </w:t>
-      </w:r>
-    </w:p>
-    <w:p>
-      <w:pPr>
-        <w:jc w:val="both"/>
-        <w:rPr>
-          <w:rFonts w:ascii="Times New Roman" w:hAnsi="Times New Roman" w:cs="Times New Roman"/>
-          <w:b/>
-          <w:bCs/>
-        </w:rPr>
-      </w:pPr>
-      <w:r>
-        <w:rPr>
-          <w:rFonts w:ascii="Times New Roman" w:hAnsi="Times New Roman" w:cs="Times New Roman"/>
-          <w:b/>
-          <w:bCs/>
-        </w:rPr>
-        <w:tab/>
-        <w:t>Nevýhody NFC tagu:</w:t>
-      </w:r>
-    </w:p>
-    <w:p>
-      <w:pPr>
-        <w:jc w:val="both"/>
-        <w:rPr>
-          <w:rFonts w:ascii="Times New Roman" w:hAnsi="Times New Roman" w:cs="Times New Roman"/>
-        </w:rPr>
-      </w:pPr>
-      <w:r>
-        <w:rPr>
-          <w:rFonts w:ascii="Times New Roman" w:hAnsi="Times New Roman" w:cs="Times New Roman"/>
-          <w:i/>
-          <w:iCs/>
-        </w:rPr>
-        <w:t>Cena</w:t>
-      </w:r>
-      <w:r>
-        <w:rPr>
-          <w:rFonts w:ascii="Times New Roman" w:hAnsi="Times New Roman" w:cs="Times New Roman"/>
-        </w:rPr>
-        <w:t xml:space="preserve"> – cena jednoho NFC tagu se pohybuje od 15 Kč. (15.11.2021)</w:t>
-      </w:r>
-      <w:r>
-        <w:rPr>
-          <w:rFonts w:ascii="Times New Roman" w:hAnsi="Times New Roman" w:cs="Times New Roman"/>
-        </w:rPr>
-        <w:t xml:space="preserve">. Oproti tomu jediný náklad pro QR/čárový kód je papír a tiskárna, přičemž na jeden papír se dá vytisknout více kódů. Z toho vyplývá, že výroba kódu je levnější. </w:t>
-      </w:r>
-      <w:r>
-        <w:rPr>
-          <w:rFonts w:ascii="Times New Roman" w:hAnsi="Times New Roman" w:cs="Times New Roman"/>
-        </w:rPr>
-        <w:tab/>
-      </w:r>
-    </w:p>
-    <w:p>
-      <w:pPr>
-        <w:jc w:val="both"/>
-        <w:rPr>
-          <w:rFonts w:ascii="Times New Roman" w:hAnsi="Times New Roman" w:cs="Times New Roman"/>
-        </w:rPr>
-      </w:pPr>
-      <w:r>
-        <w:rPr>
-          <w:rFonts w:ascii="Times New Roman" w:hAnsi="Times New Roman" w:cs="Times New Roman"/>
-          <w:i/>
-          <w:iCs/>
-        </w:rPr>
-        <w:t>Vytvoření</w:t>
-      </w:r>
-      <w:r>
-        <w:rPr>
-          <w:rFonts w:ascii="Times New Roman" w:hAnsi="Times New Roman" w:cs="Times New Roman"/>
-        </w:rPr>
-        <w:t xml:space="preserve"> – připravení NFC tagu jako takové je značně obtížnější než třeba QR/čárový kód. Pokud by se zvolil způsob pomocí NFC tagů, samotný tag se musí objednat/koupit, čekat, než tag přijde, a následně do něj zakódovat identifikátor pro server. Při použití QR kódu stačí lze využít internetové generátory, kam se zadá identifikátor a QR kód se vygeneruje a následně jen vytiskne. Tento způsob je méně náročný a rychlejší.</w:t>
-      </w:r>
-    </w:p>
-    <w:p>
-      <w:pPr>
-        <w:pStyle w:val="Nadpis3"/>
-        <w:jc w:val="both"/>
-      </w:pPr>
-      <w:bookmarkStart w:id="19" w:name="_Toc87959627"/>
-      <w:r>
-        <w:t>2.4.1</w:t>
-      </w:r>
-      <w:r>
-        <w:tab/>
-        <w:t>Shrnutí</w:t>
-      </w:r>
-      <w:bookmarkEnd w:id="19"/>
-    </w:p>
-    <w:p>
-      <w:pPr>
-        <w:jc w:val="both"/>
-        <w:rPr>
-          <w:rFonts w:ascii="Times New Roman" w:hAnsi="Times New Roman" w:cs="Times New Roman"/>
-        </w:rPr>
-      </w:pPr>
-      <w:r>
-        <w:rPr>
-          <w:rFonts w:ascii="Times New Roman" w:hAnsi="Times New Roman" w:cs="Times New Roman"/>
-        </w:rPr>
-        <w:tab/>
-        <w:t xml:space="preserve">Použití NFC tagu by bylo výhodné, pokud by muzeum často měnilo expozice a exponáty. Díky tomu, že NFC tag se dá jednoduše přepsat, bylo by to jednodušší než se starat o nové tisknutí kódů. Na druhou stranu, připravit a vytisknout kód není o tolik náročnější než přepsat NFC tag. Při použití NFC tagu by nebyla potřeba implementovat čtečku kódů do aplikace. </w:t>
-      </w:r>
-    </w:p>
-    <w:p>
-      <w:pPr>
-        <w:pStyle w:val="Nadpis2"/>
-      </w:pPr>
-      <w:bookmarkStart w:id="20" w:name="_Toc87959628"/>
-      <w:r>
-        <w:t>2.5</w:t>
-      </w:r>
-      <w:r>
-        <w:tab/>
-        <w:t>GPS</w:t>
-      </w:r>
-      <w:bookmarkEnd w:id="20"/>
-    </w:p>
-    <w:p>
-      <w:pPr>
-        <w:jc w:val="both"/>
-        <w:rPr>
-          <w:rFonts w:ascii="Times New Roman" w:hAnsi="Times New Roman" w:cs="Times New Roman"/>
-        </w:rPr>
-      </w:pPr>
-      <w:r>
-        <w:tab/>
-      </w:r>
-      <w:r>
-        <w:rPr>
-          <w:rFonts w:ascii="Times New Roman" w:hAnsi="Times New Roman" w:cs="Times New Roman"/>
-        </w:rPr>
-        <w:t>GPS neboli globální polohový systém je technologie, která umožňuje pomocí elektronického přijímače určit přesnou polohu na povrchu země. Celá technologie funguje na principu</w:t>
-      </w:r>
-      <w:r>
-        <w:rPr>
-          <w:rFonts w:ascii="Times New Roman" w:hAnsi="Times New Roman" w:cs="Times New Roman"/>
-        </w:rPr>
-        <w:t xml:space="preserve"> přijímání signálu. Elektronické zařízení (mobil, navigace) obsahuje přijímač, který přijímá signál z družic, které obíhají zemi, díky tomu družice dokáží vypočítat pozici přijímače na jednotky metrů. </w:t>
-      </w:r>
-    </w:p>
-    <w:p>
-      <w:pPr>
-        <w:jc w:val="both"/>
-        <w:rPr>
-          <w:rFonts w:ascii="Times New Roman" w:hAnsi="Times New Roman" w:cs="Times New Roman"/>
-        </w:rPr>
-      </w:pPr>
-      <w:r>
-        <w:rPr>
-          <w:rFonts w:ascii="Times New Roman" w:hAnsi="Times New Roman" w:cs="Times New Roman"/>
-        </w:rPr>
-        <w:tab/>
-        <w:t>Pro naši aplikaci by se tento systém dal využít k návrhu muzeí, ve kterém se uživatel nachází. Uživatel bude chtít vybrat ve kterém se nachází muzeu, při tomto požadavku by bylo vhodné seřadit muzea ve vzdálenosti od uživatele od nejbližšího muzea po nejvzdálenější. Tato funkce by ulehčila hledání muzea, protože hledané muzeum by bylo vždy mezí prvními výsledky.</w:t>
-      </w:r>
-    </w:p>
-    <w:p>
-      <w:pPr>
-        <w:jc w:val="both"/>
-        <w:rPr>
-          <w:rFonts w:ascii="Times New Roman" w:hAnsi="Times New Roman" w:cs="Times New Roman"/>
-        </w:rPr>
-      </w:pPr>
-      <w:r>
-        <w:rPr>
-          <w:rFonts w:ascii="Times New Roman" w:hAnsi="Times New Roman" w:cs="Times New Roman"/>
-        </w:rPr>
-        <w:tab/>
-        <w:t xml:space="preserve">Pokud bude v databázi muzeí málo, můžeme počítat vzdálenost pro každé muzeum při každém požadavku. Ovšem až se databáze rozroste, tento požadavek bude dlouhý, bude se jednat o sekundy až desítky sekund. To pro uživatele není dobré. Níže bych chtěl popsat, </w:t>
-      </w:r>
-      <w:r>
-        <w:rPr>
-          <w:rFonts w:ascii="Times New Roman" w:hAnsi="Times New Roman" w:cs="Times New Roman"/>
-        </w:rPr>
-        <w:lastRenderedPageBreak/>
-        <w:t xml:space="preserve">jakým způsobem tento problém řeší velké firmy s obrovskými databázemi, například Google nebo Apple. </w:t>
-      </w:r>
-    </w:p>
-    <w:p>
-      <w:pPr>
-        <w:jc w:val="both"/>
-        <w:rPr>
-          <w:rFonts w:ascii="Times New Roman" w:hAnsi="Times New Roman" w:cs="Times New Roman"/>
-          <w:b/>
-          <w:bCs/>
-        </w:rPr>
-      </w:pPr>
-      <w:r>
-        <w:rPr>
-          <w:rFonts w:ascii="Times New Roman" w:hAnsi="Times New Roman" w:cs="Times New Roman"/>
-          <w:b/>
-          <w:bCs/>
-        </w:rPr>
-        <w:tab/>
-        <w:t>Možnosti výpočtu vzdálenosti:</w:t>
-      </w:r>
-    </w:p>
-    <w:p>
-      <w:pPr>
-        <w:jc w:val="both"/>
-        <w:rPr>
-          <w:rFonts w:ascii="Times New Roman" w:hAnsi="Times New Roman" w:cs="Times New Roman"/>
-        </w:rPr>
-      </w:pPr>
-      <w:r>
-        <w:rPr>
-          <w:rFonts w:ascii="Times New Roman" w:hAnsi="Times New Roman" w:cs="Times New Roman"/>
-          <w:i/>
-          <w:iCs/>
-        </w:rPr>
-        <w:t xml:space="preserve">Euklidovská </w:t>
-      </w:r>
-      <w:r>
-        <w:rPr>
-          <w:rFonts w:ascii="Times New Roman" w:hAnsi="Times New Roman" w:cs="Times New Roman"/>
-          <w:i/>
-          <w:iCs/>
-        </w:rPr>
         <w:t>vzdálenost</w:t>
       </w:r>
       <w:r>
@@ -4756,7 +5839,21 @@
         <w:rPr>
           <w:rFonts w:ascii="Times New Roman" w:hAnsi="Times New Roman" w:cs="Times New Roman"/>
         </w:rPr>
-        <w:t xml:space="preserve">Jedná se o vzdálenost, kterou bychom mohli nazvat také vzdušnou čarou, jedná se o nejkratší cestu z jednoho bodu do druhého. V prostoru je tato vzdálenost počítána jako odmocnina ze sumy rozdílů druhých mocnin každé souřadnice zvlášť. Pro lepší představu, máme dva body A a B, každý z nich má souřadnici x a y. Obecný vzorec by vypadal takto: </w:t>
+        <w:t xml:space="preserve">Jedná se o vzdálenost, kterou bychom mohli nazvat také vzdušnou čarou, jedná se o nejkratší cestu z jednoho bodu do druhého. V prostoru je tato vzdálenost počítána jako odmocnina ze sumy rozdílů druhých mocnin každé souřadnice zvlášť. Pro lepší představu, máme dva body A </w:t>
+      </w:r>
+      <w:proofErr w:type="spellStart"/>
+      <w:r>
+        <w:rPr>
+          <w:rFonts w:ascii="Times New Roman" w:hAnsi="Times New Roman" w:cs="Times New Roman"/>
+        </w:rPr>
+        <w:t>a</w:t>
+      </w:r>
+      <w:proofErr w:type="spellEnd"/>
+      <w:r>
+        <w:rPr>
+          <w:rFonts w:ascii="Times New Roman" w:hAnsi="Times New Roman" w:cs="Times New Roman"/>
+        </w:rPr>
+        <w:t xml:space="preserve"> B, každý z nich má souřadnici x a y. Obecný vzorec by vypadal takto: </w:t>
       </w:r>
       <m:oMath>
         <m:sSub>
@@ -4980,7 +6077,21 @@
         <w:rPr>
           <w:rFonts w:ascii="Times New Roman" w:hAnsi="Times New Roman" w:cs="Times New Roman"/>
         </w:rPr>
-        <w:t xml:space="preserve">Tato vzdálenost je počítána jako suma absolutní hodnota rozdílu dvou souřadnic. Pokud bychom měli znovu body A a B se souřadnicemi x a y. Obecný vzorec by vypadal takto: </w:t>
+        <w:t xml:space="preserve">Tato vzdálenost je počítána jako suma absolutní hodnota rozdílu dvou souřadnic. Pokud bychom měli znovu body A </w:t>
+      </w:r>
+      <w:proofErr w:type="spellStart"/>
+      <w:r>
+        <w:rPr>
+          <w:rFonts w:ascii="Times New Roman" w:hAnsi="Times New Roman" w:cs="Times New Roman"/>
+        </w:rPr>
+        <w:t>a</w:t>
+      </w:r>
+      <w:proofErr w:type="spellEnd"/>
+      <w:r>
+        <w:rPr>
+          <w:rFonts w:ascii="Times New Roman" w:hAnsi="Times New Roman" w:cs="Times New Roman"/>
+        </w:rPr>
+        <w:t xml:space="preserve"> B se souřadnicemi x a y. Obecný vzorec by vypadal takto: </w:t>
       </w:r>
       <m:oMath>
         <m:r>
@@ -5144,7 +6255,21 @@
         <w:rPr>
           <w:rFonts w:ascii="Times New Roman" w:eastAsiaTheme="minorEastAsia" w:hAnsi="Times New Roman" w:cs="Times New Roman"/>
         </w:rPr>
-        <w:t xml:space="preserve">. Pro výpočet této vzdálenosti je potřeba pouze absolutní hodnota a odčítání/sčítání. Proto pro velké množství dat, je tento způsob mnohem rychlejší. Na druhou stranu, je také tento způsob více nepřesný. Na obrázku číslo 1, lze vidět zelenou barvou nakreslenou euklidovskou vzdálenost o délce přibližně 8,49. Modrá, červená a žlutá jsou vše Manhattenská vzdálenosti a mají délku 12. </w:t>
+        <w:t xml:space="preserve">. Pro výpočet této vzdálenosti je potřeba pouze absolutní hodnota a odčítání/sčítání. Proto pro velké množství dat, je tento způsob mnohem rychlejší. Na druhou stranu, je také tento způsob více nepřesný. Na obrázku číslo 1, lze vidět zelenou barvou nakreslenou euklidovskou vzdálenost o délce přibližně 8,49. Modrá, červená a žlutá jsou vše </w:t>
+      </w:r>
+      <w:proofErr w:type="spellStart"/>
+      <w:r>
+        <w:rPr>
+          <w:rFonts w:ascii="Times New Roman" w:eastAsiaTheme="minorEastAsia" w:hAnsi="Times New Roman" w:cs="Times New Roman"/>
+        </w:rPr>
+        <w:t>Manhattenská</w:t>
+      </w:r>
+      <w:proofErr w:type="spellEnd"/>
+      <w:r>
+        <w:rPr>
+          <w:rFonts w:ascii="Times New Roman" w:eastAsiaTheme="minorEastAsia" w:hAnsi="Times New Roman" w:cs="Times New Roman"/>
+        </w:rPr>
+        <w:t xml:space="preserve"> vzdálenosti a mají délku 12. </w:t>
       </w:r>
     </w:p>
     <w:p>
@@ -5204,19 +6329,299 @@
         <w:pStyle w:val="Titulek"/>
         <w:jc w:val="center"/>
       </w:pPr>
-      <w:fldSimple w:instr=" SEQ Ilustrativní_obrázek_[8] \* ARABIC ">
+      <w:r>
+        <w:fldChar w:fldCharType="begin"/>
+      </w:r>
+      <w:r>
+        <w:instrText xml:space="preserve"> SEQ Ilustrativní_obrázek_[8] \* ARABIC </w:instrText>
+      </w:r>
+      <w:r>
+        <w:fldChar w:fldCharType="separate"/>
+      </w:r>
+      <w:r>
+        <w:rPr>
+          <w:noProof/>
+        </w:rPr>
+        <w:t>1</w:t>
+      </w:r>
+      <w:r>
+        <w:rPr>
+          <w:noProof/>
+        </w:rPr>
+        <w:fldChar w:fldCharType="end"/>
+      </w:r>
+      <w:r>
+        <w:t xml:space="preserve"> - Ilustrativní obrázek [8]</w:t>
+      </w:r>
+    </w:p>
+    <w:p>
+      <w:pPr>
+        <w:jc w:val="both"/>
+        <w:rPr>
+          <w:rFonts w:ascii="Times New Roman" w:hAnsi="Times New Roman" w:cs="Times New Roman"/>
+        </w:rPr>
+      </w:pPr>
+      <w:r>
+        <w:rPr>
+          <w:rFonts w:ascii="Times New Roman" w:hAnsi="Times New Roman" w:cs="Times New Roman"/>
+        </w:rPr>
+        <w:t xml:space="preserve">Jiným, již hotovým řešením se zabývají na následujícím odkaze </w:t>
+      </w:r>
+      <w:hyperlink w:anchor="GPS_SQL" w:history="1">
         <w:r>
           <w:rPr>
-            <w:noProof/>
+            <w:rStyle w:val="Hypertextovodkaz"/>
+            <w:rFonts w:ascii="Times New Roman" w:hAnsi="Times New Roman" w:cs="Times New Roman"/>
           </w:rPr>
-          <w:t>1</w:t>
+          <w:t>[</w:t>
         </w:r>
-      </w:fldSimple>
-      <w:r>
-        <w:t xml:space="preserve"> - Ilustrativní obrázek [8]</w:t>
-      </w:r>
-    </w:p>
-    <w:p/>
+        <w:r>
+          <w:rPr>
+            <w:rStyle w:val="Hypertextovodkaz"/>
+            <w:rFonts w:ascii="Times New Roman" w:hAnsi="Times New Roman" w:cs="Times New Roman"/>
+          </w:rPr>
+          <w:t>9</w:t>
+        </w:r>
+        <w:r>
+          <w:rPr>
+            <w:rStyle w:val="Hypertextovodkaz"/>
+            <w:rFonts w:ascii="Times New Roman" w:hAnsi="Times New Roman" w:cs="Times New Roman"/>
+          </w:rPr>
+          <w:t>]</w:t>
+        </w:r>
+      </w:hyperlink>
+      <w:r>
+        <w:rPr>
+          <w:rFonts w:ascii="Times New Roman" w:hAnsi="Times New Roman" w:cs="Times New Roman"/>
+        </w:rPr>
+        <w:t xml:space="preserve">. Je zde návod, jak využít </w:t>
+      </w:r>
+      <w:proofErr w:type="spellStart"/>
+      <w:r>
+        <w:rPr>
+          <w:rFonts w:ascii="Times New Roman" w:hAnsi="Times New Roman" w:cs="Times New Roman"/>
+        </w:rPr>
+        <w:t>MySQL</w:t>
+      </w:r>
+      <w:proofErr w:type="spellEnd"/>
+      <w:r>
+        <w:rPr>
+          <w:rFonts w:ascii="Times New Roman" w:hAnsi="Times New Roman" w:cs="Times New Roman"/>
+        </w:rPr>
+        <w:t xml:space="preserve"> příkazy, pro zjištění vzdáleností od bodu v kilometrech. V tomto případě je pro získání údajů využit pouze jeden příkaz, který zredukuje počet dat přenášených </w:t>
+      </w:r>
+      <w:r>
+        <w:rPr>
+          <w:rFonts w:ascii="Times New Roman" w:hAnsi="Times New Roman" w:cs="Times New Roman"/>
+        </w:rPr>
+        <w:lastRenderedPageBreak/>
+        <w:t xml:space="preserve">z databáze. Vzdálenost počítají přímo v příkaze, tudíž eliminují velkou část dat, která by se přenášela zbytečně, pokud bychom vzdálenost počítali mimo databázi. </w:t>
+      </w:r>
+    </w:p>
+    <w:p>
+      <w:pPr>
+        <w:pStyle w:val="Nadpis2"/>
+      </w:pPr>
+      <w:bookmarkStart w:id="21" w:name="_Toc90417331"/>
+      <w:r>
+        <w:t>2.6 Překlad textů</w:t>
+      </w:r>
+      <w:bookmarkEnd w:id="21"/>
+    </w:p>
+    <w:p>
+      <w:pPr>
+        <w:jc w:val="both"/>
+        <w:rPr>
+          <w:rFonts w:ascii="Times New Roman" w:hAnsi="Times New Roman" w:cs="Times New Roman"/>
+        </w:rPr>
+      </w:pPr>
+      <w:r>
+        <w:rPr>
+          <w:rFonts w:ascii="Times New Roman" w:hAnsi="Times New Roman" w:cs="Times New Roman"/>
+        </w:rPr>
+        <w:t>Tento odstavec se bude zabývat možným strojovým překladem ještě nepřeložených textů, jednalo by se spíše o vylepšení pro server, ale nápad pochází z mé hlavy, proto ho zmíním.</w:t>
+      </w:r>
+      <w:r>
+        <w:rPr>
+          <w:rFonts w:ascii="Times New Roman" w:hAnsi="Times New Roman" w:cs="Times New Roman"/>
+        </w:rPr>
+        <w:t xml:space="preserve"> V případě, že by si uživatel zažádal o překlad do jazyka, pro který ještě přeložený text nemáme, server by v tento moment poslal požadavek na překladač (možnost využít </w:t>
+      </w:r>
+      <w:proofErr w:type="spellStart"/>
+      <w:r>
+        <w:rPr>
+          <w:rFonts w:ascii="Times New Roman" w:hAnsi="Times New Roman" w:cs="Times New Roman"/>
+        </w:rPr>
+        <w:t>DeepL</w:t>
+      </w:r>
+      <w:proofErr w:type="spellEnd"/>
+      <w:r>
+        <w:rPr>
+          <w:rFonts w:ascii="Times New Roman" w:hAnsi="Times New Roman" w:cs="Times New Roman"/>
+        </w:rPr>
+        <w:t xml:space="preserve"> překladač, má vytvořené API rozhraní a zároveň hezké strojové překlady) o překlad daného textu, přeložený text by odeslal uživateli a zároveň by si text uložil do databáze jako překlad. Přidal by se například flag „strojový překlad“, aby bylo jasné, že je stále potřeba udělat překlad, ale již nějaký překlad existuje. </w:t>
+      </w:r>
+      <w:proofErr w:type="spellStart"/>
+      <w:r>
+        <w:rPr>
+          <w:rFonts w:ascii="Times New Roman" w:hAnsi="Times New Roman" w:cs="Times New Roman"/>
+        </w:rPr>
+        <w:t>Využítím</w:t>
+      </w:r>
+      <w:proofErr w:type="spellEnd"/>
+      <w:r>
+        <w:rPr>
+          <w:rFonts w:ascii="Times New Roman" w:hAnsi="Times New Roman" w:cs="Times New Roman"/>
+        </w:rPr>
+        <w:t xml:space="preserve"> tohoto „on-</w:t>
+      </w:r>
+      <w:proofErr w:type="spellStart"/>
+      <w:r>
+        <w:rPr>
+          <w:rFonts w:ascii="Times New Roman" w:hAnsi="Times New Roman" w:cs="Times New Roman"/>
+        </w:rPr>
+        <w:t>demand</w:t>
+      </w:r>
+      <w:proofErr w:type="spellEnd"/>
+      <w:r>
+        <w:rPr>
+          <w:rFonts w:ascii="Times New Roman" w:hAnsi="Times New Roman" w:cs="Times New Roman"/>
+        </w:rPr>
+        <w:t xml:space="preserve">“ přístupu by server nebyl nucený často využívat služby překladače a zároveň měl i překlad pro každého uživatele. Implementace závisí hlavně na programátorovi serveru, tudíž on rozhodne, zda se využije mnou navržený způsob. Jiný způsob, na kterém jsme se dohodli, již dříve, byl takový, že uživatel si zažádá o překlad, pokud by server překlad neměl, odešle mi všechny možné překlady, které má a zároveň mi dá vědět, že nemá překlad, který by uživatel chtěl. Já poté uživateli nabídnu všechny jazyky, ve kterých může dostat </w:t>
+      </w:r>
+      <w:r>
+        <w:rPr>
+          <w:rFonts w:ascii="Times New Roman" w:hAnsi="Times New Roman" w:cs="Times New Roman"/>
+        </w:rPr>
+        <w:t>přeložený text. Tento způsob sice bude přenášet větší množství dat, ale ušetří komunikaci mezi serverem a uživatelem, zároveň je tato možnost pro uživatele příjemnější než zobrazovat nativně třeba jen anglický jazyk.</w:t>
+      </w:r>
+    </w:p>
+    <w:p>
+      <w:pPr>
+        <w:pStyle w:val="Nadpis2"/>
+      </w:pPr>
+      <w:bookmarkStart w:id="22" w:name="_Toc90417332"/>
+      <w:r>
+        <w:t>2.7 Programovací jazyk</w:t>
+      </w:r>
+      <w:bookmarkEnd w:id="22"/>
+    </w:p>
+    <w:p>
+      <w:pPr>
+        <w:jc w:val="both"/>
+        <w:rPr>
+          <w:rFonts w:ascii="Times New Roman" w:hAnsi="Times New Roman" w:cs="Times New Roman"/>
+        </w:rPr>
+      </w:pPr>
+      <w:r>
+        <w:rPr>
+          <w:rFonts w:ascii="Times New Roman" w:hAnsi="Times New Roman" w:cs="Times New Roman"/>
+        </w:rPr>
+        <w:t xml:space="preserve">V zadání je, že výsledná aplikace by měla fungovat na platformě Android. </w:t>
+      </w:r>
+      <w:r>
+        <w:rPr>
+          <w:rFonts w:ascii="Times New Roman" w:hAnsi="Times New Roman" w:cs="Times New Roman"/>
+        </w:rPr>
+        <w:t xml:space="preserve">Častými volbami pro Android aplikace jsou: Java (respektive Kotlin), </w:t>
+      </w:r>
+      <w:proofErr w:type="spellStart"/>
+      <w:r>
+        <w:rPr>
+          <w:rFonts w:ascii="Times New Roman" w:hAnsi="Times New Roman" w:cs="Times New Roman"/>
+        </w:rPr>
+        <w:t>Flutter</w:t>
+      </w:r>
+      <w:proofErr w:type="spellEnd"/>
+      <w:r>
+        <w:rPr>
+          <w:rFonts w:ascii="Times New Roman" w:hAnsi="Times New Roman" w:cs="Times New Roman"/>
+        </w:rPr>
+        <w:t xml:space="preserve"> nebo C#. </w:t>
+      </w:r>
+    </w:p>
+    <w:p>
+      <w:pPr>
+        <w:jc w:val="both"/>
+        <w:rPr>
+          <w:rFonts w:ascii="Times New Roman" w:hAnsi="Times New Roman" w:cs="Times New Roman"/>
+        </w:rPr>
+      </w:pPr>
+      <w:r>
+        <w:rPr>
+          <w:rFonts w:ascii="Times New Roman" w:hAnsi="Times New Roman" w:cs="Times New Roman"/>
+        </w:rPr>
+        <w:t>Kotlin je v dnešní době podle statistik nejrozšířenějším programovacím jazykem pro vývoj Android aplikací. Jedná se o nástavbu pro Javu, přímo urče</w:t>
+      </w:r>
+      <w:r>
+        <w:rPr>
+          <w:rFonts w:ascii="Times New Roman" w:hAnsi="Times New Roman" w:cs="Times New Roman"/>
+        </w:rPr>
+        <w:t xml:space="preserve">ný pro vývoj mobilních aplikací. </w:t>
+      </w:r>
+    </w:p>
+    <w:p>
+      <w:pPr>
+        <w:jc w:val="both"/>
+        <w:rPr>
+          <w:rFonts w:ascii="Times New Roman" w:hAnsi="Times New Roman" w:cs="Times New Roman"/>
+        </w:rPr>
+      </w:pPr>
+      <w:r>
+        <w:rPr>
+          <w:rFonts w:ascii="Times New Roman" w:hAnsi="Times New Roman" w:cs="Times New Roman"/>
+        </w:rPr>
+        <w:t xml:space="preserve">Další možností je novější </w:t>
+      </w:r>
+      <w:proofErr w:type="spellStart"/>
+      <w:r>
+        <w:rPr>
+          <w:rFonts w:ascii="Times New Roman" w:hAnsi="Times New Roman" w:cs="Times New Roman"/>
+        </w:rPr>
+        <w:t>Flutter</w:t>
+      </w:r>
+      <w:proofErr w:type="spellEnd"/>
+      <w:r>
+        <w:rPr>
+          <w:rFonts w:ascii="Times New Roman" w:hAnsi="Times New Roman" w:cs="Times New Roman"/>
+        </w:rPr>
+        <w:t>, jedná se o open-source SDK od společnosti Google, podporuje multiplatformní programování, to znamená, že jeden kód může fungovat jak na Android, tak na iOS.</w:t>
+      </w:r>
+    </w:p>
+    <w:p>
+      <w:pPr>
+        <w:jc w:val="both"/>
+        <w:rPr>
+          <w:rFonts w:ascii="Times New Roman" w:hAnsi="Times New Roman" w:cs="Times New Roman"/>
+        </w:rPr>
+      </w:pPr>
+      <w:r>
+        <w:rPr>
+          <w:rFonts w:ascii="Times New Roman" w:hAnsi="Times New Roman" w:cs="Times New Roman"/>
+        </w:rPr>
+        <w:t>Poslední z vybraných jazyků je C#. Svojí strukturou a syntaxí je podobný Javě, proto se také využívá pro vývoj mobilních aplikací.</w:t>
+      </w:r>
+    </w:p>
+    <w:p>
+      <w:pPr>
+        <w:jc w:val="both"/>
+        <w:rPr>
+          <w:rFonts w:ascii="Times New Roman" w:hAnsi="Times New Roman" w:cs="Times New Roman"/>
+        </w:rPr>
+      </w:pPr>
+      <w:r>
+        <w:rPr>
+          <w:rFonts w:ascii="Times New Roman" w:hAnsi="Times New Roman" w:cs="Times New Roman"/>
+        </w:rPr>
+        <w:t xml:space="preserve">Vyzkoušel jsem si tutoriály pro mobilní aplikace ve všech třech jazycích a </w:t>
+      </w:r>
+      <w:r>
+        <w:rPr>
+          <w:rFonts w:ascii="Times New Roman" w:hAnsi="Times New Roman" w:cs="Times New Roman"/>
+        </w:rPr>
+        <w:t>nejvíce mi ze všech vyhovoval Kotlin. Zároveň je Kotlin i nejrozšířenějším jazykem, proto věřím, že budou existovat již vyřešené problémy, na které narazím.</w:t>
+      </w:r>
+    </w:p>
     <w:p>
       <w:r>
         <w:tab/>
@@ -5227,7 +6632,7 @@
         <w:t>Odkazy:</w:t>
       </w:r>
     </w:p>
-    <w:bookmarkStart w:id="21" w:name="ARCore"/>
+    <w:bookmarkStart w:id="23" w:name="ARCore"/>
     <w:p>
       <w:pPr>
         <w:pStyle w:val="Odstavecseseznamem"/>
@@ -5258,8 +6663,8 @@
         <w:fldChar w:fldCharType="end"/>
       </w:r>
     </w:p>
-    <w:bookmarkStart w:id="22" w:name="wikitude"/>
-    <w:bookmarkEnd w:id="21"/>
+    <w:bookmarkStart w:id="24" w:name="wikitude"/>
+    <w:bookmarkEnd w:id="23"/>
     <w:p>
       <w:pPr>
         <w:pStyle w:val="Odstavecseseznamem"/>
@@ -5317,8 +6722,8 @@
         </w:r>
       </w:hyperlink>
     </w:p>
-    <w:bookmarkStart w:id="23" w:name="ZXing"/>
-    <w:bookmarkEnd w:id="22"/>
+    <w:bookmarkStart w:id="25" w:name="ZXing"/>
+    <w:bookmarkEnd w:id="24"/>
     <w:p>
       <w:pPr>
         <w:pStyle w:val="Odstavecseseznamem"/>
@@ -5357,8 +6762,8 @@
         <w:fldChar w:fldCharType="end"/>
       </w:r>
     </w:p>
-    <w:bookmarkStart w:id="24" w:name="CodeScanner"/>
-    <w:bookmarkEnd w:id="23"/>
+    <w:bookmarkStart w:id="26" w:name="CodeScanner"/>
+    <w:bookmarkEnd w:id="25"/>
     <w:p>
       <w:pPr>
         <w:pStyle w:val="Odstavecseseznamem"/>
@@ -5386,7 +6791,7 @@
         <w:fldChar w:fldCharType="end"/>
       </w:r>
     </w:p>
-    <w:bookmarkStart w:id="25" w:name="MobileVision"/>
+    <w:bookmarkStart w:id="27" w:name="MobileVision"/>
     <w:p>
       <w:pPr>
         <w:pStyle w:val="Odstavecseseznamem"/>
@@ -5401,6 +6806,7 @@
         </w:rPr>
       </w:pPr>
       <w:r>
+        <w:lastRenderedPageBreak/>
         <w:fldChar w:fldCharType="begin"/>
       </w:r>
       <w:r>
@@ -5421,8 +6827,8 @@
         </w:rPr>
         <w:fldChar w:fldCharType="end"/>
       </w:r>
-      <w:bookmarkEnd w:id="24"/>
-      <w:bookmarkEnd w:id="25"/>
+      <w:bookmarkEnd w:id="26"/>
+      <w:bookmarkEnd w:id="27"/>
     </w:p>
     <w:p>
       <w:pPr>
@@ -5468,29 +6874,90 @@
         </w:r>
       </w:hyperlink>
     </w:p>
-    <w:p>
-      <w:pPr>
+    <w:bookmarkStart w:id="28" w:name="GPS_SQL"/>
+    <w:p>
+      <w:pPr>
+        <w:pStyle w:val="Odstavecseseznamem"/>
+        <w:numPr>
+          <w:ilvl w:val="0"/>
+          <w:numId w:val="3"/>
+        </w:numPr>
         <w:rPr>
           <w:rStyle w:val="Hypertextovodkaz"/>
           <w:color w:val="auto"/>
           <w:u w:val="none"/>
         </w:rPr>
       </w:pPr>
-    </w:p>
-    <w:p>
-      <w:pPr>
+      <w:r>
         <w:rPr>
           <w:rStyle w:val="Hypertextovodkaz"/>
           <w:color w:val="auto"/>
           <w:u w:val="none"/>
         </w:rPr>
+        <w:fldChar w:fldCharType="begin"/>
+      </w:r>
+      <w:r>
+        <w:rPr>
+          <w:rStyle w:val="Hypertextovodkaz"/>
+          <w:color w:val="auto"/>
+          <w:u w:val="none"/>
+        </w:rPr>
+        <w:instrText xml:space="preserve"> HYPERLINK "http://web.archive.org/web/20170126150533/https:/developers.google.com/maps/articles/phpsqlsearch_v3" </w:instrText>
+      </w:r>
+      <w:r>
+        <w:rPr>
+          <w:rStyle w:val="Hypertextovodkaz"/>
+          <w:color w:val="auto"/>
+          <w:u w:val="none"/>
+        </w:rPr>
+      </w:r>
+      <w:r>
+        <w:rPr>
+          <w:rStyle w:val="Hypertextovodkaz"/>
+          <w:color w:val="auto"/>
+          <w:u w:val="none"/>
+        </w:rPr>
+        <w:fldChar w:fldCharType="separate"/>
+      </w:r>
+      <w:r>
+        <w:rPr>
+          <w:rStyle w:val="Hypertextovodkaz"/>
+        </w:rPr>
+        <w:t>http://web.archive.org/web/20170126150533/https://developers.google.com/maps/articles/phpsqlsearch_v3</w:t>
+      </w:r>
+      <w:r>
+        <w:rPr>
+          <w:rStyle w:val="Hypertextovodkaz"/>
+          <w:color w:val="auto"/>
+          <w:u w:val="none"/>
+        </w:rPr>
+        <w:fldChar w:fldCharType="end"/>
+      </w:r>
+    </w:p>
+    <w:bookmarkEnd w:id="28"/>
+    <w:p>
+      <w:pPr>
+        <w:rPr>
+          <w:rStyle w:val="Hypertextovodkaz"/>
+          <w:color w:val="auto"/>
+          <w:u w:val="none"/>
+        </w:rPr>
+      </w:pPr>
+    </w:p>
+    <w:p>
+      <w:pPr>
+        <w:rPr>
+          <w:rStyle w:val="Hypertextovodkaz"/>
+          <w:color w:val="auto"/>
+          <w:u w:val="none"/>
+        </w:rPr>
       </w:pPr>
     </w:p>
     <w:p>
       <w:pPr>
         <w:keepNext/>
       </w:pPr>
-      <w:bookmarkStart w:id="26" w:name="AndroidDistribuce"/>
+      <w:bookmarkStart w:id="29" w:name="AndroidDistribuce"/>
       <w:r>
         <w:rPr>
           <w:rStyle w:val="Hypertextovodkaz"/>
@@ -5498,6 +6965,7 @@
           <w:color w:val="auto"/>
           <w:u w:val="none"/>
         </w:rPr>
+        <w:lastRenderedPageBreak/>
         <w:drawing>
           <wp:inline distT="0" distB="0" distL="0" distR="0" wp14:anchorId="2D4B7BEB" wp14:editId="12F45E33">
             <wp:extent cx="5029507" cy="6896100"/>
@@ -5550,7 +7018,7 @@
           </wp:inline>
         </w:drawing>
       </w:r>
-      <w:bookmarkEnd w:id="26"/>
+      <w:bookmarkEnd w:id="29"/>
     </w:p>
     <w:p>
       <w:pPr>
@@ -5591,60 +7059,10 @@
     </w:p>
     <w:p>
       <w:r>
-        <w:t>QR kód – skenování jednodušší</w:t>
-      </w:r>
-    </w:p>
-    <w:p>
-      <w:r>
-        <w:t>TTS – zajistit kopírování do schránky</w:t>
-      </w:r>
-      <w:r>
-        <w:t>,</w:t>
-      </w:r>
-      <w:r>
-        <w:t xml:space="preserve"> aby se dala použít externí aplikace</w:t>
-      </w:r>
-    </w:p>
-    <w:p>
-      <w:r>
-        <w:t>Překlad</w:t>
-      </w:r>
-      <w:r>
-        <w:t xml:space="preserve"> – možnost využít DeepL (on demand přístup) uživatel si zažádá o text, v jazyce, který není v databázi, v tomto případě se pošle request na DeepL a text se přeloží (lepší než nic), daný text se může uložit do databáze s flagem (třeba autopřeklad) a při dalším vyžádání už se pošle text z databáze. Ušetří se počet dotazů do překladače.</w:t>
-      </w:r>
-      <w:r>
-        <w:t xml:space="preserve"> (Realizace asi na serveru)</w:t>
-      </w:r>
-    </w:p>
-    <w:p>
-      <w:r>
-        <w:t>NFC tag – cena/ přepisovatelnost</w:t>
-      </w:r>
-    </w:p>
-    <w:p>
-      <w:r>
-        <w:t>GPS – mysql plugin pro nejbližší bod</w:t>
-      </w:r>
-    </w:p>
-    <w:p>
-      <w:r>
         <w:t>Možnost přidat (nafotit) exponát a přidat do aplikace (uživatelé v aplikaci)</w:t>
       </w:r>
       <w:r>
         <w:t xml:space="preserve"> Podporovat uživatele</w:t>
-      </w:r>
-    </w:p>
-    <w:p>
-      <w:r>
-        <w:t>Přidat možnosti jazyků – Kotlin, Java, Flutter</w:t>
-      </w:r>
-    </w:p>
-    <w:p>
-      <w:r>
-        <w:t>Analýza podobných aplikací</w:t>
-      </w:r>
-      <w:r>
-        <w:t xml:space="preserve"> – jenom kdyby bylo něco zajímavého</w:t>
       </w:r>
     </w:p>
     <w:sectPr>
@@ -5716,7 +7134,25 @@
         <w:color w:val="7F7F7F"/>
         <w:sz w:val="20"/>
       </w:rPr>
-      <w:t>© IS/STAG, Portál – Podklad kvalifikační práce, pelikanj, 13. září 2021 16:03</w:t>
+      <w:t xml:space="preserve">© IS/STAG, Portál – Podklad kvalifikační práce, </w:t>
+    </w:r>
+    <w:proofErr w:type="spellStart"/>
+    <w:r>
+      <w:rPr>
+        <w:rFonts w:ascii="Times New Roman" w:eastAsia="Times New Roman" w:hAnsi="Times New Roman" w:cs="Times New Roman"/>
+        <w:color w:val="7F7F7F"/>
+        <w:sz w:val="20"/>
+      </w:rPr>
+      <w:t>pelikanj</w:t>
+    </w:r>
+    <w:proofErr w:type="spellEnd"/>
+    <w:r>
+      <w:rPr>
+        <w:rFonts w:ascii="Times New Roman" w:eastAsia="Times New Roman" w:hAnsi="Times New Roman" w:cs="Times New Roman"/>
+        <w:color w:val="7F7F7F"/>
+        <w:sz w:val="20"/>
+      </w:rPr>
+      <w:t>, 13. září 2021 16:03</w:t>
     </w:r>
   </w:p>
   <w:p>

</xml_diff>